<commit_message>
Début des commentaires du code côté serveur
</commit_message>
<xml_diff>
--- a/Rapport final/Partie_Raphael.docx
+++ b/Rapport final/Partie_Raphael.docx
@@ -9304,7 +9304,15 @@
         <w:jc w:val="both"/>
       </w:pPr>
       <w:r>
-        <w:t>Les joueurs décident de celui qui endossera le rôle de Mister X. Il leur est fort conseiller de choisir de préférence un participant ayant les nerfs solides. Les joueurs restants constitueront l’équipe des détectives.</w:t>
+        <w:t xml:space="preserve">Les joueurs décident de celui qui endossera le rôle de </w:t>
+      </w:r>
+      <w:proofErr w:type="spellStart"/>
+      <w:r>
+        <w:t>Mister</w:t>
+      </w:r>
+      <w:proofErr w:type="spellEnd"/>
+      <w:r>
+        <w:t xml:space="preserve"> X. Il leur est fort conseiller de choisir de préférence un participant ayant les nerfs solides. Les joueurs restants constitueront l’équipe des détectives.</w:t>
       </w:r>
     </w:p>
     <w:p>
@@ -9333,8 +9341,13 @@
           <w:numId w:val="3"/>
         </w:numPr>
       </w:pPr>
-      <w:r>
-        <w:t>Mister X se verra attribuer de :</w:t>
+      <w:proofErr w:type="spellStart"/>
+      <w:r>
+        <w:t>Mister</w:t>
+      </w:r>
+      <w:proofErr w:type="spellEnd"/>
+      <w:r>
+        <w:t xml:space="preserve"> X se verra attribuer de :</w:t>
       </w:r>
     </w:p>
     <w:p>
@@ -9496,7 +9509,15 @@
         <w:jc w:val="both"/>
       </w:pPr>
       <w:r>
-        <w:t>Afin de déterminer les points de départ des joueurs, les cartes de départ sont mélangées. Chaque joueur, Mister X y compris, tire ensuite une carte de départ. Puis les détectives placent leurs pions sur les cases portant le numéro de la carte de départ obtenue.</w:t>
+        <w:t xml:space="preserve">Afin de déterminer les points de départ des joueurs, les cartes de départ sont mélangées. Chaque joueur, </w:t>
+      </w:r>
+      <w:proofErr w:type="spellStart"/>
+      <w:r>
+        <w:t>Mister</w:t>
+      </w:r>
+      <w:proofErr w:type="spellEnd"/>
+      <w:r>
+        <w:t xml:space="preserve"> X y compris, tire ensuite une carte de départ. Puis les détectives placent leurs pions sur les cases portant le numéro de la carte de départ obtenue.</w:t>
       </w:r>
     </w:p>
     <w:p>
@@ -9504,7 +9525,15 @@
         <w:jc w:val="both"/>
       </w:pPr>
       <w:r>
-        <w:t>Il est important de noter que seul Mister X s’abstient de tout placement de pion. Il conserve donc le secret le plus absolu quant à son point de départ.</w:t>
+        <w:t xml:space="preserve">Il est important de noter que seul </w:t>
+      </w:r>
+      <w:proofErr w:type="spellStart"/>
+      <w:r>
+        <w:t>Mister</w:t>
+      </w:r>
+      <w:proofErr w:type="spellEnd"/>
+      <w:r>
+        <w:t xml:space="preserve"> X s’abstient de tout placement de pion. Il conserve donc le secret le plus absolu quant à son point de départ.</w:t>
       </w:r>
     </w:p>
     <w:p>
@@ -9521,8 +9550,21 @@
       <w:pPr>
         <w:jc w:val="both"/>
       </w:pPr>
-      <w:r>
-        <w:t>Mister X ouvre le bal, puis c’est aux détectives de jouer à tour de rôle, ce qui constitue un tour complet.  Chacun doit payer sa course en remettant le ticket correspondant. Mister X inscrit ses déplacements sur le tableau de parcours. Quant aux détectives, ils font avancer leurs pions sur le plateau de jeu.</w:t>
+      <w:proofErr w:type="spellStart"/>
+      <w:r>
+        <w:t>Mister</w:t>
+      </w:r>
+      <w:proofErr w:type="spellEnd"/>
+      <w:r>
+        <w:t xml:space="preserve"> X ouvre le bal, puis c’est aux détectives de jouer à tour de rôle, ce qui constitue un tour complet.  Chacun doit payer sa course en remettant le ticket correspondant. </w:t>
+      </w:r>
+      <w:proofErr w:type="spellStart"/>
+      <w:r>
+        <w:t>Mister</w:t>
+      </w:r>
+      <w:proofErr w:type="spellEnd"/>
+      <w:r>
+        <w:t xml:space="preserve"> X inscrit ses déplacements sur le tableau de parcours. Quant aux détectives, ils font avancer leurs pions sur le plateau de jeu.</w:t>
       </w:r>
     </w:p>
     <w:p>
@@ -9547,15 +9589,36 @@
       </w:pPr>
       <w:r>
         <w:lastRenderedPageBreak/>
-        <w:t>Les coups de Mister X</w:t>
+        <w:t xml:space="preserve">Les coups de </w:t>
+      </w:r>
+      <w:proofErr w:type="spellStart"/>
+      <w:r>
+        <w:t>Mister</w:t>
+      </w:r>
+      <w:proofErr w:type="spellEnd"/>
+      <w:r>
+        <w:t xml:space="preserve"> X</w:t>
       </w:r>
     </w:p>
     <w:p>
       <w:pPr>
         <w:jc w:val="both"/>
       </w:pPr>
-      <w:r>
-        <w:t>Mister X joue généralement ses coups dans le secret le plus absolu. Pour cela, il note en cachette, dans la fenêtre adéquate du tableau de parcours, le numéro de la case sur laquelle il voudrait se rendre. Il cache le numéro sous le ticket correspondant. A présent, les détectives connaissent le moyen de transport emprunté par Mister X, mais ignorent sa destination.</w:t>
+      <w:proofErr w:type="spellStart"/>
+      <w:r>
+        <w:t>Mister</w:t>
+      </w:r>
+      <w:proofErr w:type="spellEnd"/>
+      <w:r>
+        <w:t xml:space="preserve"> X joue généralement ses coups dans le secret le plus absolu. Pour cela, il note en cachette, dans la fenêtre adéquate du tableau de parcours, le numéro de la case sur laquelle il voudrait se rendre. Il cache le numéro sous le ticket correspondant. A présent, les détectives connaissent le moyen de transport emprunté par </w:t>
+      </w:r>
+      <w:proofErr w:type="spellStart"/>
+      <w:r>
+        <w:t>Mister</w:t>
+      </w:r>
+      <w:proofErr w:type="spellEnd"/>
+      <w:r>
+        <w:t xml:space="preserve"> X, mais ignorent sa destination.</w:t>
       </w:r>
     </w:p>
     <w:p>
@@ -9563,7 +9626,15 @@
         <w:pStyle w:val="Titre4"/>
       </w:pPr>
       <w:r>
-        <w:t>Premier coup de Mister X</w:t>
+        <w:t xml:space="preserve">Premier coup de </w:t>
+      </w:r>
+      <w:proofErr w:type="spellStart"/>
+      <w:r>
+        <w:t>Mister</w:t>
+      </w:r>
+      <w:proofErr w:type="spellEnd"/>
+      <w:r>
+        <w:t xml:space="preserve"> X</w:t>
       </w:r>
     </w:p>
     <w:p>
@@ -9571,7 +9642,15 @@
         <w:jc w:val="both"/>
       </w:pPr>
       <w:r>
-        <w:t>Au premier coup, Mister X choisit un arrêt relié à son point de départ. Il note le numéro de cet arrêt dans la première fenêtre de son tableau de parcours et le cache au moyen du ticket correspondant. La couleur de ce ticket doit en effet correspondre à la ligne de couleur reliant le point de départ à ce premier arrêt.</w:t>
+        <w:t xml:space="preserve">Au premier coup, </w:t>
+      </w:r>
+      <w:proofErr w:type="spellStart"/>
+      <w:r>
+        <w:t>Mister</w:t>
+      </w:r>
+      <w:proofErr w:type="spellEnd"/>
+      <w:r>
+        <w:t xml:space="preserve"> X choisit un arrêt relié à son point de départ. Il note le numéro de cet arrêt dans la première fenêtre de son tableau de parcours et le cache au moyen du ticket correspondant. La couleur de ce ticket doit en effet correspondre à la ligne de couleur reliant le point de départ à ce premier arrêt.</w:t>
       </w:r>
     </w:p>
     <w:p>
@@ -9587,7 +9666,31 @@
         <w:jc w:val="both"/>
       </w:pPr>
       <w:r>
-        <w:t>Après Mister X, c’est aux détectives de jouer à tour de rôle, toujours dans le sens des aiguilles d’une montre. Chacun remet un ticket et place son pion sur l’arrêt suivant du moyen de transport choisi par lui. Mister X se voit remettre les tickets utilisés (autrement dit le détective doit donner son ticket à Mister X).</w:t>
+        <w:t xml:space="preserve">Après </w:t>
+      </w:r>
+      <w:proofErr w:type="spellStart"/>
+      <w:r>
+        <w:t>Mister</w:t>
+      </w:r>
+      <w:proofErr w:type="spellEnd"/>
+      <w:r>
+        <w:t xml:space="preserve"> X, c’est aux détectives de jouer à tour de rôle, toujours dans le sens des aiguilles d’une montre. Chacun remet un ticket et place son pion sur l’arrêt suivant du moyen de transport choisi par lui. </w:t>
+      </w:r>
+      <w:proofErr w:type="spellStart"/>
+      <w:r>
+        <w:t>Mister</w:t>
+      </w:r>
+      <w:proofErr w:type="spellEnd"/>
+      <w:r>
+        <w:t xml:space="preserve"> X se voit remettre les tickets utilisés (autrement dit le détective doit donner son ticket à </w:t>
+      </w:r>
+      <w:proofErr w:type="spellStart"/>
+      <w:r>
+        <w:t>Mister</w:t>
+      </w:r>
+      <w:proofErr w:type="spellEnd"/>
+      <w:r>
+        <w:t xml:space="preserve"> X).</w:t>
       </w:r>
     </w:p>
     <w:p>
@@ -9595,7 +9698,15 @@
         <w:jc w:val="both"/>
       </w:pPr>
       <w:r>
-        <w:t>Il est important de noter que, pour chaque moyen de transport, les détectives ne disposent que d’un nombre limité de tickets. Dès qu’un détective a consommé sa provision de tickets, il ne peut plus emprunter le moyen de transport en question. Mister X doit avoir connaissance des tickets que chaque détective a en sa possession, afin qu’il sache à tout moment où il peut encore être traqué.</w:t>
+        <w:t xml:space="preserve">Il est important de noter que, pour chaque moyen de transport, les détectives ne disposent que d’un nombre limité de tickets. Dès qu’un détective a consommé sa provision de tickets, il ne peut plus emprunter le moyen de transport en question. </w:t>
+      </w:r>
+      <w:proofErr w:type="spellStart"/>
+      <w:r>
+        <w:t>Mister</w:t>
+      </w:r>
+      <w:proofErr w:type="spellEnd"/>
+      <w:r>
+        <w:t xml:space="preserve"> X doit avoir connaissance des tickets que chaque détective a en sa possession, afin qu’il sache à tout moment où il peut encore être traqué.</w:t>
       </w:r>
     </w:p>
     <w:p>
@@ -9603,15 +9714,28 @@
         <w:pStyle w:val="Titre4"/>
       </w:pPr>
       <w:r>
-        <w:t>Apparition de Mister X</w:t>
+        <w:t xml:space="preserve">Apparition de </w:t>
+      </w:r>
+      <w:proofErr w:type="spellStart"/>
+      <w:r>
+        <w:t>Mister</w:t>
+      </w:r>
+      <w:proofErr w:type="spellEnd"/>
+      <w:r>
+        <w:t xml:space="preserve"> X</w:t>
       </w:r>
     </w:p>
     <w:p>
       <w:pPr>
         <w:jc w:val="both"/>
       </w:pPr>
-      <w:r>
-        <w:t>Mister X se manifeste à intervalles réguliers, plus précisément à son 3</w:t>
+      <w:proofErr w:type="spellStart"/>
+      <w:r>
+        <w:t>Mister</w:t>
+      </w:r>
+      <w:proofErr w:type="spellEnd"/>
+      <w:r>
+        <w:t xml:space="preserve"> X se manifeste à intervalles réguliers, plus précisément à son 3</w:t>
       </w:r>
       <w:r>
         <w:rPr>
@@ -9655,7 +9779,15 @@
         <w:pStyle w:val="Titre4"/>
       </w:pPr>
       <w:r>
-        <w:t>Coups spéciaux de Mister X</w:t>
+        <w:t xml:space="preserve">Coups spéciaux de </w:t>
+      </w:r>
+      <w:proofErr w:type="spellStart"/>
+      <w:r>
+        <w:t>Mister</w:t>
+      </w:r>
+      <w:proofErr w:type="spellEnd"/>
+      <w:r>
+        <w:t xml:space="preserve"> X</w:t>
       </w:r>
     </w:p>
     <w:p>
@@ -9663,7 +9795,15 @@
         <w:jc w:val="both"/>
       </w:pPr>
       <w:r>
-        <w:t>Les points suivants constituent les coups spéciaux pouvant être portés par Mister X :</w:t>
+        <w:t xml:space="preserve">Les points suivants constituent les coups spéciaux pouvant être portés par </w:t>
+      </w:r>
+      <w:proofErr w:type="spellStart"/>
+      <w:r>
+        <w:t>Mister</w:t>
+      </w:r>
+      <w:proofErr w:type="spellEnd"/>
+      <w:r>
+        <w:t xml:space="preserve"> X :</w:t>
       </w:r>
     </w:p>
     <w:p>
@@ -9688,8 +9828,13 @@
         </w:numPr>
         <w:jc w:val="both"/>
       </w:pPr>
-      <w:r>
-        <w:t>Mister X peut, en un seul et même coup, parvenir deux arrêts plus loin en combinant astucieusement les moyens de transport. Il note les deux arrêts et dépose deux tickets. La carte « coup double » est mise de côté. Si le premier coup le conduit à une station d’apparition, il doit se manifester, mais disparaît dès le deuxième coup</w:t>
+      <w:proofErr w:type="spellStart"/>
+      <w:r>
+        <w:t>Mister</w:t>
+      </w:r>
+      <w:proofErr w:type="spellEnd"/>
+      <w:r>
+        <w:t xml:space="preserve"> X peut, en un seul et même coup, parvenir deux arrêts plus loin en combinant astucieusement les moyens de transport. Il note les deux arrêts et dépose deux tickets. La carte « coup double » est mise de côté. Si le premier coup le conduit à une station d’apparition, il doit se manifester, mais disparaît dès le deuxième coup</w:t>
       </w:r>
     </w:p>
     <w:p>
@@ -9714,8 +9859,21 @@
         </w:numPr>
         <w:jc w:val="both"/>
       </w:pPr>
-      <w:r>
-        <w:t>Mister X peut à tout moment remettre un ticket noir à la place d’un ticket normal, ce qui lui permet d’emprunter n’importe quel moyen de transport. Les détectives ignorent alors le moyen de transport utilisé par Mister X.</w:t>
+      <w:proofErr w:type="spellStart"/>
+      <w:r>
+        <w:t>Mister</w:t>
+      </w:r>
+      <w:proofErr w:type="spellEnd"/>
+      <w:r>
+        <w:t xml:space="preserve"> X peut à tout moment remettre un ticket noir à la place d’un ticket normal, ce qui lui permet d’emprunter n’importe quel moyen de transport. Les détectives ignorent alors le moyen de transport utilisé par </w:t>
+      </w:r>
+      <w:proofErr w:type="spellStart"/>
+      <w:r>
+        <w:t>Mister</w:t>
+      </w:r>
+      <w:proofErr w:type="spellEnd"/>
+      <w:r>
+        <w:t xml:space="preserve"> X.</w:t>
       </w:r>
     </w:p>
     <w:p>
@@ -9732,14 +9890,35 @@
       <w:pPr>
         <w:jc w:val="both"/>
       </w:pPr>
-      <w:r>
-        <w:t>Mister X doit se manifester au moment où un détective arrive, avec son pion, sur l’arrêt servant momentanément de repaire à Mister X. La victoire revient alors aux détectives, autrement dit à l’équipe.</w:t>
+      <w:proofErr w:type="spellStart"/>
+      <w:r>
+        <w:t>Mister</w:t>
+      </w:r>
+      <w:proofErr w:type="spellEnd"/>
+      <w:r>
+        <w:t xml:space="preserve"> X doit se manifester au moment où un détective arrive, avec son pion, sur l’arrêt servant momentanément de repaire à </w:t>
+      </w:r>
+      <w:proofErr w:type="spellStart"/>
+      <w:r>
+        <w:t>Mister</w:t>
+      </w:r>
+      <w:proofErr w:type="spellEnd"/>
+      <w:r>
+        <w:t xml:space="preserve"> X. La victoire revient alors aux détectives, autrement dit à l’équipe.</w:t>
       </w:r>
       <w:r>
         <w:t xml:space="preserve"> </w:t>
       </w:r>
       <w:r>
-        <w:t>Si, au contraire, Mister X parvient à rester caché jusqu’au 24</w:t>
+        <w:t xml:space="preserve">Si, au contraire, </w:t>
+      </w:r>
+      <w:proofErr w:type="spellStart"/>
+      <w:r>
+        <w:t>Mister</w:t>
+      </w:r>
+      <w:proofErr w:type="spellEnd"/>
+      <w:r>
+        <w:t xml:space="preserve"> X parvient à rester caché jusqu’au 24</w:t>
       </w:r>
       <w:r>
         <w:rPr>
@@ -9819,7 +9998,15 @@
       </w:pPr>
       <w:r>
         <w:lastRenderedPageBreak/>
-        <w:t>L’ordre du jeu des détectives doit toujours être le même (c’est-à-dire à tour de rôle dans le sens des aiguilles d’une montre). Dans certaines situations délicates, le respect de cet ordre peut sauver la vie de Mister X.</w:t>
+        <w:t xml:space="preserve">L’ordre du jeu des détectives doit toujours être le même (c’est-à-dire à tour de rôle dans le sens des aiguilles d’une montre). Dans certaines situations délicates, le respect de cet ordre peut sauver la vie de </w:t>
+      </w:r>
+      <w:proofErr w:type="spellStart"/>
+      <w:r>
+        <w:t>Mister</w:t>
+      </w:r>
+      <w:proofErr w:type="spellEnd"/>
+      <w:r>
+        <w:t xml:space="preserve"> X.</w:t>
       </w:r>
     </w:p>
     <w:p>
@@ -9832,7 +10019,15 @@
         <w:jc w:val="both"/>
       </w:pPr>
       <w:r>
-        <w:t>Si un détective ne peut plus avancer, les autres détectives sont toujours aux trousses de Mister X. Le détective en question deviendra un spectateur de la partie (donc il ne joue plus) jusqu’à qu’elle soit terminée.</w:t>
+        <w:t xml:space="preserve">Si un détective ne peut plus avancer, les autres détectives sont toujours aux trousses de </w:t>
+      </w:r>
+      <w:proofErr w:type="spellStart"/>
+      <w:r>
+        <w:t>Mister</w:t>
+      </w:r>
+      <w:proofErr w:type="spellEnd"/>
+      <w:r>
+        <w:t xml:space="preserve"> X. Le détective en question deviendra un spectateur de la partie (donc il ne joue plus) jusqu’à qu’elle soit terminée.</w:t>
       </w:r>
     </w:p>
     <w:p>
@@ -9906,7 +10101,23 @@
         <w:jc w:val="both"/>
       </w:pPr>
       <w:r>
-        <w:t>Une partie crée, l’utilisateur hôte se met en attente d’utilisateurs jusqu’à ce qu’un nombre suffisant convienne. Chaque utilisateur rejoignant une partie est appelé à désigner Mister X par le biais d’un vote. Son choix est communiqué au serveur. Dès le moment où chaque utilisateur a voté, l’hôte peut lancer la partie. Un message est communiqué au serveur. Avant de faire débuter le jeu, le serveur comptabilise les votes de chaque joueur devant désigner Mister X. En cas d’égalité dans les votes, il désignera lui-même de manière aléatoire, parmi les finalistes des votes, l’utilisateur allant endosser le costume du fameux bandit. Cette information est ensuite communiquée aux utilisateurs. Le jeu peut ensuite débuter.</w:t>
+        <w:t xml:space="preserve">Une partie crée, l’utilisateur hôte se met en attente d’utilisateurs jusqu’à ce qu’un nombre suffisant convienne. Chaque utilisateur rejoignant une partie est appelé à désigner </w:t>
+      </w:r>
+      <w:proofErr w:type="spellStart"/>
+      <w:r>
+        <w:t>Mister</w:t>
+      </w:r>
+      <w:proofErr w:type="spellEnd"/>
+      <w:r>
+        <w:t xml:space="preserve"> X par le biais d’un vote. Son choix est communiqué au serveur. Dès le moment où chaque utilisateur a voté, l’hôte peut lancer la partie. Un message est communiqué au serveur. Avant de faire débuter le jeu, le serveur comptabilise les votes de chaque joueur devant désigner </w:t>
+      </w:r>
+      <w:proofErr w:type="spellStart"/>
+      <w:r>
+        <w:t>Mister</w:t>
+      </w:r>
+      <w:proofErr w:type="spellEnd"/>
+      <w:r>
+        <w:t xml:space="preserve"> X. En cas d’égalité dans les votes, il désignera lui-même de manière aléatoire, parmi les finalistes des votes, l’utilisateur allant endosser le costume du fameux bandit. Cette information est ensuite communiquée aux utilisateurs. Le jeu peut ensuite débuter.</w:t>
       </w:r>
     </w:p>
     <w:p>
@@ -9939,7 +10150,23 @@
       </w:pPr>
       <w:r>
         <w:lastRenderedPageBreak/>
-        <w:t>La possibilité qu’un joueur quitte la partie en cours de jeu devra être gérée par le serveur. Celui-ci en informera les autres joueurs. Dans le cas où il s’agirait d’un détective, la partie se poursuivra. Dans l’hypothèse où le joueur en question serait Mister X, la partie serait terminée. Le départ de Mister X serait considéré comme étant un abandon et la victoire reviendrait donc à l’équipe de détectives. Il serait également envisageable que l’hôte de la partie décide de quitter la partie. Le serveur en prendrait note et en informerait les joueurs restants. Cet événement conduirait à arrêter automatiquement la partie.</w:t>
+        <w:t xml:space="preserve">La possibilité qu’un joueur quitte la partie en cours de jeu devra être gérée par le serveur. Celui-ci en informera les autres joueurs. Dans le cas où il s’agirait d’un détective, la partie se poursuivra. Dans l’hypothèse où le joueur en question serait </w:t>
+      </w:r>
+      <w:proofErr w:type="spellStart"/>
+      <w:r>
+        <w:t>Mister</w:t>
+      </w:r>
+      <w:proofErr w:type="spellEnd"/>
+      <w:r>
+        <w:t xml:space="preserve"> X, la partie serait terminée. Le départ de </w:t>
+      </w:r>
+      <w:proofErr w:type="spellStart"/>
+      <w:r>
+        <w:t>Mister</w:t>
+      </w:r>
+      <w:proofErr w:type="spellEnd"/>
+      <w:r>
+        <w:t xml:space="preserve"> X serait considéré comme étant un abandon et la victoire reviendrait donc à l’équipe de détectives. Il serait également envisageable que l’hôte de la partie décide de quitter la partie. Le serveur en prendrait note et en informerait les joueurs restants. Cet événement conduirait à arrêter automatiquement la partie.</w:t>
       </w:r>
     </w:p>
     <w:p>
@@ -11173,11 +11400,19 @@
       <w:r>
         <w:t xml:space="preserve">L’utilisateur doit être authentifié : </w:t>
       </w:r>
+      <w:proofErr w:type="spellStart"/>
       <w:r>
         <w:rPr>
           <w:b/>
         </w:rPr>
-        <w:t>include Se connec</w:t>
+        <w:t>include</w:t>
+      </w:r>
+      <w:proofErr w:type="spellEnd"/>
+      <w:r>
+        <w:rPr>
+          <w:b/>
+        </w:rPr>
+        <w:t xml:space="preserve"> Se connec</w:t>
       </w:r>
       <w:r>
         <w:rPr>
@@ -11461,11 +11696,19 @@
       <w:r>
         <w:t xml:space="preserve">L’utilisateur doit être authentifié : </w:t>
       </w:r>
+      <w:proofErr w:type="spellStart"/>
       <w:r>
         <w:rPr>
           <w:b/>
         </w:rPr>
-        <w:t>include Se connecter au serveur avec un compte utilisateur</w:t>
+        <w:t>include</w:t>
+      </w:r>
+      <w:proofErr w:type="spellEnd"/>
+      <w:r>
+        <w:rPr>
+          <w:b/>
+        </w:rPr>
+        <w:t xml:space="preserve"> Se connecter au serveur avec un compte utilisateur</w:t>
       </w:r>
     </w:p>
     <w:p>
@@ -11492,11 +11735,19 @@
       <w:r>
         <w:t xml:space="preserve">créer une partie : </w:t>
       </w:r>
+      <w:proofErr w:type="spellStart"/>
       <w:r>
         <w:rPr>
           <w:b/>
         </w:rPr>
-        <w:t>include Créer une partie.</w:t>
+        <w:t>include</w:t>
+      </w:r>
+      <w:proofErr w:type="spellEnd"/>
+      <w:r>
+        <w:rPr>
+          <w:b/>
+        </w:rPr>
+        <w:t xml:space="preserve"> Créer une partie.</w:t>
       </w:r>
     </w:p>
     <w:p>
@@ -11511,11 +11762,19 @@
       <w:r>
         <w:t xml:space="preserve">rejoindre une partie : </w:t>
       </w:r>
+      <w:proofErr w:type="spellStart"/>
       <w:r>
         <w:rPr>
           <w:b/>
         </w:rPr>
-        <w:t>include Rejoindre une partie.</w:t>
+        <w:t>include</w:t>
+      </w:r>
+      <w:proofErr w:type="spellEnd"/>
+      <w:r>
+        <w:rPr>
+          <w:b/>
+        </w:rPr>
+        <w:t xml:space="preserve"> Rejoindre une partie.</w:t>
       </w:r>
     </w:p>
     <w:p>
@@ -11530,11 +11789,19 @@
       <w:r>
         <w:t xml:space="preserve">initialiser une partie : </w:t>
       </w:r>
+      <w:proofErr w:type="spellStart"/>
       <w:r>
         <w:rPr>
           <w:b/>
         </w:rPr>
-        <w:t>include Initialiser une partie.</w:t>
+        <w:t>include</w:t>
+      </w:r>
+      <w:proofErr w:type="spellEnd"/>
+      <w:r>
+        <w:rPr>
+          <w:b/>
+        </w:rPr>
+        <w:t xml:space="preserve"> Initialiser une partie.</w:t>
       </w:r>
     </w:p>
     <w:p>
@@ -11578,11 +11845,19 @@
         <w:tab/>
         <w:t xml:space="preserve">Un utilisateur disputer une partie : </w:t>
       </w:r>
+      <w:proofErr w:type="spellStart"/>
       <w:r>
         <w:rPr>
           <w:b/>
         </w:rPr>
-        <w:t>include Disputer une partie.</w:t>
+        <w:t>include</w:t>
+      </w:r>
+      <w:proofErr w:type="spellEnd"/>
+      <w:r>
+        <w:rPr>
+          <w:b/>
+        </w:rPr>
+        <w:t xml:space="preserve"> Disputer une partie.</w:t>
       </w:r>
     </w:p>
     <w:p>
@@ -11625,11 +11900,19 @@
       <w:r>
         <w:t xml:space="preserve">L’utilisateur choisit la carte du jeu : </w:t>
       </w:r>
+      <w:proofErr w:type="spellStart"/>
       <w:r>
         <w:rPr>
           <w:b/>
         </w:rPr>
-        <w:t>include Choisir une carte.</w:t>
+        <w:t>include</w:t>
+      </w:r>
+      <w:proofErr w:type="spellEnd"/>
+      <w:r>
+        <w:rPr>
+          <w:b/>
+        </w:rPr>
+        <w:t xml:space="preserve"> Choisir une carte.</w:t>
       </w:r>
     </w:p>
     <w:p>
@@ -11643,11 +11926,19 @@
       <w:r>
         <w:t xml:space="preserve">L’utilisateur fixe le nombre de joueurs : </w:t>
       </w:r>
+      <w:proofErr w:type="spellStart"/>
       <w:r>
         <w:rPr>
           <w:b/>
         </w:rPr>
-        <w:t>include Fixer le nombre de joueurs.</w:t>
+        <w:t>include</w:t>
+      </w:r>
+      <w:proofErr w:type="spellEnd"/>
+      <w:r>
+        <w:rPr>
+          <w:b/>
+        </w:rPr>
+        <w:t xml:space="preserve"> Fixer le nombre de joueurs.</w:t>
       </w:r>
     </w:p>
     <w:p>
@@ -11673,11 +11964,19 @@
       <w:r>
         <w:t xml:space="preserve">supprimer une partie : </w:t>
       </w:r>
+      <w:proofErr w:type="spellStart"/>
       <w:r>
         <w:rPr>
           <w:b/>
         </w:rPr>
-        <w:t>include Supprimer une partie.</w:t>
+        <w:t>include</w:t>
+      </w:r>
+      <w:proofErr w:type="spellEnd"/>
+      <w:r>
+        <w:rPr>
+          <w:b/>
+        </w:rPr>
+        <w:t xml:space="preserve"> Supprimer une partie.</w:t>
       </w:r>
     </w:p>
     <w:p>
@@ -12353,7 +12652,15 @@
         </w:numPr>
       </w:pPr>
       <w:r>
-        <w:t xml:space="preserve">La position de chaque joueur sauf celle de Mister X </w:t>
+        <w:t xml:space="preserve">La position de chaque joueur sauf celle de </w:t>
+      </w:r>
+      <w:proofErr w:type="spellStart"/>
+      <w:r>
+        <w:t>Mister</w:t>
+      </w:r>
+      <w:proofErr w:type="spellEnd"/>
+      <w:r>
+        <w:t xml:space="preserve"> X </w:t>
       </w:r>
     </w:p>
     <w:p>
@@ -12367,11 +12674,19 @@
       <w:r>
         <w:t xml:space="preserve">L’utilisateur joue son tour : </w:t>
       </w:r>
+      <w:proofErr w:type="spellStart"/>
       <w:r>
         <w:rPr>
           <w:b/>
         </w:rPr>
-        <w:t>include Jouer un tour</w:t>
+        <w:t>include</w:t>
+      </w:r>
+      <w:proofErr w:type="spellEnd"/>
+      <w:r>
+        <w:rPr>
+          <w:b/>
+        </w:rPr>
+        <w:t xml:space="preserve"> Jouer un tour</w:t>
       </w:r>
       <w:r>
         <w:t>.</w:t>
@@ -12419,13 +12734,43 @@
       </w:r>
       <w:r>
         <w:tab/>
-        <w:t xml:space="preserve">Un utilisateur tchate : </w:t>
-      </w:r>
+        <w:t xml:space="preserve">Un utilisateur </w:t>
+      </w:r>
+      <w:proofErr w:type="spellStart"/>
+      <w:r>
+        <w:t>tchate</w:t>
+      </w:r>
+      <w:proofErr w:type="spellEnd"/>
+      <w:r>
+        <w:t xml:space="preserve"> : </w:t>
+      </w:r>
+      <w:proofErr w:type="spellStart"/>
       <w:r>
         <w:rPr>
           <w:b/>
         </w:rPr>
-        <w:t>include Tchater.</w:t>
+        <w:t>include</w:t>
+      </w:r>
+      <w:proofErr w:type="spellEnd"/>
+      <w:r>
+        <w:rPr>
+          <w:b/>
+        </w:rPr>
+        <w:t xml:space="preserve"> </w:t>
+      </w:r>
+      <w:proofErr w:type="spellStart"/>
+      <w:r>
+        <w:rPr>
+          <w:b/>
+        </w:rPr>
+        <w:t>Tchater</w:t>
+      </w:r>
+      <w:proofErr w:type="spellEnd"/>
+      <w:r>
+        <w:rPr>
+          <w:b/>
+        </w:rPr>
+        <w:t>.</w:t>
       </w:r>
     </w:p>
     <w:p>
@@ -12455,11 +12800,19 @@
       <w:r>
         <w:t xml:space="preserve">Un utilisateur quitte la partie : </w:t>
       </w:r>
+      <w:proofErr w:type="spellStart"/>
       <w:r>
         <w:rPr>
           <w:b/>
         </w:rPr>
-        <w:t>include Quitter une partie.</w:t>
+        <w:t>include</w:t>
+      </w:r>
+      <w:proofErr w:type="spellEnd"/>
+      <w:r>
+        <w:rPr>
+          <w:b/>
+        </w:rPr>
+        <w:t xml:space="preserve"> Quitter une partie.</w:t>
       </w:r>
     </w:p>
     <w:p>
@@ -12495,11 +12848,19 @@
       <w:r>
         <w:t xml:space="preserve">L’utilisateur hôte arrête la partie : </w:t>
       </w:r>
+      <w:proofErr w:type="spellStart"/>
       <w:r>
         <w:rPr>
           <w:b/>
         </w:rPr>
-        <w:t>include Arrêter une partie.</w:t>
+        <w:t>include</w:t>
+      </w:r>
+      <w:proofErr w:type="spellEnd"/>
+      <w:r>
+        <w:rPr>
+          <w:b/>
+        </w:rPr>
+        <w:t xml:space="preserve"> Arrêter une partie.</w:t>
       </w:r>
     </w:p>
     <w:p>
@@ -12588,8 +12949,13 @@
           <w:numId w:val="29"/>
         </w:numPr>
       </w:pPr>
-      <w:r>
-        <w:t>Mister X quitte la partie.</w:t>
+      <w:proofErr w:type="spellStart"/>
+      <w:r>
+        <w:t>Mister</w:t>
+      </w:r>
+      <w:proofErr w:type="spellEnd"/>
+      <w:r>
+        <w:t xml:space="preserve"> X quitte la partie.</w:t>
       </w:r>
     </w:p>
     <w:p>
@@ -12855,11 +13221,19 @@
       <w:r>
         <w:t xml:space="preserve">Le joueur se déplace : </w:t>
       </w:r>
+      <w:proofErr w:type="spellStart"/>
       <w:r>
         <w:rPr>
           <w:b/>
         </w:rPr>
-        <w:t>include Se Déplacer</w:t>
+        <w:t>include</w:t>
+      </w:r>
+      <w:proofErr w:type="spellEnd"/>
+      <w:r>
+        <w:rPr>
+          <w:b/>
+        </w:rPr>
+        <w:t xml:space="preserve"> Se Déplacer</w:t>
       </w:r>
     </w:p>
     <w:p>
@@ -12888,11 +13262,19 @@
       <w:r>
         <w:t xml:space="preserve">En tant que détective : </w:t>
       </w:r>
+      <w:proofErr w:type="spellStart"/>
       <w:r>
         <w:rPr>
           <w:b/>
         </w:rPr>
-        <w:t>include Jouer un tour en tant que détective.</w:t>
+        <w:t>include</w:t>
+      </w:r>
+      <w:proofErr w:type="spellEnd"/>
+      <w:r>
+        <w:rPr>
+          <w:b/>
+        </w:rPr>
+        <w:t xml:space="preserve"> Jouer un tour en tant que détective.</w:t>
       </w:r>
     </w:p>
     <w:p>
@@ -12904,13 +13286,43 @@
         </w:numPr>
       </w:pPr>
       <w:r>
-        <w:t xml:space="preserve">En tant que Mister X : </w:t>
-      </w:r>
+        <w:t xml:space="preserve">En tant que </w:t>
+      </w:r>
+      <w:proofErr w:type="spellStart"/>
+      <w:r>
+        <w:t>Mister</w:t>
+      </w:r>
+      <w:proofErr w:type="spellEnd"/>
+      <w:r>
+        <w:t xml:space="preserve"> X : </w:t>
+      </w:r>
+      <w:proofErr w:type="spellStart"/>
       <w:r>
         <w:rPr>
           <w:b/>
         </w:rPr>
-        <w:t>include Jouer un tour en tant que Mister X.</w:t>
+        <w:t>include</w:t>
+      </w:r>
+      <w:proofErr w:type="spellEnd"/>
+      <w:r>
+        <w:rPr>
+          <w:b/>
+        </w:rPr>
+        <w:t xml:space="preserve"> Jouer un tour en tant que </w:t>
+      </w:r>
+      <w:proofErr w:type="spellStart"/>
+      <w:r>
+        <w:rPr>
+          <w:b/>
+        </w:rPr>
+        <w:t>Mister</w:t>
+      </w:r>
+      <w:proofErr w:type="spellEnd"/>
+      <w:r>
+        <w:rPr>
+          <w:b/>
+        </w:rPr>
+        <w:t xml:space="preserve"> X.</w:t>
       </w:r>
     </w:p>
     <w:p>
@@ -13086,8 +13498,13 @@
           <w:numId w:val="39"/>
         </w:numPr>
       </w:pPr>
-      <w:r>
-        <w:t>Mister X reçoit le ticket dépensé par le détective.</w:t>
+      <w:proofErr w:type="spellStart"/>
+      <w:r>
+        <w:t>Mister</w:t>
+      </w:r>
+      <w:proofErr w:type="spellEnd"/>
+      <w:r>
+        <w:t xml:space="preserve"> X reçoit le ticket dépensé par le détective.</w:t>
       </w:r>
     </w:p>
     <w:p>
@@ -13096,13 +13513,29 @@
       </w:pPr>
       <w:bookmarkStart w:id="34" w:name="_Toc419315913"/>
       <w:r>
-        <w:t>Scénario « Jouer un tour en tant que Mister X »</w:t>
+        <w:t xml:space="preserve">Scénario « Jouer un tour en tant que </w:t>
+      </w:r>
+      <w:proofErr w:type="spellStart"/>
+      <w:r>
+        <w:t>Mister</w:t>
+      </w:r>
+      <w:proofErr w:type="spellEnd"/>
+      <w:r>
+        <w:t xml:space="preserve"> X »</w:t>
       </w:r>
       <w:bookmarkEnd w:id="34"/>
     </w:p>
     <w:p>
       <w:r>
-        <w:t>Tour de jeu de Mister X</w:t>
+        <w:t xml:space="preserve">Tour de jeu de </w:t>
+      </w:r>
+      <w:proofErr w:type="spellStart"/>
+      <w:r>
+        <w:t>Mister</w:t>
+      </w:r>
+      <w:proofErr w:type="spellEnd"/>
+      <w:r>
+        <w:t xml:space="preserve"> X</w:t>
       </w:r>
     </w:p>
     <w:p>
@@ -13126,14 +13559,27 @@
           <w:numId w:val="40"/>
         </w:numPr>
       </w:pPr>
-      <w:r>
-        <w:t xml:space="preserve">Mister X se déplace : </w:t>
-      </w:r>
+      <w:proofErr w:type="spellStart"/>
+      <w:r>
+        <w:t>Mister</w:t>
+      </w:r>
+      <w:proofErr w:type="spellEnd"/>
+      <w:r>
+        <w:t xml:space="preserve"> X se déplace : </w:t>
+      </w:r>
+      <w:proofErr w:type="spellStart"/>
       <w:r>
         <w:rPr>
           <w:b/>
         </w:rPr>
-        <w:t>include Se déplacer</w:t>
+        <w:t>include</w:t>
+      </w:r>
+      <w:proofErr w:type="spellEnd"/>
+      <w:r>
+        <w:rPr>
+          <w:b/>
+        </w:rPr>
+        <w:t xml:space="preserve"> Se déplacer</w:t>
       </w:r>
     </w:p>
     <w:p>
@@ -13144,8 +13590,13 @@
           <w:numId w:val="40"/>
         </w:numPr>
       </w:pPr>
-      <w:r>
-        <w:t>Mister X joue son tour.</w:t>
+      <w:proofErr w:type="spellStart"/>
+      <w:r>
+        <w:t>Mister</w:t>
+      </w:r>
+      <w:proofErr w:type="spellEnd"/>
+      <w:r>
+        <w:t xml:space="preserve"> X joue son tour.</w:t>
       </w:r>
     </w:p>
     <w:p>
@@ -13156,8 +13607,13 @@
           <w:numId w:val="40"/>
         </w:numPr>
       </w:pPr>
-      <w:r>
-        <w:t>Mister X met à jour ses tickets.</w:t>
+      <w:proofErr w:type="spellStart"/>
+      <w:r>
+        <w:t>Mister</w:t>
+      </w:r>
+      <w:proofErr w:type="spellEnd"/>
+      <w:r>
+        <w:t xml:space="preserve"> X met à jour ses tickets.</w:t>
       </w:r>
     </w:p>
     <w:p>
@@ -13181,7 +13637,15 @@
         </w:numPr>
       </w:pPr>
       <w:r>
-        <w:t>Le serveur communique le moyen de déplacement de Mister X aux détectives.</w:t>
+        <w:t xml:space="preserve">Le serveur communique le moyen de déplacement de </w:t>
+      </w:r>
+      <w:proofErr w:type="spellStart"/>
+      <w:r>
+        <w:t>Mister</w:t>
+      </w:r>
+      <w:proofErr w:type="spellEnd"/>
+      <w:r>
+        <w:t xml:space="preserve"> X aux détectives.</w:t>
       </w:r>
     </w:p>
     <w:p>
@@ -13215,7 +13679,15 @@
         <w:ind w:firstLine="708"/>
       </w:pPr>
       <w:r>
-        <w:t>5a. Apparition de Mister X</w:t>
+        <w:t xml:space="preserve">5a. Apparition de </w:t>
+      </w:r>
+      <w:proofErr w:type="spellStart"/>
+      <w:r>
+        <w:t>Mister</w:t>
+      </w:r>
+      <w:proofErr w:type="spellEnd"/>
+      <w:r>
+        <w:t xml:space="preserve"> X</w:t>
       </w:r>
     </w:p>
     <w:p>
@@ -13223,7 +13695,15 @@
         <w:ind w:left="708" w:firstLine="708"/>
       </w:pPr>
       <w:r>
-        <w:t>Le serveur communique la position de Mister X aux détectives aux tours 3, 8, 13 et 18.</w:t>
+        <w:t xml:space="preserve">Le serveur communique la position de </w:t>
+      </w:r>
+      <w:proofErr w:type="spellStart"/>
+      <w:r>
+        <w:t>Mister</w:t>
+      </w:r>
+      <w:proofErr w:type="spellEnd"/>
+      <w:r>
+        <w:t xml:space="preserve"> X aux détectives aux tours 3, 8, 13 et 18.</w:t>
       </w:r>
     </w:p>
     <w:p>
@@ -13241,7 +13721,14 @@
       </w:r>
       <w:r>
         <w:tab/>
-        <w:t>Mister X a joué le ticket demandant de cachant son moyen de déplacement.</w:t>
+      </w:r>
+      <w:proofErr w:type="spellStart"/>
+      <w:r>
+        <w:t>Mister</w:t>
+      </w:r>
+      <w:proofErr w:type="spellEnd"/>
+      <w:r>
+        <w:t xml:space="preserve"> X a joué le ticket demandant de cachant son moyen de déplacement.</w:t>
       </w:r>
     </w:p>
     <w:p>
@@ -13259,7 +13746,14 @@
       </w:pPr>
       <w:r>
         <w:tab/>
-        <w:t>Mister X a joué le ticket lui permettant de jouer un tour consécutif.</w:t>
+      </w:r>
+      <w:proofErr w:type="spellStart"/>
+      <w:r>
+        <w:t>Mister</w:t>
+      </w:r>
+      <w:proofErr w:type="spellEnd"/>
+      <w:r>
+        <w:t xml:space="preserve"> X a joué le ticket lui permettant de jouer un tour consécutif.</w:t>
       </w:r>
     </w:p>
     <w:p>
@@ -13301,11 +13795,19 @@
       <w:r>
         <w:t xml:space="preserve">Le joueur choisit un moyen de déplacement : </w:t>
       </w:r>
+      <w:proofErr w:type="spellStart"/>
       <w:r>
         <w:rPr>
           <w:b/>
         </w:rPr>
-        <w:t>include Choisir un moyen de déplacement.</w:t>
+        <w:t>include</w:t>
+      </w:r>
+      <w:proofErr w:type="spellEnd"/>
+      <w:r>
+        <w:rPr>
+          <w:b/>
+        </w:rPr>
+        <w:t xml:space="preserve"> Choisir un moyen de déplacement.</w:t>
       </w:r>
     </w:p>
     <w:p>
@@ -14499,7 +15001,31 @@
         <w:jc w:val="both"/>
       </w:pPr>
       <w:r>
-        <w:t>Une carte est caractérisée avant tout par un nom et par une image. Celle-ci constitue l’arrière-plan de la carte. Une carte est également composée par un ensemble de stations. Ces dernières sont caractérisées par un numéro et des coordonnées x et y. Une station est définie par un type : StationTaxi, StationBusTaxi ou StationMetroiBusTaxi.</w:t>
+        <w:t xml:space="preserve">Une carte est caractérisée avant tout par un nom et par une image. Celle-ci constitue l’arrière-plan de la carte. Une carte est également composée par un ensemble de stations. Ces dernières sont caractérisées par un numéro et des coordonnées x et y. Une station est définie par un type : </w:t>
+      </w:r>
+      <w:proofErr w:type="spellStart"/>
+      <w:r>
+        <w:t>StationTaxi</w:t>
+      </w:r>
+      <w:proofErr w:type="spellEnd"/>
+      <w:r>
+        <w:t xml:space="preserve">, </w:t>
+      </w:r>
+      <w:proofErr w:type="spellStart"/>
+      <w:r>
+        <w:t>StationBusTaxi</w:t>
+      </w:r>
+      <w:proofErr w:type="spellEnd"/>
+      <w:r>
+        <w:t xml:space="preserve"> ou </w:t>
+      </w:r>
+      <w:proofErr w:type="spellStart"/>
+      <w:r>
+        <w:t>StationMetroiBusTaxi</w:t>
+      </w:r>
+      <w:proofErr w:type="spellEnd"/>
+      <w:r>
+        <w:t>.</w:t>
       </w:r>
     </w:p>
     <w:p>
@@ -14867,7 +15393,23 @@
         <w:jc w:val="both"/>
       </w:pPr>
       <w:r>
-        <w:t>Lorsqu’un client se trouve dans une partie,  il est rattaché à un pion qui le caractérise comme jouant soit le rôle de MisterX, soit le rôle d’un détective. Que ça soit un détective ou Mister X, il possède un certain nombre de tickets de taxi, bus, métros pendant la partie.</w:t>
+        <w:t xml:space="preserve">Lorsqu’un client se trouve dans une partie,  il est rattaché à un pion qui le caractérise comme jouant soit le rôle de </w:t>
+      </w:r>
+      <w:proofErr w:type="spellStart"/>
+      <w:r>
+        <w:t>MisterX</w:t>
+      </w:r>
+      <w:proofErr w:type="spellEnd"/>
+      <w:r>
+        <w:t xml:space="preserve">, soit le rôle d’un détective. Que ça soit un détective ou </w:t>
+      </w:r>
+      <w:proofErr w:type="spellStart"/>
+      <w:r>
+        <w:t>Mister</w:t>
+      </w:r>
+      <w:proofErr w:type="spellEnd"/>
+      <w:r>
+        <w:t xml:space="preserve"> X, il possède un certain nombre de tickets de taxi, bus, métros pendant la partie.</w:t>
       </w:r>
     </w:p>
     <w:p>
@@ -15544,13 +16086,27 @@
         <w:rPr>
           <w:color w:val="FF0000"/>
         </w:rPr>
-        <w:t>Diagramme de classes</w:t>
-      </w:r>
+        <w:t xml:space="preserve">Diagramme de </w:t>
+      </w:r>
+      <w:proofErr w:type="gramStart"/>
       <w:r>
         <w:rPr>
           <w:color w:val="FF0000"/>
         </w:rPr>
-        <w:t>(YASSIN OU VANESSA)</w:t>
+        <w:t>classes</w:t>
+      </w:r>
+      <w:r>
+        <w:rPr>
+          <w:color w:val="FF0000"/>
+        </w:rPr>
+        <w:t>(</w:t>
+      </w:r>
+      <w:proofErr w:type="gramEnd"/>
+      <w:r>
+        <w:rPr>
+          <w:color w:val="FF0000"/>
+        </w:rPr>
+        <w:t>YASSIN OU VANESSA)</w:t>
       </w:r>
       <w:bookmarkEnd w:id="61"/>
     </w:p>
@@ -15562,6 +16118,7 @@
         </w:rPr>
       </w:pPr>
       <w:bookmarkStart w:id="62" w:name="_Toc421960152"/>
+      <w:proofErr w:type="gramStart"/>
       <w:r>
         <w:rPr>
           <w:color w:val="FF0000"/>
@@ -15572,7 +16129,14 @@
         <w:rPr>
           <w:color w:val="FF0000"/>
         </w:rPr>
-        <w:t>(YASSIN, VANESSA)</w:t>
+        <w:t>(</w:t>
+      </w:r>
+      <w:proofErr w:type="gramEnd"/>
+      <w:r>
+        <w:rPr>
+          <w:color w:val="FF0000"/>
+        </w:rPr>
+        <w:t>YASSIN, VANESSA)</w:t>
       </w:r>
       <w:bookmarkEnd w:id="62"/>
     </w:p>
@@ -18242,6 +18806,7 @@
               </w:rPr>
               <w:t xml:space="preserve"> </w:t>
             </w:r>
+            <w:proofErr w:type="spellStart"/>
             <w:r>
               <w:rPr>
                 <w:rFonts w:ascii="Consolas" w:eastAsia="Times New Roman" w:hAnsi="Consolas" w:cs="Consolas"/>
@@ -18251,7 +18816,19 @@
                 <w:szCs w:val="16"/>
                 <w:lang w:val="en-GB" w:eastAsia="fr-CH"/>
               </w:rPr>
-              <w:t>scotlandyard;</w:t>
+              <w:t>scotlandyard</w:t>
+            </w:r>
+            <w:proofErr w:type="spellEnd"/>
+            <w:r>
+              <w:rPr>
+                <w:rFonts w:ascii="Consolas" w:eastAsia="Times New Roman" w:hAnsi="Consolas" w:cs="Consolas"/>
+                <w:b/>
+                <w:color w:val="F8F8F2"/>
+                <w:sz w:val="16"/>
+                <w:szCs w:val="16"/>
+                <w:lang w:val="en-GB" w:eastAsia="fr-CH"/>
+              </w:rPr>
+              <w:t>;</w:t>
             </w:r>
           </w:p>
           <w:p>
@@ -18328,6 +18905,7 @@
               </w:rPr>
               <w:t xml:space="preserve"> </w:t>
             </w:r>
+            <w:proofErr w:type="spellStart"/>
             <w:r>
               <w:rPr>
                 <w:rFonts w:ascii="Consolas" w:eastAsia="Times New Roman" w:hAnsi="Consolas" w:cs="Consolas"/>
@@ -18337,7 +18915,19 @@
                 <w:szCs w:val="16"/>
                 <w:lang w:val="en-GB" w:eastAsia="fr-CH"/>
               </w:rPr>
-              <w:t>scotlandyard;</w:t>
+              <w:t>scotlandyard</w:t>
+            </w:r>
+            <w:proofErr w:type="spellEnd"/>
+            <w:r>
+              <w:rPr>
+                <w:rFonts w:ascii="Consolas" w:eastAsia="Times New Roman" w:hAnsi="Consolas" w:cs="Consolas"/>
+                <w:b/>
+                <w:color w:val="F8F8F2"/>
+                <w:sz w:val="16"/>
+                <w:szCs w:val="16"/>
+                <w:lang w:val="en-GB" w:eastAsia="fr-CH"/>
+              </w:rPr>
+              <w:t>;</w:t>
             </w:r>
           </w:p>
           <w:p>
@@ -18392,6 +18982,7 @@
               </w:rPr>
               <w:t xml:space="preserve"> </w:t>
             </w:r>
+            <w:proofErr w:type="spellStart"/>
             <w:r>
               <w:rPr>
                 <w:rFonts w:ascii="Consolas" w:eastAsia="Times New Roman" w:hAnsi="Consolas" w:cs="Consolas"/>
@@ -18401,7 +18992,19 @@
                 <w:szCs w:val="16"/>
                 <w:lang w:val="en-GB" w:eastAsia="fr-CH"/>
               </w:rPr>
-              <w:t>scotlandyard;</w:t>
+              <w:t>scotlandyard</w:t>
+            </w:r>
+            <w:proofErr w:type="spellEnd"/>
+            <w:r>
+              <w:rPr>
+                <w:rFonts w:ascii="Consolas" w:eastAsia="Times New Roman" w:hAnsi="Consolas" w:cs="Consolas"/>
+                <w:b/>
+                <w:color w:val="F8F8F2"/>
+                <w:sz w:val="16"/>
+                <w:szCs w:val="16"/>
+                <w:lang w:val="en-GB" w:eastAsia="fr-CH"/>
+              </w:rPr>
+              <w:t>;</w:t>
             </w:r>
           </w:p>
           <w:p>
@@ -19267,6 +19870,7 @@
               </w:rPr>
               <w:t>=</w:t>
             </w:r>
+            <w:proofErr w:type="spellStart"/>
             <w:r>
               <w:rPr>
                 <w:rFonts w:ascii="Consolas" w:eastAsia="Times New Roman" w:hAnsi="Consolas" w:cs="Consolas"/>
@@ -19278,6 +19882,7 @@
               </w:rPr>
               <w:t>InnoDB</w:t>
             </w:r>
+            <w:proofErr w:type="spellEnd"/>
             <w:r>
               <w:rPr>
                 <w:rFonts w:ascii="Consolas" w:eastAsia="Times New Roman" w:hAnsi="Consolas" w:cs="Consolas"/>
@@ -19937,6 +20542,7 @@
               </w:rPr>
               <w:t>=</w:t>
             </w:r>
+            <w:proofErr w:type="spellStart"/>
             <w:r>
               <w:rPr>
                 <w:rFonts w:ascii="Consolas" w:eastAsia="Times New Roman" w:hAnsi="Consolas" w:cs="Consolas"/>
@@ -19948,6 +20554,7 @@
               </w:rPr>
               <w:t>InnoDB</w:t>
             </w:r>
+            <w:proofErr w:type="spellEnd"/>
             <w:r>
               <w:rPr>
                 <w:rFonts w:ascii="Consolas" w:eastAsia="Times New Roman" w:hAnsi="Consolas" w:cs="Consolas"/>
@@ -20195,6 +20802,7 @@
               </w:rPr>
               <w:t xml:space="preserve">  </w:t>
             </w:r>
+            <w:proofErr w:type="spellStart"/>
             <w:r>
               <w:rPr>
                 <w:rFonts w:ascii="Consolas" w:eastAsia="Times New Roman" w:hAnsi="Consolas" w:cs="Consolas"/>
@@ -20206,6 +20814,7 @@
               </w:rPr>
               <w:t>station_id</w:t>
             </w:r>
+            <w:proofErr w:type="spellEnd"/>
             <w:r>
               <w:rPr>
                 <w:rFonts w:ascii="Consolas" w:eastAsia="Times New Roman" w:hAnsi="Consolas" w:cs="Consolas"/>
@@ -20878,7 +21487,31 @@
                 <w:szCs w:val="16"/>
                 <w:lang w:val="en-GB" w:eastAsia="fr-CH"/>
               </w:rPr>
-              <w:t>'taxibus'</w:t>
+              <w:t>'</w:t>
+            </w:r>
+            <w:proofErr w:type="spellStart"/>
+            <w:r>
+              <w:rPr>
+                <w:rFonts w:ascii="Consolas" w:eastAsia="Times New Roman" w:hAnsi="Consolas" w:cs="Consolas"/>
+                <w:b/>
+                <w:color w:val="E6DB74"/>
+                <w:sz w:val="16"/>
+                <w:szCs w:val="16"/>
+                <w:lang w:val="en-GB" w:eastAsia="fr-CH"/>
+              </w:rPr>
+              <w:t>taxibus</w:t>
+            </w:r>
+            <w:proofErr w:type="spellEnd"/>
+            <w:r>
+              <w:rPr>
+                <w:rFonts w:ascii="Consolas" w:eastAsia="Times New Roman" w:hAnsi="Consolas" w:cs="Consolas"/>
+                <w:b/>
+                <w:color w:val="E6DB74"/>
+                <w:sz w:val="16"/>
+                <w:szCs w:val="16"/>
+                <w:lang w:val="en-GB" w:eastAsia="fr-CH"/>
+              </w:rPr>
+              <w:t>'</w:t>
             </w:r>
             <w:r>
               <w:rPr>
@@ -20911,7 +21544,31 @@
                 <w:szCs w:val="16"/>
                 <w:lang w:val="en-GB" w:eastAsia="fr-CH"/>
               </w:rPr>
-              <w:t>'taxibussubway'</w:t>
+              <w:t>'</w:t>
+            </w:r>
+            <w:proofErr w:type="spellStart"/>
+            <w:r>
+              <w:rPr>
+                <w:rFonts w:ascii="Consolas" w:eastAsia="Times New Roman" w:hAnsi="Consolas" w:cs="Consolas"/>
+                <w:b/>
+                <w:color w:val="E6DB74"/>
+                <w:sz w:val="16"/>
+                <w:szCs w:val="16"/>
+                <w:lang w:val="en-GB" w:eastAsia="fr-CH"/>
+              </w:rPr>
+              <w:t>taxibussubway</w:t>
+            </w:r>
+            <w:proofErr w:type="spellEnd"/>
+            <w:r>
+              <w:rPr>
+                <w:rFonts w:ascii="Consolas" w:eastAsia="Times New Roman" w:hAnsi="Consolas" w:cs="Consolas"/>
+                <w:b/>
+                <w:color w:val="E6DB74"/>
+                <w:sz w:val="16"/>
+                <w:szCs w:val="16"/>
+                <w:lang w:val="en-GB" w:eastAsia="fr-CH"/>
+              </w:rPr>
+              <w:t>'</w:t>
             </w:r>
             <w:r>
               <w:rPr>
@@ -20966,6 +21623,7 @@
               </w:rPr>
               <w:t xml:space="preserve">  </w:t>
             </w:r>
+            <w:proofErr w:type="spellStart"/>
             <w:r>
               <w:rPr>
                 <w:rFonts w:ascii="Consolas" w:eastAsia="Times New Roman" w:hAnsi="Consolas" w:cs="Consolas"/>
@@ -20977,6 +21635,7 @@
               </w:rPr>
               <w:t>map_fk</w:t>
             </w:r>
+            <w:proofErr w:type="spellEnd"/>
             <w:r>
               <w:rPr>
                 <w:rFonts w:ascii="Consolas" w:eastAsia="Times New Roman" w:hAnsi="Consolas" w:cs="Consolas"/>
@@ -21171,7 +21830,31 @@
                 <w:szCs w:val="16"/>
                 <w:lang w:val="en-GB" w:eastAsia="fr-CH"/>
               </w:rPr>
-              <w:t>(station_id),</w:t>
+              <w:t>(</w:t>
+            </w:r>
+            <w:proofErr w:type="spellStart"/>
+            <w:r>
+              <w:rPr>
+                <w:rFonts w:ascii="Consolas" w:eastAsia="Times New Roman" w:hAnsi="Consolas" w:cs="Consolas"/>
+                <w:b/>
+                <w:color w:val="F8F8F2"/>
+                <w:sz w:val="16"/>
+                <w:szCs w:val="16"/>
+                <w:lang w:val="en-GB" w:eastAsia="fr-CH"/>
+              </w:rPr>
+              <w:t>station_id</w:t>
+            </w:r>
+            <w:proofErr w:type="spellEnd"/>
+            <w:r>
+              <w:rPr>
+                <w:rFonts w:ascii="Consolas" w:eastAsia="Times New Roman" w:hAnsi="Consolas" w:cs="Consolas"/>
+                <w:b/>
+                <w:color w:val="F8F8F2"/>
+                <w:sz w:val="16"/>
+                <w:szCs w:val="16"/>
+                <w:lang w:val="en-GB" w:eastAsia="fr-CH"/>
+              </w:rPr>
+              <w:t>),</w:t>
             </w:r>
           </w:p>
           <w:p>
@@ -21248,6 +21931,7 @@
               </w:rPr>
               <w:t>`</w:t>
             </w:r>
+            <w:proofErr w:type="spellStart"/>
             <w:r>
               <w:rPr>
                 <w:rFonts w:ascii="Consolas" w:eastAsia="Times New Roman" w:hAnsi="Consolas" w:cs="Consolas"/>
@@ -21259,6 +21943,7 @@
               </w:rPr>
               <w:t>fk_station_map</w:t>
             </w:r>
+            <w:proofErr w:type="spellEnd"/>
             <w:r>
               <w:rPr>
                 <w:rFonts w:ascii="Consolas" w:eastAsia="Times New Roman" w:hAnsi="Consolas" w:cs="Consolas"/>
@@ -21334,7 +22019,31 @@
                 <w:szCs w:val="16"/>
                 <w:lang w:val="en-GB" w:eastAsia="fr-CH"/>
               </w:rPr>
-              <w:t>(map_fk)</w:t>
+              <w:t>(</w:t>
+            </w:r>
+            <w:proofErr w:type="spellStart"/>
+            <w:r>
+              <w:rPr>
+                <w:rFonts w:ascii="Consolas" w:eastAsia="Times New Roman" w:hAnsi="Consolas" w:cs="Consolas"/>
+                <w:b/>
+                <w:color w:val="F8F8F2"/>
+                <w:sz w:val="16"/>
+                <w:szCs w:val="16"/>
+                <w:lang w:val="en-GB" w:eastAsia="fr-CH"/>
+              </w:rPr>
+              <w:t>map_fk</w:t>
+            </w:r>
+            <w:proofErr w:type="spellEnd"/>
+            <w:r>
+              <w:rPr>
+                <w:rFonts w:ascii="Consolas" w:eastAsia="Times New Roman" w:hAnsi="Consolas" w:cs="Consolas"/>
+                <w:b/>
+                <w:color w:val="F8F8F2"/>
+                <w:sz w:val="16"/>
+                <w:szCs w:val="16"/>
+                <w:lang w:val="en-GB" w:eastAsia="fr-CH"/>
+              </w:rPr>
+              <w:t>)</w:t>
             </w:r>
             <w:r>
               <w:rPr>
@@ -21587,6 +22296,7 @@
               </w:rPr>
               <w:t>=</w:t>
             </w:r>
+            <w:proofErr w:type="spellStart"/>
             <w:r>
               <w:rPr>
                 <w:rFonts w:ascii="Consolas" w:eastAsia="Times New Roman" w:hAnsi="Consolas" w:cs="Consolas"/>
@@ -21598,6 +22308,7 @@
               </w:rPr>
               <w:t>InnoDB</w:t>
             </w:r>
+            <w:proofErr w:type="spellEnd"/>
             <w:r>
               <w:rPr>
                 <w:rFonts w:ascii="Consolas" w:eastAsia="Times New Roman" w:hAnsi="Consolas" w:cs="Consolas"/>
@@ -21845,6 +22556,7 @@
               </w:rPr>
               <w:t xml:space="preserve">  </w:t>
             </w:r>
+            <w:proofErr w:type="spellStart"/>
             <w:r>
               <w:rPr>
                 <w:rFonts w:ascii="Consolas" w:eastAsia="Times New Roman" w:hAnsi="Consolas" w:cs="Consolas"/>
@@ -21856,6 +22568,7 @@
               </w:rPr>
               <w:t>first_station_fk</w:t>
             </w:r>
+            <w:proofErr w:type="spellEnd"/>
             <w:r>
               <w:rPr>
                 <w:rFonts w:ascii="Consolas" w:eastAsia="Times New Roman" w:hAnsi="Consolas" w:cs="Consolas"/>
@@ -21997,6 +22710,7 @@
               </w:rPr>
               <w:t xml:space="preserve">  </w:t>
             </w:r>
+            <w:proofErr w:type="spellStart"/>
             <w:r>
               <w:rPr>
                 <w:rFonts w:ascii="Consolas" w:eastAsia="Times New Roman" w:hAnsi="Consolas" w:cs="Consolas"/>
@@ -22008,6 +22722,7 @@
               </w:rPr>
               <w:t>second_station_fk</w:t>
             </w:r>
+            <w:proofErr w:type="spellEnd"/>
             <w:r>
               <w:rPr>
                 <w:rFonts w:ascii="Consolas" w:eastAsia="Times New Roman" w:hAnsi="Consolas" w:cs="Consolas"/>
@@ -22409,7 +23124,31 @@
                 <w:szCs w:val="16"/>
                 <w:lang w:val="en-GB" w:eastAsia="fr-CH"/>
               </w:rPr>
-              <w:t>(first_station_fk,</w:t>
+              <w:t>(</w:t>
+            </w:r>
+            <w:proofErr w:type="spellStart"/>
+            <w:r>
+              <w:rPr>
+                <w:rFonts w:ascii="Consolas" w:eastAsia="Times New Roman" w:hAnsi="Consolas" w:cs="Consolas"/>
+                <w:b/>
+                <w:color w:val="F8F8F2"/>
+                <w:sz w:val="16"/>
+                <w:szCs w:val="16"/>
+                <w:lang w:val="en-GB" w:eastAsia="fr-CH"/>
+              </w:rPr>
+              <w:t>first_station_fk</w:t>
+            </w:r>
+            <w:proofErr w:type="spellEnd"/>
+            <w:r>
+              <w:rPr>
+                <w:rFonts w:ascii="Consolas" w:eastAsia="Times New Roman" w:hAnsi="Consolas" w:cs="Consolas"/>
+                <w:b/>
+                <w:color w:val="F8F8F2"/>
+                <w:sz w:val="16"/>
+                <w:szCs w:val="16"/>
+                <w:lang w:val="en-GB" w:eastAsia="fr-CH"/>
+              </w:rPr>
+              <w:t>,</w:t>
             </w:r>
             <w:r>
               <w:rPr>
@@ -22422,6 +23161,7 @@
               </w:rPr>
               <w:t xml:space="preserve"> </w:t>
             </w:r>
+            <w:proofErr w:type="spellStart"/>
             <w:r>
               <w:rPr>
                 <w:rFonts w:ascii="Consolas" w:eastAsia="Times New Roman" w:hAnsi="Consolas" w:cs="Consolas"/>
@@ -22431,7 +23171,19 @@
                 <w:szCs w:val="16"/>
                 <w:lang w:val="en-GB" w:eastAsia="fr-CH"/>
               </w:rPr>
-              <w:t>second_station_fk,</w:t>
+              <w:t>second_station_fk</w:t>
+            </w:r>
+            <w:proofErr w:type="spellEnd"/>
+            <w:r>
+              <w:rPr>
+                <w:rFonts w:ascii="Consolas" w:eastAsia="Times New Roman" w:hAnsi="Consolas" w:cs="Consolas"/>
+                <w:b/>
+                <w:color w:val="F8F8F2"/>
+                <w:sz w:val="16"/>
+                <w:szCs w:val="16"/>
+                <w:lang w:val="en-GB" w:eastAsia="fr-CH"/>
+              </w:rPr>
+              <w:t>,</w:t>
             </w:r>
             <w:r>
               <w:rPr>
@@ -22541,6 +23293,7 @@
               </w:rPr>
               <w:t>`</w:t>
             </w:r>
+            <w:proofErr w:type="spellStart"/>
             <w:r>
               <w:rPr>
                 <w:rFonts w:ascii="Consolas" w:eastAsia="Times New Roman" w:hAnsi="Consolas" w:cs="Consolas"/>
@@ -22552,6 +23305,7 @@
               </w:rPr>
               <w:t>fk_link_first_station</w:t>
             </w:r>
+            <w:proofErr w:type="spellEnd"/>
             <w:r>
               <w:rPr>
                 <w:rFonts w:ascii="Consolas" w:eastAsia="Times New Roman" w:hAnsi="Consolas" w:cs="Consolas"/>
@@ -22627,7 +23381,31 @@
                 <w:szCs w:val="16"/>
                 <w:lang w:val="en-GB" w:eastAsia="fr-CH"/>
               </w:rPr>
-              <w:t>(first_station_fk)</w:t>
+              <w:t>(</w:t>
+            </w:r>
+            <w:proofErr w:type="spellStart"/>
+            <w:r>
+              <w:rPr>
+                <w:rFonts w:ascii="Consolas" w:eastAsia="Times New Roman" w:hAnsi="Consolas" w:cs="Consolas"/>
+                <w:b/>
+                <w:color w:val="F8F8F2"/>
+                <w:sz w:val="16"/>
+                <w:szCs w:val="16"/>
+                <w:lang w:val="en-GB" w:eastAsia="fr-CH"/>
+              </w:rPr>
+              <w:t>first_station_fk</w:t>
+            </w:r>
+            <w:proofErr w:type="spellEnd"/>
+            <w:r>
+              <w:rPr>
+                <w:rFonts w:ascii="Consolas" w:eastAsia="Times New Roman" w:hAnsi="Consolas" w:cs="Consolas"/>
+                <w:b/>
+                <w:color w:val="F8F8F2"/>
+                <w:sz w:val="16"/>
+                <w:szCs w:val="16"/>
+                <w:lang w:val="en-GB" w:eastAsia="fr-CH"/>
+              </w:rPr>
+              <w:t>)</w:t>
             </w:r>
             <w:r>
               <w:rPr>
@@ -22693,7 +23471,31 @@
                 <w:szCs w:val="16"/>
                 <w:lang w:val="en-GB" w:eastAsia="fr-CH"/>
               </w:rPr>
-              <w:t>(station_id),</w:t>
+              <w:t>(</w:t>
+            </w:r>
+            <w:proofErr w:type="spellStart"/>
+            <w:r>
+              <w:rPr>
+                <w:rFonts w:ascii="Consolas" w:eastAsia="Times New Roman" w:hAnsi="Consolas" w:cs="Consolas"/>
+                <w:b/>
+                <w:color w:val="F8F8F2"/>
+                <w:sz w:val="16"/>
+                <w:szCs w:val="16"/>
+                <w:lang w:val="en-GB" w:eastAsia="fr-CH"/>
+              </w:rPr>
+              <w:t>station_id</w:t>
+            </w:r>
+            <w:proofErr w:type="spellEnd"/>
+            <w:r>
+              <w:rPr>
+                <w:rFonts w:ascii="Consolas" w:eastAsia="Times New Roman" w:hAnsi="Consolas" w:cs="Consolas"/>
+                <w:b/>
+                <w:color w:val="F8F8F2"/>
+                <w:sz w:val="16"/>
+                <w:szCs w:val="16"/>
+                <w:lang w:val="en-GB" w:eastAsia="fr-CH"/>
+              </w:rPr>
+              <w:t>),</w:t>
             </w:r>
           </w:p>
           <w:p>
@@ -22770,6 +23572,7 @@
               </w:rPr>
               <w:t>`</w:t>
             </w:r>
+            <w:proofErr w:type="spellStart"/>
             <w:r>
               <w:rPr>
                 <w:rFonts w:ascii="Consolas" w:eastAsia="Times New Roman" w:hAnsi="Consolas" w:cs="Consolas"/>
@@ -22781,6 +23584,7 @@
               </w:rPr>
               <w:t>fk_link_second_station</w:t>
             </w:r>
+            <w:proofErr w:type="spellEnd"/>
             <w:r>
               <w:rPr>
                 <w:rFonts w:ascii="Consolas" w:eastAsia="Times New Roman" w:hAnsi="Consolas" w:cs="Consolas"/>
@@ -22856,7 +23660,31 @@
                 <w:szCs w:val="16"/>
                 <w:lang w:val="en-GB" w:eastAsia="fr-CH"/>
               </w:rPr>
-              <w:t>(second_station_fk)</w:t>
+              <w:t>(</w:t>
+            </w:r>
+            <w:proofErr w:type="spellStart"/>
+            <w:r>
+              <w:rPr>
+                <w:rFonts w:ascii="Consolas" w:eastAsia="Times New Roman" w:hAnsi="Consolas" w:cs="Consolas"/>
+                <w:b/>
+                <w:color w:val="F8F8F2"/>
+                <w:sz w:val="16"/>
+                <w:szCs w:val="16"/>
+                <w:lang w:val="en-GB" w:eastAsia="fr-CH"/>
+              </w:rPr>
+              <w:t>second_station_fk</w:t>
+            </w:r>
+            <w:proofErr w:type="spellEnd"/>
+            <w:r>
+              <w:rPr>
+                <w:rFonts w:ascii="Consolas" w:eastAsia="Times New Roman" w:hAnsi="Consolas" w:cs="Consolas"/>
+                <w:b/>
+                <w:color w:val="F8F8F2"/>
+                <w:sz w:val="16"/>
+                <w:szCs w:val="16"/>
+                <w:lang w:val="en-GB" w:eastAsia="fr-CH"/>
+              </w:rPr>
+              <w:t>)</w:t>
             </w:r>
             <w:r>
               <w:rPr>
@@ -22922,7 +23750,31 @@
                 <w:szCs w:val="16"/>
                 <w:lang w:val="en-GB" w:eastAsia="fr-CH"/>
               </w:rPr>
-              <w:t>(station_id)</w:t>
+              <w:t>(</w:t>
+            </w:r>
+            <w:proofErr w:type="spellStart"/>
+            <w:r>
+              <w:rPr>
+                <w:rFonts w:ascii="Consolas" w:eastAsia="Times New Roman" w:hAnsi="Consolas" w:cs="Consolas"/>
+                <w:b/>
+                <w:color w:val="F8F8F2"/>
+                <w:sz w:val="16"/>
+                <w:szCs w:val="16"/>
+                <w:lang w:val="en-GB" w:eastAsia="fr-CH"/>
+              </w:rPr>
+              <w:t>station_id</w:t>
+            </w:r>
+            <w:proofErr w:type="spellEnd"/>
+            <w:r>
+              <w:rPr>
+                <w:rFonts w:ascii="Consolas" w:eastAsia="Times New Roman" w:hAnsi="Consolas" w:cs="Consolas"/>
+                <w:b/>
+                <w:color w:val="F8F8F2"/>
+                <w:sz w:val="16"/>
+                <w:szCs w:val="16"/>
+                <w:lang w:val="en-GB" w:eastAsia="fr-CH"/>
+              </w:rPr>
+              <w:t>)</w:t>
             </w:r>
           </w:p>
           <w:p>
@@ -22977,6 +23829,7 @@
               </w:rPr>
               <w:t>=</w:t>
             </w:r>
+            <w:proofErr w:type="spellStart"/>
             <w:r>
               <w:rPr>
                 <w:rFonts w:ascii="Consolas" w:eastAsia="Times New Roman" w:hAnsi="Consolas" w:cs="Consolas"/>
@@ -22988,6 +23841,7 @@
               </w:rPr>
               <w:t>InnoDB</w:t>
             </w:r>
+            <w:proofErr w:type="spellEnd"/>
             <w:r>
               <w:rPr>
                 <w:rFonts w:ascii="Consolas" w:eastAsia="Times New Roman" w:hAnsi="Consolas" w:cs="Consolas"/>
@@ -23071,8 +23925,16 @@
           <w:color w:val="FF0000"/>
         </w:rPr>
         <w:lastRenderedPageBreak/>
-        <w:t>Structures Json</w:t>
-      </w:r>
+        <w:t xml:space="preserve">Structures </w:t>
+      </w:r>
+      <w:proofErr w:type="spellStart"/>
+      <w:r>
+        <w:rPr>
+          <w:color w:val="FF0000"/>
+        </w:rPr>
+        <w:t>Json</w:t>
+      </w:r>
+      <w:proofErr w:type="spellEnd"/>
       <w:r>
         <w:rPr>
           <w:color w:val="FF0000"/>
@@ -23248,7 +24110,15 @@
         </w:numPr>
       </w:pPr>
       <w:r>
-        <w:t>^(?=.*.)(?!.*[#|\s]).{6,20}$</w:t>
+        <w:t>^(?=.*.)(?!.*[#|\s])</w:t>
+      </w:r>
+      <w:proofErr w:type="gramStart"/>
+      <w:r>
+        <w:t>.{</w:t>
+      </w:r>
+      <w:proofErr w:type="gramEnd"/>
+      <w:r>
+        <w:t>6,20}$</w:t>
       </w:r>
     </w:p>
     <w:p>
@@ -23365,8 +24235,21 @@
           <w:numId w:val="140"/>
         </w:numPr>
       </w:pPr>
-      <w:r>
-        <w:t>^(?=.*\d)(?=.*[a-z])(?=.*[A-Z])(?!.*[#|\s]).{6,20}$</w:t>
+      <w:proofErr w:type="gramStart"/>
+      <w:r>
+        <w:t>^(</w:t>
+      </w:r>
+      <w:proofErr w:type="gramEnd"/>
+      <w:r>
+        <w:t>?=.*\d)(?=.*[a-z])(?=.*[A-Z])(?!.*[#|\s])</w:t>
+      </w:r>
+      <w:proofErr w:type="gramStart"/>
+      <w:r>
+        <w:t>.{</w:t>
+      </w:r>
+      <w:proofErr w:type="gramEnd"/>
+      <w:r>
+        <w:t>6,20}$</w:t>
       </w:r>
     </w:p>
     <w:p>
@@ -23607,9 +24490,17 @@
         <w:rPr>
           <w:color w:val="FF0000"/>
         </w:rPr>
-        <w:t>Guillaume Bruge</w:t>
+        <w:t xml:space="preserve">Guillaume </w:t>
+      </w:r>
+      <w:proofErr w:type="spellStart"/>
+      <w:r>
+        <w:rPr>
+          <w:color w:val="FF0000"/>
+        </w:rPr>
+        <w:t>Bruge</w:t>
       </w:r>
       <w:bookmarkEnd w:id="82"/>
+      <w:proofErr w:type="spellEnd"/>
     </w:p>
     <w:p>
       <w:pPr>
@@ -23630,12 +24521,20 @@
         <w:rPr>
           <w:color w:val="FF0000"/>
         </w:rPr>
-        <w:t>Yassin Kammoun</w:t>
-      </w:r>
+        <w:t xml:space="preserve">Yassin </w:t>
+      </w:r>
+      <w:proofErr w:type="spellStart"/>
       <w:r>
         <w:rPr>
           <w:color w:val="FF0000"/>
         </w:rPr>
+        <w:t>Kammoun</w:t>
+      </w:r>
+      <w:proofErr w:type="spellEnd"/>
+      <w:r>
+        <w:rPr>
+          <w:color w:val="FF0000"/>
+        </w:rPr>
         <w:t xml:space="preserve"> (YASSIN)</w:t>
       </w:r>
       <w:bookmarkEnd w:id="83"/>
@@ -23659,12 +24558,20 @@
         <w:rPr>
           <w:color w:val="FF0000"/>
         </w:rPr>
-        <w:t>Michelle Meguep</w:t>
-      </w:r>
+        <w:t xml:space="preserve">Michelle </w:t>
+      </w:r>
+      <w:proofErr w:type="spellStart"/>
       <w:r>
         <w:rPr>
           <w:color w:val="FF0000"/>
         </w:rPr>
+        <w:t>Meguep</w:t>
+      </w:r>
+      <w:proofErr w:type="spellEnd"/>
+      <w:r>
+        <w:rPr>
+          <w:color w:val="FF0000"/>
+        </w:rPr>
         <w:t xml:space="preserve"> (VANESSA)</w:t>
       </w:r>
       <w:bookmarkEnd w:id="84"/>
@@ -23684,11 +24591,19 @@
         </w:rPr>
       </w:pPr>
       <w:bookmarkStart w:id="85" w:name="_Toc421960172"/>
+      <w:proofErr w:type="spellStart"/>
       <w:r>
         <w:rPr>
           <w:color w:val="FF0000"/>
         </w:rPr>
-        <w:t>Raphäel Racine</w:t>
+        <w:t>Raphäel</w:t>
+      </w:r>
+      <w:proofErr w:type="spellEnd"/>
+      <w:r>
+        <w:rPr>
+          <w:color w:val="FF0000"/>
+        </w:rPr>
+        <w:t xml:space="preserve"> Racine</w:t>
       </w:r>
       <w:r>
         <w:rPr>
@@ -23871,7 +24786,15 @@
         </w:numPr>
       </w:pPr>
       <w:r>
-        <w:t>Michelle Meguep s’occupera de la partie relative à la base de données.</w:t>
+        <w:t xml:space="preserve">Michelle </w:t>
+      </w:r>
+      <w:proofErr w:type="spellStart"/>
+      <w:r>
+        <w:t>Meguep</w:t>
+      </w:r>
+      <w:proofErr w:type="spellEnd"/>
+      <w:r>
+        <w:t xml:space="preserve"> s’occupera de la partie relative à la base de données.</w:t>
       </w:r>
     </w:p>
     <w:p>
@@ -23895,7 +24818,23 @@
         </w:numPr>
       </w:pPr>
       <w:r>
-        <w:t>Yassin Kammoun et Guillaume Bruge s’occuperont de l’architecture de base client-serveur.</w:t>
+        <w:t xml:space="preserve">Yassin </w:t>
+      </w:r>
+      <w:proofErr w:type="spellStart"/>
+      <w:r>
+        <w:t>Kammoun</w:t>
+      </w:r>
+      <w:proofErr w:type="spellEnd"/>
+      <w:r>
+        <w:t xml:space="preserve"> et Guillaume </w:t>
+      </w:r>
+      <w:proofErr w:type="spellStart"/>
+      <w:r>
+        <w:t>Bruge</w:t>
+      </w:r>
+      <w:proofErr w:type="spellEnd"/>
+      <w:r>
+        <w:t xml:space="preserve"> s’occuperont de l’architecture de base client-serveur.</w:t>
       </w:r>
     </w:p>
     <w:p>
@@ -23976,7 +24915,15 @@
         <w:jc w:val="both"/>
       </w:pPr>
       <w:r>
-        <w:t>L’édition des cartes du jeu devra être rendue possible par le biais d’une interface graphique. Celle-ci devra permettre de créer, de modifier ou de supprimer des cartes. La définition d’une carte consistera en l’upload d’une image de fond, de la définition de stations et de liens entre eux.</w:t>
+        <w:t>L’édition des cartes du jeu devra être rendue possible par le biais d’une interface graphique. Celle-ci devra permettre de créer, de modifier ou de supprimer des cartes. La définition d’une carte consistera en l’</w:t>
+      </w:r>
+      <w:proofErr w:type="spellStart"/>
+      <w:r>
+        <w:t>upload</w:t>
+      </w:r>
+      <w:proofErr w:type="spellEnd"/>
+      <w:r>
+        <w:t xml:space="preserve"> d’une image de fond, de la définition de stations et de liens entre eux.</w:t>
       </w:r>
     </w:p>
     <w:p>
@@ -24040,7 +24987,23 @@
         <w:jc w:val="both"/>
       </w:pPr>
       <w:r>
-        <w:t>Michelle Meguep et Guillaume Bruge s’occuperont de la partie relative à l’édition de comptes utilisateurs.</w:t>
+        <w:t xml:space="preserve">Michelle </w:t>
+      </w:r>
+      <w:proofErr w:type="spellStart"/>
+      <w:r>
+        <w:t>Meguep</w:t>
+      </w:r>
+      <w:proofErr w:type="spellEnd"/>
+      <w:r>
+        <w:t xml:space="preserve"> et Guillaume </w:t>
+      </w:r>
+      <w:proofErr w:type="spellStart"/>
+      <w:r>
+        <w:t>Bruge</w:t>
+      </w:r>
+      <w:proofErr w:type="spellEnd"/>
+      <w:r>
+        <w:t xml:space="preserve"> s’occuperont de la partie relative à l’édition de comptes utilisateurs.</w:t>
       </w:r>
     </w:p>
     <w:p>
@@ -24053,7 +25016,15 @@
         <w:jc w:val="both"/>
       </w:pPr>
       <w:r>
-        <w:t>Raphaël Racine  et Yassin Kammoun s’occuperont de la partie relativ</w:t>
+        <w:t xml:space="preserve">Raphaël Racine  et Yassin </w:t>
+      </w:r>
+      <w:proofErr w:type="spellStart"/>
+      <w:r>
+        <w:t>Kammoun</w:t>
+      </w:r>
+      <w:proofErr w:type="spellEnd"/>
+      <w:r>
+        <w:t xml:space="preserve"> s’occuperont de la partie relativ</w:t>
       </w:r>
       <w:r>
         <w:t>e à l’édition de cartes du jeu.</w:t>
@@ -24243,7 +25214,23 @@
         <w:jc w:val="both"/>
       </w:pPr>
       <w:r>
-        <w:t>Michelle Meguep et Guillaume Bruge s’occuperont de la partie gestion de compte utilisateur.</w:t>
+        <w:t xml:space="preserve">Michelle </w:t>
+      </w:r>
+      <w:proofErr w:type="spellStart"/>
+      <w:r>
+        <w:t>Meguep</w:t>
+      </w:r>
+      <w:proofErr w:type="spellEnd"/>
+      <w:r>
+        <w:t xml:space="preserve"> et Guillaume </w:t>
+      </w:r>
+      <w:proofErr w:type="spellStart"/>
+      <w:r>
+        <w:t>Bruge</w:t>
+      </w:r>
+      <w:proofErr w:type="spellEnd"/>
+      <w:r>
+        <w:t xml:space="preserve"> s’occuperont de la partie gestion de compte utilisateur.</w:t>
       </w:r>
     </w:p>
     <w:p>
@@ -24256,7 +25243,15 @@
         <w:jc w:val="both"/>
       </w:pPr>
       <w:r>
-        <w:t>Yassin Kammoun s’occupera d la partie interface graphique de salle de partie.</w:t>
+        <w:t xml:space="preserve">Yassin </w:t>
+      </w:r>
+      <w:proofErr w:type="spellStart"/>
+      <w:r>
+        <w:t>Kammoun</w:t>
+      </w:r>
+      <w:proofErr w:type="spellEnd"/>
+      <w:r>
+        <w:t xml:space="preserve"> s’occupera d la partie interface graphique de salle de partie.</w:t>
       </w:r>
     </w:p>
     <w:p>
@@ -24375,7 +25370,15 @@
         <w:jc w:val="both"/>
       </w:pPr>
       <w:r>
-        <w:t xml:space="preserve">Le lancement d’une partie consistera en la phase de pré-jeu, d’initialisation autrement dit. L’utilisateur hôte attendra un nombre d’utilisateurs suffisant pour jouer. Il procédera ensuite au déclenchement du début des votes devant « élire » Mister X. Une fois cette donnée du jeu </w:t>
+        <w:t xml:space="preserve">Le lancement d’une partie consistera en la phase de pré-jeu, d’initialisation autrement dit. L’utilisateur hôte attendra un nombre d’utilisateurs suffisant pour jouer. Il procédera ensuite au déclenchement du début des votes devant « élire » </w:t>
+      </w:r>
+      <w:proofErr w:type="spellStart"/>
+      <w:r>
+        <w:t>Mister</w:t>
+      </w:r>
+      <w:proofErr w:type="spellEnd"/>
+      <w:r>
+        <w:t xml:space="preserve"> X. Une fois cette donnée du jeu </w:t>
       </w:r>
       <w:r>
         <w:t>fixée</w:t>
@@ -24442,7 +25445,15 @@
         </w:numPr>
       </w:pPr>
       <w:r>
-        <w:t>Michelle Meguep s’occupera de la partie devant permettre de rejoindre une partie.</w:t>
+        <w:t xml:space="preserve">Michelle </w:t>
+      </w:r>
+      <w:proofErr w:type="spellStart"/>
+      <w:r>
+        <w:t>Meguep</w:t>
+      </w:r>
+      <w:proofErr w:type="spellEnd"/>
+      <w:r>
+        <w:t xml:space="preserve"> s’occupera de la partie devant permettre de rejoindre une partie.</w:t>
       </w:r>
     </w:p>
     <w:p>
@@ -24454,7 +25465,15 @@
         </w:numPr>
       </w:pPr>
       <w:r>
-        <w:t>Guillaume Bruge s’occupera de la gestion des parties.</w:t>
+        <w:t xml:space="preserve">Guillaume </w:t>
+      </w:r>
+      <w:proofErr w:type="spellStart"/>
+      <w:r>
+        <w:t>Bruge</w:t>
+      </w:r>
+      <w:proofErr w:type="spellEnd"/>
+      <w:r>
+        <w:t xml:space="preserve"> s’occupera de la gestion des parties.</w:t>
       </w:r>
     </w:p>
     <w:p>
@@ -24478,7 +25497,15 @@
         </w:numPr>
       </w:pPr>
       <w:r>
-        <w:t>Yassin Kammoun s’occupera de la partie relative à la création et suppression d’une partie.</w:t>
+        <w:t xml:space="preserve">Yassin </w:t>
+      </w:r>
+      <w:proofErr w:type="spellStart"/>
+      <w:r>
+        <w:t>Kammoun</w:t>
+      </w:r>
+      <w:proofErr w:type="spellEnd"/>
+      <w:r>
+        <w:t xml:space="preserve"> s’occupera de la partie relative à la création et suppression d’une partie.</w:t>
       </w:r>
     </w:p>
     <w:p>
@@ -24560,7 +25587,15 @@
         <w:jc w:val="both"/>
       </w:pPr>
       <w:r>
-        <w:t>Application des règles du jeu et des coups spéciaux de Mister X (itération 7)</w:t>
+        <w:t xml:space="preserve">Application des règles du jeu et des coups spéciaux de </w:t>
+      </w:r>
+      <w:proofErr w:type="spellStart"/>
+      <w:r>
+        <w:t>Mister</w:t>
+      </w:r>
+      <w:proofErr w:type="spellEnd"/>
+      <w:r>
+        <w:t xml:space="preserve"> X (itération 7)</w:t>
       </w:r>
       <w:r>
         <w:t>.</w:t>
@@ -24627,7 +25662,15 @@
         </w:numPr>
       </w:pPr>
       <w:r>
-        <w:t>Jouer en tant que Mister X</w:t>
+        <w:t xml:space="preserve">Jouer en tant que </w:t>
+      </w:r>
+      <w:proofErr w:type="spellStart"/>
+      <w:r>
+        <w:t>Mister</w:t>
+      </w:r>
+      <w:proofErr w:type="spellEnd"/>
+      <w:r>
+        <w:t xml:space="preserve"> X</w:t>
       </w:r>
     </w:p>
     <w:p>
@@ -24693,7 +25736,15 @@
         <w:jc w:val="both"/>
       </w:pPr>
       <w:r>
-        <w:t>Raphaël Racine et Guillaume Bruge s’occuperont de la partie de l’interface graphique qui affiche la carte du jeu (pour un détective et pour un joueur)</w:t>
+        <w:t xml:space="preserve">Raphaël Racine et Guillaume </w:t>
+      </w:r>
+      <w:proofErr w:type="spellStart"/>
+      <w:r>
+        <w:t>Bruge</w:t>
+      </w:r>
+      <w:proofErr w:type="spellEnd"/>
+      <w:r>
+        <w:t xml:space="preserve"> s’occuperont de la partie de l’interface graphique qui affiche la carte du jeu (pour un détective et pour un joueur)</w:t>
       </w:r>
     </w:p>
     <w:p>
@@ -24706,7 +25757,31 @@
         <w:jc w:val="both"/>
       </w:pPr>
       <w:r>
-        <w:t>Yassin Kammoun et Michelle Meguep s’occuperont de l’affichage de l’état des tickets des détectives et de l’affichage du tableau des tours avec les déplacements de Mister X.</w:t>
+        <w:t xml:space="preserve">Yassin </w:t>
+      </w:r>
+      <w:proofErr w:type="spellStart"/>
+      <w:r>
+        <w:t>Kammoun</w:t>
+      </w:r>
+      <w:proofErr w:type="spellEnd"/>
+      <w:r>
+        <w:t xml:space="preserve"> et Michelle </w:t>
+      </w:r>
+      <w:proofErr w:type="spellStart"/>
+      <w:r>
+        <w:t>Meguep</w:t>
+      </w:r>
+      <w:proofErr w:type="spellEnd"/>
+      <w:r>
+        <w:t xml:space="preserve"> s’occuperont de l’affichage de l’état des tickets des détectives et de l’affichage du tableau des tours avec les déplacements de </w:t>
+      </w:r>
+      <w:proofErr w:type="spellStart"/>
+      <w:r>
+        <w:t>Mister</w:t>
+      </w:r>
+      <w:proofErr w:type="spellEnd"/>
+      <w:r>
+        <w:t xml:space="preserve"> X.</w:t>
       </w:r>
     </w:p>
     <w:p>
@@ -24798,7 +25873,15 @@
         <w:jc w:val="both"/>
       </w:pPr>
       <w:r>
-        <w:t>Jouer en tant que Mister X</w:t>
+        <w:t xml:space="preserve">Jouer en tant que </w:t>
+      </w:r>
+      <w:proofErr w:type="spellStart"/>
+      <w:r>
+        <w:t>Mister</w:t>
+      </w:r>
+      <w:proofErr w:type="spellEnd"/>
+      <w:r>
+        <w:t xml:space="preserve"> X</w:t>
       </w:r>
     </w:p>
     <w:p>
@@ -24850,7 +25933,23 @@
         <w:jc w:val="both"/>
       </w:pPr>
       <w:r>
-        <w:t>Guillaume Bruge et Michelle Meguep s’occuperont d’afficher les pions des joueurs à chaque fois qu’un joueur s’est déplacé.</w:t>
+        <w:t xml:space="preserve">Guillaume </w:t>
+      </w:r>
+      <w:proofErr w:type="spellStart"/>
+      <w:r>
+        <w:t>Bruge</w:t>
+      </w:r>
+      <w:proofErr w:type="spellEnd"/>
+      <w:r>
+        <w:t xml:space="preserve"> et Michelle </w:t>
+      </w:r>
+      <w:proofErr w:type="spellStart"/>
+      <w:r>
+        <w:t>Meguep</w:t>
+      </w:r>
+      <w:proofErr w:type="spellEnd"/>
+      <w:r>
+        <w:t xml:space="preserve"> s’occuperont d’afficher les pions des joueurs à chaque fois qu’un joueur s’est déplacé.</w:t>
       </w:r>
     </w:p>
     <w:p>
@@ -24863,7 +25962,15 @@
         <w:jc w:val="both"/>
       </w:pPr>
       <w:r>
-        <w:t>Raphaël Racine et Yassin Kammoun seront chargée de développer la partie qui concerne le déplacement d’un joueur.</w:t>
+        <w:t xml:space="preserve">Raphaël Racine et Yassin </w:t>
+      </w:r>
+      <w:proofErr w:type="spellStart"/>
+      <w:r>
+        <w:t>Kammoun</w:t>
+      </w:r>
+      <w:proofErr w:type="spellEnd"/>
+      <w:r>
+        <w:t xml:space="preserve"> seront chargée de développer la partie qui concerne le déplacement d’un joueur.</w:t>
       </w:r>
     </w:p>
     <w:p>
@@ -24959,7 +26066,15 @@
         </w:numPr>
       </w:pPr>
       <w:r>
-        <w:t>Jouer en tant que Mister X</w:t>
+        <w:t xml:space="preserve">Jouer en tant que </w:t>
+      </w:r>
+      <w:proofErr w:type="spellStart"/>
+      <w:r>
+        <w:t>Mister</w:t>
+      </w:r>
+      <w:proofErr w:type="spellEnd"/>
+      <w:r>
+        <w:t xml:space="preserve"> X</w:t>
       </w:r>
     </w:p>
     <w:p>
@@ -25022,7 +26137,15 @@
         <w:jc w:val="both"/>
       </w:pPr>
       <w:r>
-        <w:t>Raphaël Racine et Michelle Meguep devront implémenter les algorithmes de vérifications des déplacements des joueurs dans la partie client</w:t>
+        <w:t xml:space="preserve">Raphaël Racine et Michelle </w:t>
+      </w:r>
+      <w:proofErr w:type="spellStart"/>
+      <w:r>
+        <w:t>Meguep</w:t>
+      </w:r>
+      <w:proofErr w:type="spellEnd"/>
+      <w:r>
+        <w:t xml:space="preserve"> devront implémenter les algorithmes de vérifications des déplacements des joueurs dans la partie client</w:t>
       </w:r>
     </w:p>
     <w:p>
@@ -25035,7 +26158,31 @@
         <w:jc w:val="both"/>
       </w:pPr>
       <w:r>
-        <w:t>Yassin Kammoun et Guillaume Bruge devront implémenter les coups spéciaux de Mister X.</w:t>
+        <w:t xml:space="preserve">Yassin </w:t>
+      </w:r>
+      <w:proofErr w:type="spellStart"/>
+      <w:r>
+        <w:t>Kammoun</w:t>
+      </w:r>
+      <w:proofErr w:type="spellEnd"/>
+      <w:r>
+        <w:t xml:space="preserve"> et Guillaume </w:t>
+      </w:r>
+      <w:proofErr w:type="spellStart"/>
+      <w:r>
+        <w:t>Bruge</w:t>
+      </w:r>
+      <w:proofErr w:type="spellEnd"/>
+      <w:r>
+        <w:t xml:space="preserve"> devront implémenter les coups spéciaux de </w:t>
+      </w:r>
+      <w:proofErr w:type="spellStart"/>
+      <w:r>
+        <w:t>Mister</w:t>
+      </w:r>
+      <w:proofErr w:type="spellEnd"/>
+      <w:r>
+        <w:t xml:space="preserve"> X.</w:t>
       </w:r>
     </w:p>
     <w:p>
@@ -25097,9 +26244,11 @@
         </w:numPr>
         <w:jc w:val="both"/>
       </w:pPr>
+      <w:proofErr w:type="spellStart"/>
       <w:r>
         <w:t>Tchater</w:t>
       </w:r>
+      <w:proofErr w:type="spellEnd"/>
     </w:p>
     <w:p>
       <w:pPr>
@@ -25151,7 +26300,15 @@
         <w:jc w:val="both"/>
       </w:pPr>
       <w:r>
-        <w:t>Raphael Racine et Yassin Kammoun seront chargés de développer le tchat dans une partie</w:t>
+        <w:t xml:space="preserve">Raphael Racine et Yassin </w:t>
+      </w:r>
+      <w:proofErr w:type="spellStart"/>
+      <w:r>
+        <w:t>Kammoun</w:t>
+      </w:r>
+      <w:proofErr w:type="spellEnd"/>
+      <w:r>
+        <w:t xml:space="preserve"> seront chargés de développer le tchat dans une partie</w:t>
       </w:r>
     </w:p>
     <w:p>
@@ -25164,7 +26321,23 @@
         <w:jc w:val="both"/>
       </w:pPr>
       <w:r>
-        <w:t>Guillaume Bruge et Michelle Meguep seront chargés de développer la consultation des statistiques et le fait de pouvoir arrêter une partie ou quitter une partie</w:t>
+        <w:t xml:space="preserve">Guillaume </w:t>
+      </w:r>
+      <w:proofErr w:type="spellStart"/>
+      <w:r>
+        <w:t>Bruge</w:t>
+      </w:r>
+      <w:proofErr w:type="spellEnd"/>
+      <w:r>
+        <w:t xml:space="preserve"> et Michelle </w:t>
+      </w:r>
+      <w:proofErr w:type="spellStart"/>
+      <w:r>
+        <w:t>Meguep</w:t>
+      </w:r>
+      <w:proofErr w:type="spellEnd"/>
+      <w:r>
+        <w:t xml:space="preserve"> seront chargés de développer la consultation des statistiques et le fait de pouvoir arrêter une partie ou quitter une partie</w:t>
       </w:r>
       <w:r>
         <w:t>.</w:t>
@@ -25360,7 +26533,23 @@
         <w:jc w:val="both"/>
       </w:pPr>
       <w:r>
-        <w:t>Ceci se fera par le biais de plusieurs connexions en ligne de commande avec telnet et ce qui pourra être vu sera simplement au départ des « System.out.println » indiquant bien quelle méthode aura été appelée suite à la réception d’un message par le client ou le serveur,  à travers l’envoi d’une commande quelconque dans Telnet parmi la liste suivante :</w:t>
+        <w:t xml:space="preserve">Ceci se fera par le biais de plusieurs connexions en ligne de commande avec </w:t>
+      </w:r>
+      <w:proofErr w:type="spellStart"/>
+      <w:r>
+        <w:t>telnet</w:t>
+      </w:r>
+      <w:proofErr w:type="spellEnd"/>
+      <w:r>
+        <w:t xml:space="preserve"> et ce qui pourra être vu sera simplement au départ des « </w:t>
+      </w:r>
+      <w:proofErr w:type="spellStart"/>
+      <w:r>
+        <w:t>System.out.println</w:t>
+      </w:r>
+      <w:proofErr w:type="spellEnd"/>
+      <w:r>
+        <w:t xml:space="preserve"> » indiquant bien quelle méthode aura été appelée suite à la réception d’un message par le client ou le serveur,  à travers l’envoi d’une commande quelconque dans Telnet parmi la liste suivante :</w:t>
       </w:r>
     </w:p>
     <w:p>
@@ -25620,7 +26809,15 @@
         <w:jc w:val="both"/>
       </w:pPr>
       <w:r>
-        <w:t>On pourra observer les requêtes émises par le serveur à la base de données via la terminal ainsi que les réponses de cette dernière. De plus, les résultats devront être visibles dans les interfaces graphiques développées.</w:t>
+        <w:t xml:space="preserve">On pourra observer les requêtes émises par le serveur à la base de données via </w:t>
+      </w:r>
+      <w:proofErr w:type="gramStart"/>
+      <w:r>
+        <w:t>la</w:t>
+      </w:r>
+      <w:proofErr w:type="gramEnd"/>
+      <w:r>
+        <w:t xml:space="preserve"> terminal ainsi que les réponses de cette dernière. De plus, les résultats devront être visibles dans les interfaces graphiques développées.</w:t>
       </w:r>
     </w:p>
     <w:p>
@@ -26543,7 +27740,15 @@
         <w:jc w:val="both"/>
       </w:pPr>
       <w:r>
-        <w:t>Se connecter à un serveur avec un compte utilisateur en précisant l’adresse ip et le port du serveur.</w:t>
+        <w:t xml:space="preserve">Se connecter à un serveur avec un compte utilisateur en précisant l’adresse </w:t>
+      </w:r>
+      <w:proofErr w:type="spellStart"/>
+      <w:r>
+        <w:t>ip</w:t>
+      </w:r>
+      <w:proofErr w:type="spellEnd"/>
+      <w:r>
+        <w:t xml:space="preserve"> et le port du serveur.</w:t>
       </w:r>
     </w:p>
     <w:p>
@@ -27044,7 +28249,15 @@
         </w:numPr>
       </w:pPr>
       <w:r>
-        <w:t>Pour Mister X</w:t>
+        <w:t xml:space="preserve">Pour </w:t>
+      </w:r>
+      <w:proofErr w:type="spellStart"/>
+      <w:r>
+        <w:t>Mister</w:t>
+      </w:r>
+      <w:proofErr w:type="spellEnd"/>
+      <w:r>
+        <w:t xml:space="preserve"> X</w:t>
       </w:r>
     </w:p>
     <w:p>
@@ -27092,8 +28305,16 @@
         <w:rPr>
           <w:lang w:val="en-GB"/>
         </w:rPr>
-        <w:t>Tickets de métro</w:t>
-      </w:r>
+        <w:t xml:space="preserve">Tickets de </w:t>
+      </w:r>
+      <w:proofErr w:type="spellStart"/>
+      <w:r>
+        <w:rPr>
+          <w:lang w:val="en-GB"/>
+        </w:rPr>
+        <w:t>métro</w:t>
+      </w:r>
+      <w:proofErr w:type="spellEnd"/>
     </w:p>
     <w:p>
       <w:pPr>
@@ -27194,7 +28415,15 @@
         </w:numPr>
       </w:pPr>
       <w:r>
-        <w:t>Coup joué par un détective (ou par Mister X lorsqu’il devra montrer sa position)</w:t>
+        <w:t xml:space="preserve">Coup joué par un détective (ou par </w:t>
+      </w:r>
+      <w:proofErr w:type="spellStart"/>
+      <w:r>
+        <w:t>Mister</w:t>
+      </w:r>
+      <w:proofErr w:type="spellEnd"/>
+      <w:r>
+        <w:t xml:space="preserve"> X lorsqu’il devra montrer sa position)</w:t>
       </w:r>
     </w:p>
     <w:p>
@@ -27206,7 +28435,15 @@
         </w:numPr>
       </w:pPr>
       <w:r>
-        <w:t>Moyen de déplacement utilisé par Mister X.</w:t>
+        <w:t xml:space="preserve">Moyen de déplacement utilisé par </w:t>
+      </w:r>
+      <w:proofErr w:type="spellStart"/>
+      <w:r>
+        <w:t>Mister</w:t>
+      </w:r>
+      <w:proofErr w:type="spellEnd"/>
+      <w:r>
+        <w:t xml:space="preserve"> X.</w:t>
       </w:r>
     </w:p>
     <w:p>
@@ -27271,7 +28508,23 @@
         <w:jc w:val="both"/>
       </w:pPr>
       <w:r>
-        <w:t>Ce qu’il y aura en plus dans l’interface graphique de Mister X (l’hôte de la partie) sera deux CheckBox qui lui permettront de dire qu’il veut se déplacer deux fois de suite et / ou cacher son moyen de déplacement.</w:t>
+        <w:t xml:space="preserve">Ce qu’il y aura en plus dans l’interface graphique de </w:t>
+      </w:r>
+      <w:proofErr w:type="spellStart"/>
+      <w:r>
+        <w:t>Mister</w:t>
+      </w:r>
+      <w:proofErr w:type="spellEnd"/>
+      <w:r>
+        <w:t xml:space="preserve"> X (l’hôte de la partie) sera deux </w:t>
+      </w:r>
+      <w:proofErr w:type="spellStart"/>
+      <w:r>
+        <w:t>CheckBox</w:t>
+      </w:r>
+      <w:proofErr w:type="spellEnd"/>
+      <w:r>
+        <w:t xml:space="preserve"> qui lui permettront de dire qu’il veut se déplacer deux fois de suite et / ou cacher son moyen de déplacement.</w:t>
       </w:r>
     </w:p>
     <w:p>
@@ -27328,7 +28581,35 @@
         <w:rPr>
           <w:i/>
         </w:rPr>
-        <w:t>À noter que compte tenu des différences entre Mister X et les détectives, l’interface graphique de Mister X aura quelques différences mineures.</w:t>
+        <w:t xml:space="preserve">À noter que compte tenu des différences entre </w:t>
+      </w:r>
+      <w:proofErr w:type="spellStart"/>
+      <w:r>
+        <w:rPr>
+          <w:i/>
+        </w:rPr>
+        <w:t>Mister</w:t>
+      </w:r>
+      <w:proofErr w:type="spellEnd"/>
+      <w:r>
+        <w:rPr>
+          <w:i/>
+        </w:rPr>
+        <w:t xml:space="preserve"> X et les détectives, l’interface graphique de </w:t>
+      </w:r>
+      <w:proofErr w:type="spellStart"/>
+      <w:r>
+        <w:rPr>
+          <w:i/>
+        </w:rPr>
+        <w:t>Mister</w:t>
+      </w:r>
+      <w:proofErr w:type="spellEnd"/>
+      <w:r>
+        <w:rPr>
+          <w:i/>
+        </w:rPr>
+        <w:t xml:space="preserve"> X aura quelques différences mineures.</w:t>
       </w:r>
     </w:p>
     <w:p>
@@ -27467,7 +28748,23 @@
         <w:jc w:val="both"/>
       </w:pPr>
       <w:r>
-        <w:t>Il s’agira de veiller à ce que la carte générée dans sa forme finale correspond à la représentation de la carte au sein de la base de données. Les stations devront être mises en évidence de manière adéquate selon leur type (taxi, taxisbus, taxibusmetro). Leur position devra correspondre aux coordonnées définies au sein de la base de données. La représentation des liens entre station fera l’objet d’une définition d’une convention de représentation dans le cadre de l’itération.</w:t>
+        <w:t xml:space="preserve">Il s’agira de veiller à ce que la carte générée dans sa forme finale correspond à la représentation de la carte au sein de la base de données. Les stations devront être mises en évidence de manière adéquate selon leur type (taxi, </w:t>
+      </w:r>
+      <w:proofErr w:type="spellStart"/>
+      <w:r>
+        <w:t>taxisbus</w:t>
+      </w:r>
+      <w:proofErr w:type="spellEnd"/>
+      <w:r>
+        <w:t xml:space="preserve">, </w:t>
+      </w:r>
+      <w:proofErr w:type="spellStart"/>
+      <w:r>
+        <w:t>taxibusmetro</w:t>
+      </w:r>
+      <w:proofErr w:type="spellEnd"/>
+      <w:r>
+        <w:t>). Leur position devra correspondre aux coordonnées définies au sein de la base de données. La représentation des liens entre station fera l’objet d’une définition d’une convention de représentation dans le cadre de l’itération.</w:t>
       </w:r>
     </w:p>
     <w:p>
@@ -27493,7 +28790,15 @@
         <w:jc w:val="both"/>
       </w:pPr>
       <w:r>
-        <w:t>Il s’agira de vérifier que les événements clicks soient possibles sur les stations. Cela sera vérifié par l’affichage de message par le biais de messages Sytem.out.println(…). Ceux-ci permettront de vérifier qu’une station a bien fait l’objet d’une action click.</w:t>
+        <w:t xml:space="preserve">Il s’agira de vérifier que les événements clicks soient possibles sur les stations. Cela sera vérifié par l’affichage de message par le biais de messages </w:t>
+      </w:r>
+      <w:proofErr w:type="spellStart"/>
+      <w:r>
+        <w:t>Sytem.out.println</w:t>
+      </w:r>
+      <w:proofErr w:type="spellEnd"/>
+      <w:r>
+        <w:t>(…). Ceux-ci permettront de vérifier qu’une station a bien fait l’objet d’une action click.</w:t>
       </w:r>
     </w:p>
     <w:p>
@@ -27530,7 +28835,23 @@
         </w:numPr>
       </w:pPr>
       <w:r>
-        <w:t>Le type des stations devra être mis en évidence (taxi, taxibus, taxibusmétro).</w:t>
+        <w:t xml:space="preserve">Le type des stations devra être mis en évidence (taxi, </w:t>
+      </w:r>
+      <w:proofErr w:type="spellStart"/>
+      <w:r>
+        <w:t>taxibus</w:t>
+      </w:r>
+      <w:proofErr w:type="spellEnd"/>
+      <w:r>
+        <w:t xml:space="preserve">, </w:t>
+      </w:r>
+      <w:proofErr w:type="spellStart"/>
+      <w:r>
+        <w:t>taxibusmétro</w:t>
+      </w:r>
+      <w:proofErr w:type="spellEnd"/>
+      <w:r>
+        <w:t>).</w:t>
       </w:r>
     </w:p>
     <w:p>
@@ -27615,7 +28936,15 @@
         <w:jc w:val="both"/>
       </w:pPr>
       <w:r>
-        <w:t>Charger la carte depuis la base de données et la transmettre en JSon à chaque joueur (en binaire pour l’image de l’arrière-plan)</w:t>
+        <w:t xml:space="preserve">Charger la carte depuis la base de données et la transmettre en </w:t>
+      </w:r>
+      <w:proofErr w:type="spellStart"/>
+      <w:r>
+        <w:t>JSon</w:t>
+      </w:r>
+      <w:proofErr w:type="spellEnd"/>
+      <w:r>
+        <w:t xml:space="preserve"> à chaque joueur (en binaire pour l’image de l’arrière-plan)</w:t>
       </w:r>
     </w:p>
     <w:p>
@@ -27642,7 +28971,15 @@
         <w:jc w:val="both"/>
       </w:pPr>
       <w:r>
-        <w:t>Le serveur devra également gérer les pions des joueurs ; Ces informations seront stockées en associant à chaque joueur un pion (qui contiendra le numéro de la case où il se trouve), ainsi que le rôle joué par le pion (détective où Mister X) Structure similaire à ce qu’on peut voir dans le modèle de domaine.</w:t>
+        <w:t xml:space="preserve">Le serveur devra également gérer les pions des joueurs ; Ces informations seront stockées en associant à chaque joueur un pion (qui contiendra le numéro de la case où il se trouve), ainsi que le rôle joué par le pion (détective où </w:t>
+      </w:r>
+      <w:proofErr w:type="spellStart"/>
+      <w:r>
+        <w:t>Mister</w:t>
+      </w:r>
+      <w:proofErr w:type="spellEnd"/>
+      <w:r>
+        <w:t xml:space="preserve"> X) Structure similaire à ce qu’on peut voir dans le modèle de domaine.</w:t>
       </w:r>
     </w:p>
     <w:p>
@@ -27674,7 +29011,23 @@
         <w:jc w:val="both"/>
       </w:pPr>
       <w:r>
-        <w:t>Ce qui sera testé sera la bonne transmission et la bonne réception des informations du serveur aux différents joueurs i.e. détectives et Mister X. Cela sera vérifié d’une part par le biais de l’outil telnet. Cela sera ensuite vérifié au sein de l’interface graphique dès le moment où son développement sera terminé.</w:t>
+        <w:t xml:space="preserve">Ce qui sera testé sera la bonne transmission et la bonne réception des informations du serveur aux différents joueurs i.e. détectives et </w:t>
+      </w:r>
+      <w:proofErr w:type="spellStart"/>
+      <w:r>
+        <w:t>Mister</w:t>
+      </w:r>
+      <w:proofErr w:type="spellEnd"/>
+      <w:r>
+        <w:t xml:space="preserve"> X. Cela sera vérifié d’une part par le biais de l’outil </w:t>
+      </w:r>
+      <w:proofErr w:type="spellStart"/>
+      <w:r>
+        <w:t>telnet</w:t>
+      </w:r>
+      <w:proofErr w:type="spellEnd"/>
+      <w:r>
+        <w:t>. Cela sera ensuite vérifié au sein de l’interface graphique dès le moment où son développement sera terminé.</w:t>
       </w:r>
     </w:p>
     <w:p>
@@ -27842,7 +29195,15 @@
         <w:jc w:val="both"/>
       </w:pPr>
       <w:r>
-        <w:t>Vérifier que chaque joueur soit représenté par une couleur sur la carte (sauf Mister X).</w:t>
+        <w:t xml:space="preserve">Vérifier que chaque joueur soit représenté par une couleur sur la carte (sauf </w:t>
+      </w:r>
+      <w:proofErr w:type="spellStart"/>
+      <w:r>
+        <w:t>Mister</w:t>
+      </w:r>
+      <w:proofErr w:type="spellEnd"/>
+      <w:r>
+        <w:t xml:space="preserve"> X).</w:t>
       </w:r>
     </w:p>
     <w:p>
@@ -27965,7 +29326,15 @@
         </w:numPr>
       </w:pPr>
       <w:r>
-        <w:t>Jouer en tant que mister x</w:t>
+        <w:t xml:space="preserve">Jouer en tant que </w:t>
+      </w:r>
+      <w:proofErr w:type="spellStart"/>
+      <w:r>
+        <w:t>mister</w:t>
+      </w:r>
+      <w:proofErr w:type="spellEnd"/>
+      <w:r>
+        <w:t xml:space="preserve"> x</w:t>
       </w:r>
     </w:p>
     <w:p>
@@ -28043,15 +29412,28 @@
         <w:jc w:val="both"/>
       </w:pPr>
       <w:r>
-        <w:t>Le joueur ne pourra se rendre qu’à une station voisine de celle où il se trouve actuellement, et qui de plus n’est pas occupée par quelqu’un d’autre (pour les détectives, ils peuvent aller sur la case où se trouve Mister X)</w:t>
+        <w:t xml:space="preserve">Le joueur ne pourra se rendre qu’à une station voisine de celle où il se trouve actuellement, et qui de plus n’est pas occupée par quelqu’un d’autre (pour les détectives, ils peuvent aller sur la case où se trouve </w:t>
+      </w:r>
+      <w:proofErr w:type="spellStart"/>
+      <w:r>
+        <w:t>Mister</w:t>
+      </w:r>
+      <w:proofErr w:type="spellEnd"/>
+      <w:r>
+        <w:t xml:space="preserve"> X)</w:t>
       </w:r>
     </w:p>
     <w:p>
       <w:pPr>
         <w:jc w:val="both"/>
       </w:pPr>
-      <w:r>
-        <w:t>Mister X pourra choisir le moyen de déplacement « ticket noir » ce qui lui permettra par la suite (itération 7) de se déplacer en cachant son moyen de transport.</w:t>
+      <w:proofErr w:type="spellStart"/>
+      <w:r>
+        <w:t>Mister</w:t>
+      </w:r>
+      <w:proofErr w:type="spellEnd"/>
+      <w:r>
+        <w:t xml:space="preserve"> X pourra choisir le moyen de déplacement « ticket noir » ce qui lui permettra par la suite (itération 7) de se déplacer en cachant son moyen de transport.</w:t>
       </w:r>
     </w:p>
     <w:p>
@@ -28115,7 +29497,15 @@
         <w:jc w:val="both"/>
       </w:pPr>
       <w:r>
-        <w:t>Pour Mister X, le déplacement « ticket noir », ce qui lui permet de cacher son moyen de déplacement, devra toujours être affichée car il a le droit d’utiliser ce ticket pour substituer n’importe quel ticket normal (taxi, bus, métro)</w:t>
+        <w:t xml:space="preserve">Pour </w:t>
+      </w:r>
+      <w:proofErr w:type="spellStart"/>
+      <w:r>
+        <w:t>Mister</w:t>
+      </w:r>
+      <w:proofErr w:type="spellEnd"/>
+      <w:r>
+        <w:t xml:space="preserve"> X, le déplacement « ticket noir », ce qui lui permet de cacher son moyen de déplacement, devra toujours être affichée car il a le droit d’utiliser ce ticket pour substituer n’importe quel ticket normal (taxi, bus, métro)</w:t>
       </w:r>
       <w:r>
         <w:t>.</w:t>
@@ -28244,7 +29634,15 @@
         </w:numPr>
       </w:pPr>
       <w:r>
-        <w:t>Jouer en tant que mister x</w:t>
+        <w:t xml:space="preserve">Jouer en tant que </w:t>
+      </w:r>
+      <w:proofErr w:type="spellStart"/>
+      <w:r>
+        <w:t>mister</w:t>
+      </w:r>
+      <w:proofErr w:type="spellEnd"/>
+      <w:r>
+        <w:t xml:space="preserve"> x</w:t>
       </w:r>
     </w:p>
     <w:p>
@@ -28344,7 +29742,23 @@
         <w:t>ème</w:t>
       </w:r>
       <w:r>
-        <w:t xml:space="preserve"> tour) MisterX doit montrer sa position aux détectives, donc lorsque le serveur transmettra les coups joués, il dira si Mister X doit apparaître ou pas.</w:t>
+        <w:t xml:space="preserve"> tour) </w:t>
+      </w:r>
+      <w:proofErr w:type="spellStart"/>
+      <w:r>
+        <w:t>MisterX</w:t>
+      </w:r>
+      <w:proofErr w:type="spellEnd"/>
+      <w:r>
+        <w:t xml:space="preserve"> doit montrer sa position aux détectives, donc lorsque le serveur transmettra les coups joués, il dira si </w:t>
+      </w:r>
+      <w:proofErr w:type="spellStart"/>
+      <w:r>
+        <w:t>Mister</w:t>
+      </w:r>
+      <w:proofErr w:type="spellEnd"/>
+      <w:r>
+        <w:t xml:space="preserve"> X doit apparaître ou pas.</w:t>
       </w:r>
     </w:p>
     <w:p>
@@ -28360,7 +29774,15 @@
         <w:jc w:val="both"/>
       </w:pPr>
       <w:r>
-        <w:t>Attention, si Mister X se déplace 2 fois de suite, ça compte comme 2 tours au lieu d’un seul.</w:t>
+        <w:t xml:space="preserve">Attention, si </w:t>
+      </w:r>
+      <w:proofErr w:type="spellStart"/>
+      <w:r>
+        <w:t>Mister</w:t>
+      </w:r>
+      <w:proofErr w:type="spellEnd"/>
+      <w:r>
+        <w:t xml:space="preserve"> X se déplace 2 fois de suite, ça compte comme 2 tours au lieu d’un seul.</w:t>
       </w:r>
     </w:p>
     <w:p>
@@ -28393,7 +29815,19 @@
         <w:jc w:val="both"/>
       </w:pPr>
       <w:r>
-        <w:t>Il sera observé que l’ordre des tours est correct et qu’on peut voir l’apparition de Mister X du point de vue des détectives lors du 3</w:t>
+        <w:t xml:space="preserve">Il sera observé que l’ordre des tours est correct et qu’on peut voir l’apparition de </w:t>
+      </w:r>
+      <w:proofErr w:type="spellStart"/>
+      <w:r>
+        <w:t>Mister</w:t>
+      </w:r>
+      <w:proofErr w:type="spellEnd"/>
+      <w:r>
+        <w:t xml:space="preserve"> X du point de vue des détectives lors du </w:t>
+      </w:r>
+      <w:proofErr w:type="gramStart"/>
+      <w:r>
+        <w:t>3</w:t>
       </w:r>
       <w:r>
         <w:rPr>
@@ -28402,7 +29836,11 @@
         <w:t>ème</w:t>
       </w:r>
       <w:r>
-        <w:t xml:space="preserve"> , 8</w:t>
+        <w:t xml:space="preserve"> ,</w:t>
+      </w:r>
+      <w:proofErr w:type="gramEnd"/>
+      <w:r>
+        <w:t xml:space="preserve"> 8</w:t>
       </w:r>
       <w:r>
         <w:rPr>
@@ -28457,7 +29895,23 @@
         <w:jc w:val="both"/>
       </w:pPr>
       <w:r>
-        <w:t xml:space="preserve">Le déplacement d’un joueur aura pour conséquence la mise à jour de ses tickets. Dans le cas d’un détective, son ticket sera transmis à Mister X conformément aux règles du jeu. Le ticket consommé par Mister X sera quant à lui définitivement perdu. </w:t>
+        <w:t xml:space="preserve">Le déplacement d’un joueur aura pour conséquence la mise à jour de ses tickets. Dans le cas d’un détective, son ticket sera transmis à </w:t>
+      </w:r>
+      <w:proofErr w:type="spellStart"/>
+      <w:r>
+        <w:t>Mister</w:t>
+      </w:r>
+      <w:proofErr w:type="spellEnd"/>
+      <w:r>
+        <w:t xml:space="preserve"> X conformément aux règles du jeu. Le ticket consommé par </w:t>
+      </w:r>
+      <w:proofErr w:type="spellStart"/>
+      <w:r>
+        <w:t>Mister</w:t>
+      </w:r>
+      <w:proofErr w:type="spellEnd"/>
+      <w:r>
+        <w:t xml:space="preserve"> X sera quant à lui définitivement perdu. </w:t>
       </w:r>
     </w:p>
     <w:p>
@@ -28491,8 +29945,13 @@
           <w:numId w:val="131"/>
         </w:numPr>
       </w:pPr>
-      <w:r>
-        <w:t>Mister X consomme un ticket.</w:t>
+      <w:proofErr w:type="spellStart"/>
+      <w:r>
+        <w:t>Mister</w:t>
+      </w:r>
+      <w:proofErr w:type="spellEnd"/>
+      <w:r>
+        <w:t xml:space="preserve"> X consomme un ticket.</w:t>
       </w:r>
     </w:p>
     <w:p>
@@ -28518,7 +29977,15 @@
         <w:jc w:val="both"/>
       </w:pPr>
       <w:r>
-        <w:t>L’onglet relatif aux tickets de Mister X sera réactualisé pour chaque joueur.</w:t>
+        <w:t xml:space="preserve">L’onglet relatif aux tickets de </w:t>
+      </w:r>
+      <w:proofErr w:type="spellStart"/>
+      <w:r>
+        <w:t>Mister</w:t>
+      </w:r>
+      <w:proofErr w:type="spellEnd"/>
+      <w:r>
+        <w:t xml:space="preserve"> X sera réactualisé pour chaque joueur.</w:t>
       </w:r>
     </w:p>
     <w:p>
@@ -28570,7 +30037,15 @@
         <w:jc w:val="both"/>
       </w:pPr>
       <w:r>
-        <w:t>L’onglet relatif aux tickets de Mister X sera mis à jour par l’ajout du ticket utilisé par le détective.</w:t>
+        <w:t xml:space="preserve">L’onglet relatif aux tickets de </w:t>
+      </w:r>
+      <w:proofErr w:type="spellStart"/>
+      <w:r>
+        <w:t>Mister</w:t>
+      </w:r>
+      <w:proofErr w:type="spellEnd"/>
+      <w:r>
+        <w:t xml:space="preserve"> X sera mis à jour par l’ajout du ticket utilisé par le détective.</w:t>
       </w:r>
     </w:p>
     <w:p>
@@ -28650,8 +30125,13 @@
         </w:numPr>
         <w:jc w:val="both"/>
       </w:pPr>
-      <w:r>
-        <w:t>Mister X a été trouvé.</w:t>
+      <w:proofErr w:type="spellStart"/>
+      <w:r>
+        <w:t>Mister</w:t>
+      </w:r>
+      <w:proofErr w:type="spellEnd"/>
+      <w:r>
+        <w:t xml:space="preserve"> X a été trouvé.</w:t>
       </w:r>
     </w:p>
     <w:p>
@@ -28664,7 +30144,15 @@
         <w:jc w:val="both"/>
       </w:pPr>
       <w:r>
-        <w:t>Un joueur se trouve sur la même station que Mister X.</w:t>
+        <w:t xml:space="preserve">Un joueur se trouve sur la même station que </w:t>
+      </w:r>
+      <w:proofErr w:type="spellStart"/>
+      <w:r>
+        <w:t>Mister</w:t>
+      </w:r>
+      <w:proofErr w:type="spellEnd"/>
+      <w:r>
+        <w:t xml:space="preserve"> X.</w:t>
       </w:r>
     </w:p>
     <w:p>
@@ -28677,7 +30165,15 @@
         <w:jc w:val="both"/>
       </w:pPr>
       <w:r>
-        <w:t>Dernier tour de Mister X achevé.</w:t>
+        <w:t xml:space="preserve">Dernier tour de </w:t>
+      </w:r>
+      <w:proofErr w:type="spellStart"/>
+      <w:r>
+        <w:t>Mister</w:t>
+      </w:r>
+      <w:proofErr w:type="spellEnd"/>
+      <w:r>
+        <w:t xml:space="preserve"> X achevé.</w:t>
       </w:r>
     </w:p>
     <w:p>
@@ -28689,8 +30185,13 @@
         </w:numPr>
         <w:jc w:val="both"/>
       </w:pPr>
-      <w:r>
-        <w:t>Mister X a effectué son 24</w:t>
+      <w:proofErr w:type="spellStart"/>
+      <w:r>
+        <w:t>Mister</w:t>
+      </w:r>
+      <w:proofErr w:type="spellEnd"/>
+      <w:r>
+        <w:t xml:space="preserve"> X a effectué son 24</w:t>
       </w:r>
       <w:r>
         <w:rPr>
@@ -28699,12 +30200,28 @@
         <w:t>ème</w:t>
       </w:r>
       <w:r>
-        <w:t xml:space="preserve"> déplacement et aucun détective ne l’as trouvé après son déplacement.</w:t>
-      </w:r>
-    </w:p>
-    <w:p>
-      <w:r>
-        <w:t>À noter qu’il s’agit d’un OU exclusif ; soit Mister X a été trouvé, soit il a effectué son 24</w:t>
+        <w:t xml:space="preserve"> déplacement et aucun détective ne </w:t>
+      </w:r>
+      <w:proofErr w:type="gramStart"/>
+      <w:r>
+        <w:t>l’as</w:t>
+      </w:r>
+      <w:proofErr w:type="gramEnd"/>
+      <w:r>
+        <w:t xml:space="preserve"> trouvé après son déplacement.</w:t>
+      </w:r>
+    </w:p>
+    <w:p>
+      <w:r>
+        <w:t xml:space="preserve">À noter qu’il s’agit d’un OU exclusif ; soit </w:t>
+      </w:r>
+      <w:proofErr w:type="spellStart"/>
+      <w:r>
+        <w:t>Mister</w:t>
+      </w:r>
+      <w:proofErr w:type="spellEnd"/>
+      <w:r>
+        <w:t xml:space="preserve"> X a été trouvé, soit il a effectué son 24</w:t>
       </w:r>
       <w:r>
         <w:rPr>
@@ -28731,7 +30248,15 @@
         <w:jc w:val="both"/>
       </w:pPr>
       <w:r>
-        <w:t>La validation de la détection de fin de partie consistera à s’assurer que les règles de fin de partie soient respectées ; c’est-à-dire qu’une fin de partie soit bel et bien détectée lorsque Mister X a été trouvé ou lorsque celui-ci a procédé à son 24</w:t>
+        <w:t xml:space="preserve">La validation de la détection de fin de partie consistera à s’assurer que les règles de fin de partie soient respectées ; c’est-à-dire qu’une fin de partie soit bel et bien détectée lorsque </w:t>
+      </w:r>
+      <w:proofErr w:type="spellStart"/>
+      <w:r>
+        <w:t>Mister</w:t>
+      </w:r>
+      <w:proofErr w:type="spellEnd"/>
+      <w:r>
+        <w:t xml:space="preserve"> X a été trouvé ou lorsque celui-ci a procédé à son 24</w:t>
       </w:r>
       <w:r>
         <w:rPr>
@@ -28779,7 +30304,15 @@
         </w:numPr>
       </w:pPr>
       <w:r>
-        <w:t>Affichage du message « Victoire de MisterX/l’équipe des détectives ».</w:t>
+        <w:t xml:space="preserve">Affichage du message « Victoire de </w:t>
+      </w:r>
+      <w:proofErr w:type="spellStart"/>
+      <w:r>
+        <w:t>MisterX</w:t>
+      </w:r>
+      <w:proofErr w:type="spellEnd"/>
+      <w:r>
+        <w:t>/l’équipe des détectives ».</w:t>
       </w:r>
     </w:p>
     <w:p>
@@ -28859,7 +30392,15 @@
         <w:jc w:val="both"/>
       </w:pPr>
       <w:r>
-        <w:t>Coup joué par un détective (ou par Mister X lorsqu’il devra montrer sa position)</w:t>
+        <w:t xml:space="preserve">Coup joué par un détective (ou par </w:t>
+      </w:r>
+      <w:proofErr w:type="spellStart"/>
+      <w:r>
+        <w:t>Mister</w:t>
+      </w:r>
+      <w:proofErr w:type="spellEnd"/>
+      <w:r>
+        <w:t xml:space="preserve"> X lorsqu’il devra montrer sa position)</w:t>
       </w:r>
     </w:p>
     <w:p>
@@ -28872,7 +30413,15 @@
         <w:jc w:val="both"/>
       </w:pPr>
       <w:r>
-        <w:t>Moyen de déplacement utilisé par Mister X.</w:t>
+        <w:t xml:space="preserve">Moyen de déplacement utilisé par </w:t>
+      </w:r>
+      <w:proofErr w:type="spellStart"/>
+      <w:r>
+        <w:t>Mister</w:t>
+      </w:r>
+      <w:proofErr w:type="spellEnd"/>
+      <w:r>
+        <w:t xml:space="preserve"> X.</w:t>
       </w:r>
     </w:p>
     <w:p>
@@ -28955,7 +30504,15 @@
         <w:jc w:val="both"/>
       </w:pPr>
       <w:r>
-        <w:t>Coup joué par un détective (ou par Mister X lorsqu’il devra montrer sa position)</w:t>
+        <w:t xml:space="preserve">Coup joué par un détective (ou par </w:t>
+      </w:r>
+      <w:proofErr w:type="spellStart"/>
+      <w:r>
+        <w:t>Mister</w:t>
+      </w:r>
+      <w:proofErr w:type="spellEnd"/>
+      <w:r>
+        <w:t xml:space="preserve"> X lorsqu’il devra montrer sa position)</w:t>
       </w:r>
     </w:p>
     <w:p>
@@ -28968,7 +30525,15 @@
         <w:jc w:val="both"/>
       </w:pPr>
       <w:r>
-        <w:t>Moyen de déplacement utilisé par Mister X.</w:t>
+        <w:t xml:space="preserve">Moyen de déplacement utilisé par </w:t>
+      </w:r>
+      <w:proofErr w:type="spellStart"/>
+      <w:r>
+        <w:t>Mister</w:t>
+      </w:r>
+      <w:proofErr w:type="spellEnd"/>
+      <w:r>
+        <w:t xml:space="preserve"> X.</w:t>
       </w:r>
     </w:p>
     <w:p>
@@ -29052,7 +30617,15 @@
         <w:jc w:val="both"/>
       </w:pPr>
       <w:r>
-        <w:t>Coup joué par un détective (ou par Mister X lorsqu’il devra montrer sa position)</w:t>
+        <w:t xml:space="preserve">Coup joué par un détective (ou par </w:t>
+      </w:r>
+      <w:proofErr w:type="spellStart"/>
+      <w:r>
+        <w:t>Mister</w:t>
+      </w:r>
+      <w:proofErr w:type="spellEnd"/>
+      <w:r>
+        <w:t xml:space="preserve"> X lorsqu’il devra montrer sa position)</w:t>
       </w:r>
     </w:p>
     <w:p>
@@ -29065,7 +30638,15 @@
         <w:jc w:val="both"/>
       </w:pPr>
       <w:r>
-        <w:t>Moyen de déplacement utilisé par Mister X.</w:t>
+        <w:t xml:space="preserve">Moyen de déplacement utilisé par </w:t>
+      </w:r>
+      <w:proofErr w:type="spellStart"/>
+      <w:r>
+        <w:t>Mister</w:t>
+      </w:r>
+      <w:proofErr w:type="spellEnd"/>
+      <w:r>
+        <w:t xml:space="preserve"> X.</w:t>
       </w:r>
     </w:p>
     <w:p>
@@ -29102,7 +30683,15 @@
         <w:t>L’itération portera sur une semaine.</w:t>
       </w:r>
       <w:r>
-        <w:t xml:space="preserve"> Elle consiste d’une part à rattraper le travail de l’itération précédente avec abandon de la notification des événements et événements des particularités relatives à Mister X lorsque celui-ci est appelé à jouer. D’autre part, l’itération consiste à finaliser le projet comprenant rapport et code.</w:t>
+        <w:t xml:space="preserve"> Elle consiste d’une part à rattraper le travail de l’itération précédente avec abandon de la notification des événements et événements des particularités relatives à </w:t>
+      </w:r>
+      <w:proofErr w:type="spellStart"/>
+      <w:r>
+        <w:t>Mister</w:t>
+      </w:r>
+      <w:proofErr w:type="spellEnd"/>
+      <w:r>
+        <w:t xml:space="preserve"> X lorsque celui-ci est appelé à jouer. D’autre part, l’itération consiste à finaliser le projet comprenant rapport et code.</w:t>
       </w:r>
     </w:p>
     <w:p>
@@ -29148,7 +30737,15 @@
         </w:numPr>
       </w:pPr>
       <w:r>
-        <w:t>Jouer en tant que mister x</w:t>
+        <w:t xml:space="preserve">Jouer en tant que </w:t>
+      </w:r>
+      <w:proofErr w:type="spellStart"/>
+      <w:r>
+        <w:t>mister</w:t>
+      </w:r>
+      <w:proofErr w:type="spellEnd"/>
+      <w:r>
+        <w:t xml:space="preserve"> x</w:t>
       </w:r>
     </w:p>
     <w:p>
@@ -29244,7 +30841,23 @@
         <w:t>ème</w:t>
       </w:r>
       <w:r>
-        <w:t xml:space="preserve"> tour) MisterX doit montrer sa position aux détectives, donc lorsque le serveur transmettra les coups joués, il dira si Mister X doit apparaître ou pas.</w:t>
+        <w:t xml:space="preserve"> tour) </w:t>
+      </w:r>
+      <w:proofErr w:type="spellStart"/>
+      <w:r>
+        <w:t>MisterX</w:t>
+      </w:r>
+      <w:proofErr w:type="spellEnd"/>
+      <w:r>
+        <w:t xml:space="preserve"> doit montrer sa position aux détectives, donc lorsque le serveur transmettra les coups joués, il dira si </w:t>
+      </w:r>
+      <w:proofErr w:type="spellStart"/>
+      <w:r>
+        <w:t>Mister</w:t>
+      </w:r>
+      <w:proofErr w:type="spellEnd"/>
+      <w:r>
+        <w:t xml:space="preserve"> X doit apparaître ou pas.</w:t>
       </w:r>
     </w:p>
     <w:p>
@@ -29260,7 +30873,15 @@
         <w:jc w:val="both"/>
       </w:pPr>
       <w:r>
-        <w:t>Attention, si Mister X se déplace 2 fois de suite, ça compte comme 2 tours au lieu d’un seul.</w:t>
+        <w:t xml:space="preserve">Attention, si </w:t>
+      </w:r>
+      <w:proofErr w:type="spellStart"/>
+      <w:r>
+        <w:t>Mister</w:t>
+      </w:r>
+      <w:proofErr w:type="spellEnd"/>
+      <w:r>
+        <w:t xml:space="preserve"> X se déplace 2 fois de suite, ça compte comme 2 tours au lieu d’un seul.</w:t>
       </w:r>
     </w:p>
     <w:p>
@@ -29289,7 +30910,19 @@
         <w:jc w:val="both"/>
       </w:pPr>
       <w:r>
-        <w:t>Il sera observé que l’ordre des tours est correct et qu’on peut voir l’apparition de Mister X du point de vue des détectives lors du 3</w:t>
+        <w:t xml:space="preserve">Il sera observé que l’ordre des tours est correct et qu’on peut voir l’apparition de </w:t>
+      </w:r>
+      <w:proofErr w:type="spellStart"/>
+      <w:r>
+        <w:t>Mister</w:t>
+      </w:r>
+      <w:proofErr w:type="spellEnd"/>
+      <w:r>
+        <w:t xml:space="preserve"> X du point de vue des détectives lors du </w:t>
+      </w:r>
+      <w:proofErr w:type="gramStart"/>
+      <w:r>
+        <w:t>3</w:t>
       </w:r>
       <w:r>
         <w:rPr>
@@ -29298,7 +30931,11 @@
         <w:t>ème</w:t>
       </w:r>
       <w:r>
-        <w:t xml:space="preserve"> , 8</w:t>
+        <w:t xml:space="preserve"> ,</w:t>
+      </w:r>
+      <w:proofErr w:type="gramEnd"/>
+      <w:r>
+        <w:t xml:space="preserve"> 8</w:t>
       </w:r>
       <w:r>
         <w:rPr>
@@ -29349,7 +30986,23 @@
         <w:jc w:val="both"/>
       </w:pPr>
       <w:r>
-        <w:t xml:space="preserve">Le déplacement d’un joueur aura pour conséquence la mise à jour de ses tickets. Dans le cas d’un détective, son ticket sera transmis à Mister X conformément aux règles du jeu. Le ticket consommé par Mister X sera quant à lui définitivement perdu. </w:t>
+        <w:t xml:space="preserve">Le déplacement d’un joueur aura pour conséquence la mise à jour de ses tickets. Dans le cas d’un détective, son ticket sera transmis à </w:t>
+      </w:r>
+      <w:proofErr w:type="spellStart"/>
+      <w:r>
+        <w:t>Mister</w:t>
+      </w:r>
+      <w:proofErr w:type="spellEnd"/>
+      <w:r>
+        <w:t xml:space="preserve"> X conformément aux règles du jeu. Le ticket consommé par </w:t>
+      </w:r>
+      <w:proofErr w:type="spellStart"/>
+      <w:r>
+        <w:t>Mister</w:t>
+      </w:r>
+      <w:proofErr w:type="spellEnd"/>
+      <w:r>
+        <w:t xml:space="preserve"> X sera quant à lui définitivement perdu. </w:t>
       </w:r>
     </w:p>
     <w:p>
@@ -29381,8 +31034,13 @@
           <w:numId w:val="131"/>
         </w:numPr>
       </w:pPr>
-      <w:r>
-        <w:t>Mister X consomme un ticket.</w:t>
+      <w:proofErr w:type="spellStart"/>
+      <w:r>
+        <w:t>Mister</w:t>
+      </w:r>
+      <w:proofErr w:type="spellEnd"/>
+      <w:r>
+        <w:t xml:space="preserve"> X consomme un ticket.</w:t>
       </w:r>
     </w:p>
     <w:p>
@@ -29409,7 +31067,15 @@
         <w:jc w:val="both"/>
       </w:pPr>
       <w:r>
-        <w:t>L’onglet relatif aux tickets de Mister X sera réactualisé pour chaque joueur.</w:t>
+        <w:t xml:space="preserve">L’onglet relatif aux tickets de </w:t>
+      </w:r>
+      <w:proofErr w:type="spellStart"/>
+      <w:r>
+        <w:t>Mister</w:t>
+      </w:r>
+      <w:proofErr w:type="spellEnd"/>
+      <w:r>
+        <w:t xml:space="preserve"> X sera réactualisé pour chaque joueur.</w:t>
       </w:r>
     </w:p>
     <w:p>
@@ -29461,7 +31127,15 @@
         <w:jc w:val="both"/>
       </w:pPr>
       <w:r>
-        <w:t>L’onglet relatif aux tickets de Mister X sera mis à jour par l’ajout du ticket utilisé par le détective.</w:t>
+        <w:t xml:space="preserve">L’onglet relatif aux tickets de </w:t>
+      </w:r>
+      <w:proofErr w:type="spellStart"/>
+      <w:r>
+        <w:t>Mister</w:t>
+      </w:r>
+      <w:proofErr w:type="spellEnd"/>
+      <w:r>
+        <w:t xml:space="preserve"> X sera mis à jour par l’ajout du ticket utilisé par le détective.</w:t>
       </w:r>
     </w:p>
     <w:p>
@@ -29534,8 +31208,13 @@
         </w:numPr>
         <w:jc w:val="both"/>
       </w:pPr>
-      <w:r>
-        <w:t>Mister X a été trouvé.</w:t>
+      <w:proofErr w:type="spellStart"/>
+      <w:r>
+        <w:t>Mister</w:t>
+      </w:r>
+      <w:proofErr w:type="spellEnd"/>
+      <w:r>
+        <w:t xml:space="preserve"> X a été trouvé.</w:t>
       </w:r>
     </w:p>
     <w:p>
@@ -29548,7 +31227,15 @@
         <w:jc w:val="both"/>
       </w:pPr>
       <w:r>
-        <w:t>Un joueur se trouve sur la même station que Mister X.</w:t>
+        <w:t xml:space="preserve">Un joueur se trouve sur la même station que </w:t>
+      </w:r>
+      <w:proofErr w:type="spellStart"/>
+      <w:r>
+        <w:t>Mister</w:t>
+      </w:r>
+      <w:proofErr w:type="spellEnd"/>
+      <w:r>
+        <w:t xml:space="preserve"> X.</w:t>
       </w:r>
     </w:p>
     <w:p>
@@ -29561,7 +31248,15 @@
         <w:jc w:val="both"/>
       </w:pPr>
       <w:r>
-        <w:t>Dernier tour de Mister X achevé.</w:t>
+        <w:t xml:space="preserve">Dernier tour de </w:t>
+      </w:r>
+      <w:proofErr w:type="spellStart"/>
+      <w:r>
+        <w:t>Mister</w:t>
+      </w:r>
+      <w:proofErr w:type="spellEnd"/>
+      <w:r>
+        <w:t xml:space="preserve"> X achevé.</w:t>
       </w:r>
     </w:p>
     <w:p>
@@ -29573,8 +31268,13 @@
         </w:numPr>
         <w:jc w:val="both"/>
       </w:pPr>
-      <w:r>
-        <w:t>Mister X a effectué son 24</w:t>
+      <w:proofErr w:type="spellStart"/>
+      <w:r>
+        <w:t>Mister</w:t>
+      </w:r>
+      <w:proofErr w:type="spellEnd"/>
+      <w:r>
+        <w:t xml:space="preserve"> X a effectué son 24</w:t>
       </w:r>
       <w:r>
         <w:rPr>
@@ -29583,12 +31283,28 @@
         <w:t>ème</w:t>
       </w:r>
       <w:r>
-        <w:t xml:space="preserve"> déplacement et aucun détective ne l’as trouvé après son déplacement.</w:t>
-      </w:r>
-    </w:p>
-    <w:p>
-      <w:r>
-        <w:t>À noter qu’il s’agit d’un OU exclusif ; soit Mister X a été trouvé, soit il a effectué son 24</w:t>
+        <w:t xml:space="preserve"> déplacement et aucun détective ne </w:t>
+      </w:r>
+      <w:proofErr w:type="gramStart"/>
+      <w:r>
+        <w:t>l’as</w:t>
+      </w:r>
+      <w:proofErr w:type="gramEnd"/>
+      <w:r>
+        <w:t xml:space="preserve"> trouvé après son déplacement.</w:t>
+      </w:r>
+    </w:p>
+    <w:p>
+      <w:r>
+        <w:t xml:space="preserve">À noter qu’il s’agit d’un OU exclusif ; soit </w:t>
+      </w:r>
+      <w:proofErr w:type="spellStart"/>
+      <w:r>
+        <w:t>Mister</w:t>
+      </w:r>
+      <w:proofErr w:type="spellEnd"/>
+      <w:r>
+        <w:t xml:space="preserve"> X a été trouvé, soit il a effectué son 24</w:t>
       </w:r>
       <w:r>
         <w:rPr>
@@ -29613,7 +31329,15 @@
         <w:jc w:val="both"/>
       </w:pPr>
       <w:r>
-        <w:t>La validation de la détection de fin de partie consistera à s’assurer que les règles de fin de partie soient respectées ; c’est-à-dire qu’une fin de partie soit bel et bien détectée lorsque Mister X a été trouvé ou lorsque celui-ci a procédé à son 24</w:t>
+        <w:t xml:space="preserve">La validation de la détection de fin de partie consistera à s’assurer que les règles de fin de partie soient respectées ; c’est-à-dire qu’une fin de partie soit bel et bien détectée lorsque </w:t>
+      </w:r>
+      <w:proofErr w:type="spellStart"/>
+      <w:r>
+        <w:t>Mister</w:t>
+      </w:r>
+      <w:proofErr w:type="spellEnd"/>
+      <w:r>
+        <w:t xml:space="preserve"> X a été trouvé ou lorsque celui-ci a procédé à son 24</w:t>
       </w:r>
       <w:r>
         <w:rPr>
@@ -29659,7 +31383,15 @@
         </w:numPr>
       </w:pPr>
       <w:r>
-        <w:t>Affichage du message « Victoire de MisterX/l’équipe des détectives ».</w:t>
+        <w:t xml:space="preserve">Affichage du message « Victoire de </w:t>
+      </w:r>
+      <w:proofErr w:type="spellStart"/>
+      <w:r>
+        <w:t>MisterX</w:t>
+      </w:r>
+      <w:proofErr w:type="spellEnd"/>
+      <w:r>
+        <w:t>/l’équipe des détectives ».</w:t>
       </w:r>
     </w:p>
     <w:p>
@@ -29735,7 +31467,15 @@
         <w:jc w:val="both"/>
       </w:pPr>
       <w:r>
-        <w:t>Coup joué par un détective (ou par Mister X lorsqu’il devra montrer sa position)</w:t>
+        <w:t xml:space="preserve">Coup joué par un détective (ou par </w:t>
+      </w:r>
+      <w:proofErr w:type="spellStart"/>
+      <w:r>
+        <w:t>Mister</w:t>
+      </w:r>
+      <w:proofErr w:type="spellEnd"/>
+      <w:r>
+        <w:t xml:space="preserve"> X lorsqu’il devra montrer sa position)</w:t>
       </w:r>
     </w:p>
     <w:p>
@@ -29748,7 +31488,15 @@
         <w:jc w:val="both"/>
       </w:pPr>
       <w:r>
-        <w:t>Moyen de déplacement utilisé par Mister X.</w:t>
+        <w:t xml:space="preserve">Moyen de déplacement utilisé par </w:t>
+      </w:r>
+      <w:proofErr w:type="spellStart"/>
+      <w:r>
+        <w:t>Mister</w:t>
+      </w:r>
+      <w:proofErr w:type="spellEnd"/>
+      <w:r>
+        <w:t xml:space="preserve"> X.</w:t>
       </w:r>
     </w:p>
     <w:p>
@@ -29830,7 +31578,15 @@
         <w:jc w:val="both"/>
       </w:pPr>
       <w:r>
-        <w:t>Coup joué par un détective (ou par Mister X lorsqu’il devra montrer sa position)</w:t>
+        <w:t xml:space="preserve">Coup joué par un détective (ou par </w:t>
+      </w:r>
+      <w:proofErr w:type="spellStart"/>
+      <w:r>
+        <w:t>Mister</w:t>
+      </w:r>
+      <w:proofErr w:type="spellEnd"/>
+      <w:r>
+        <w:t xml:space="preserve"> X lorsqu’il devra montrer sa position)</w:t>
       </w:r>
     </w:p>
     <w:p>
@@ -29843,7 +31599,15 @@
         <w:jc w:val="both"/>
       </w:pPr>
       <w:r>
-        <w:t>Moyen de déplacement utilisé par Mister X.</w:t>
+        <w:t xml:space="preserve">Moyen de déplacement utilisé par </w:t>
+      </w:r>
+      <w:proofErr w:type="spellStart"/>
+      <w:r>
+        <w:t>Mister</w:t>
+      </w:r>
+      <w:proofErr w:type="spellEnd"/>
+      <w:r>
+        <w:t xml:space="preserve"> X.</w:t>
       </w:r>
     </w:p>
     <w:p>
@@ -29924,7 +31688,15 @@
         <w:jc w:val="both"/>
       </w:pPr>
       <w:r>
-        <w:t>Coup joué par un détective (ou par Mister X lorsqu’il devra montrer sa position)</w:t>
+        <w:t xml:space="preserve">Coup joué par un détective (ou par </w:t>
+      </w:r>
+      <w:proofErr w:type="spellStart"/>
+      <w:r>
+        <w:t>Mister</w:t>
+      </w:r>
+      <w:proofErr w:type="spellEnd"/>
+      <w:r>
+        <w:t xml:space="preserve"> X lorsqu’il devra montrer sa position)</w:t>
       </w:r>
     </w:p>
     <w:p>
@@ -29937,7 +31709,15 @@
         <w:jc w:val="both"/>
       </w:pPr>
       <w:r>
-        <w:t>Moyen de déplacement utilisé par Mister X.</w:t>
+        <w:t xml:space="preserve">Moyen de déplacement utilisé par </w:t>
+      </w:r>
+      <w:proofErr w:type="spellStart"/>
+      <w:r>
+        <w:t>Mister</w:t>
+      </w:r>
+      <w:proofErr w:type="spellEnd"/>
+      <w:r>
+        <w:t xml:space="preserve"> X.</w:t>
       </w:r>
     </w:p>
     <w:p>
@@ -30361,7 +32141,15 @@
         <w:jc w:val="both"/>
       </w:pPr>
       <w:r>
-        <w:t>L’unique difficulté rencontrée lors de la réalisation de cette itération est la non-participation de Guillaume Bruge. Celui-ci ayant été injoignable durant toute une semaine pour des raisons que ne nous connaissons pas, son travail a dû être réparti entre les membres du groupe restants.</w:t>
+        <w:t xml:space="preserve">L’unique difficulté rencontrée lors de la réalisation de cette itération est la non-participation de Guillaume </w:t>
+      </w:r>
+      <w:proofErr w:type="spellStart"/>
+      <w:r>
+        <w:t>Bruge</w:t>
+      </w:r>
+      <w:proofErr w:type="spellEnd"/>
+      <w:r>
+        <w:t>. Celui-ci ayant été injoignable durant toute une semaine pour des raisons que ne nous connaissons pas, son travail a dû être réparti entre les membres du groupe restants.</w:t>
       </w:r>
     </w:p>
     <w:p>
@@ -30369,8 +32157,13 @@
         <w:pStyle w:val="Titre4"/>
       </w:pPr>
       <w:r>
-        <w:t>Bilan Guillaume Bruge</w:t>
-      </w:r>
+        <w:t xml:space="preserve">Bilan Guillaume </w:t>
+      </w:r>
+      <w:proofErr w:type="spellStart"/>
+      <w:r>
+        <w:t>Bruge</w:t>
+      </w:r>
+      <w:proofErr w:type="spellEnd"/>
     </w:p>
     <w:p>
       <w:pPr>
@@ -30430,8 +32223,13 @@
         <w:pStyle w:val="Titre4"/>
       </w:pPr>
       <w:r>
-        <w:t>Bilan Yassin Kammoun</w:t>
-      </w:r>
+        <w:t xml:space="preserve">Bilan Yassin </w:t>
+      </w:r>
+      <w:proofErr w:type="spellStart"/>
+      <w:r>
+        <w:t>Kammoun</w:t>
+      </w:r>
+      <w:proofErr w:type="spellEnd"/>
     </w:p>
     <w:p>
       <w:pPr>
@@ -30503,7 +32301,15 @@
     </w:p>
     <w:p>
       <w:r>
-        <w:t>Aucune difficulté n’a été rencontrée à l’exception de la description textuelle d’une relation de type extends lors de la définition des scénarios.</w:t>
+        <w:t xml:space="preserve">Aucune difficulté n’a été rencontrée à l’exception de la description textuelle d’une relation de type </w:t>
+      </w:r>
+      <w:proofErr w:type="spellStart"/>
+      <w:r>
+        <w:t>extends</w:t>
+      </w:r>
+      <w:proofErr w:type="spellEnd"/>
+      <w:r>
+        <w:t xml:space="preserve"> lors de la définition des scénarios.</w:t>
       </w:r>
     </w:p>
     <w:p>
@@ -30512,8 +32318,13 @@
       </w:pPr>
       <w:r>
         <w:lastRenderedPageBreak/>
-        <w:t>Bilan Michelle Meguep</w:t>
-      </w:r>
+        <w:t xml:space="preserve">Bilan Michelle </w:t>
+      </w:r>
+      <w:proofErr w:type="spellStart"/>
+      <w:r>
+        <w:t>Meguep</w:t>
+      </w:r>
+      <w:proofErr w:type="spellEnd"/>
     </w:p>
     <w:p>
       <w:pPr>
@@ -30643,7 +32454,15 @@
         <w:jc w:val="both"/>
       </w:pPr>
       <w:r>
-        <w:t>Faire quelques tests avec telnet et simuler différentes commandes envoyées depuis le client vers le serveur, avec plusieurs clients connectés (30 min)</w:t>
+        <w:t xml:space="preserve">Faire quelques tests avec </w:t>
+      </w:r>
+      <w:proofErr w:type="spellStart"/>
+      <w:r>
+        <w:t>telnet</w:t>
+      </w:r>
+      <w:proofErr w:type="spellEnd"/>
+      <w:r>
+        <w:t xml:space="preserve"> et simuler différentes commandes envoyées depuis le client vers le serveur, avec plusieurs clients connectés (30 min)</w:t>
       </w:r>
     </w:p>
     <w:p>
@@ -30885,7 +32704,15 @@
         <w:jc w:val="both"/>
       </w:pPr>
       <w:r>
-        <w:t>De la nouvelle absence de Guillaume Bruge.</w:t>
+        <w:t xml:space="preserve">De la nouvelle absence de Guillaume </w:t>
+      </w:r>
+      <w:proofErr w:type="spellStart"/>
+      <w:r>
+        <w:t>Bruge</w:t>
+      </w:r>
+      <w:proofErr w:type="spellEnd"/>
+      <w:r>
+        <w:t>.</w:t>
       </w:r>
     </w:p>
     <w:p>
@@ -30958,7 +32785,31 @@
         <w:jc w:val="both"/>
       </w:pPr>
       <w:r>
-        <w:t>Les cas d’utilisations « Tchater », « Désigner Mister X », « Voter Mister X » et « Consulter ses statistiques de jeu » sont abandonnés.</w:t>
+        <w:t>Les cas d’utilisations « </w:t>
+      </w:r>
+      <w:proofErr w:type="spellStart"/>
+      <w:r>
+        <w:t>Tchater</w:t>
+      </w:r>
+      <w:proofErr w:type="spellEnd"/>
+      <w:r>
+        <w:t xml:space="preserve"> », « Désigner </w:t>
+      </w:r>
+      <w:proofErr w:type="spellStart"/>
+      <w:r>
+        <w:t>Mister</w:t>
+      </w:r>
+      <w:proofErr w:type="spellEnd"/>
+      <w:r>
+        <w:t xml:space="preserve"> X », « Voter </w:t>
+      </w:r>
+      <w:proofErr w:type="spellStart"/>
+      <w:r>
+        <w:t>Mister</w:t>
+      </w:r>
+      <w:proofErr w:type="spellEnd"/>
+      <w:r>
+        <w:t xml:space="preserve"> X » et « Consulter ses statistiques de jeu » sont abandonnés.</w:t>
       </w:r>
     </w:p>
     <w:p>
@@ -30984,7 +32835,15 @@
         <w:jc w:val="both"/>
       </w:pPr>
       <w:r>
-        <w:t xml:space="preserve">La difficulté principale rencontrée lors de l’itération s’est portée sur la gestion des conséquences de l’absence de notre collègue Guillaume Bruge. Il s’est avéré difficile de respecter les délais et d’atteindre les objectifs fixés pour l’itération. En conséquence, l’itération suivante nécessitera un travail plus conséquent afin  de se remettre dans les temps. </w:t>
+        <w:t xml:space="preserve">La difficulté principale rencontrée lors de l’itération s’est portée sur la gestion des conséquences de l’absence de notre collègue Guillaume </w:t>
+      </w:r>
+      <w:proofErr w:type="spellStart"/>
+      <w:r>
+        <w:t>Bruge</w:t>
+      </w:r>
+      <w:proofErr w:type="spellEnd"/>
+      <w:r>
+        <w:t xml:space="preserve">. Il s’est avéré difficile de respecter les délais et d’atteindre les objectifs fixés pour l’itération. En conséquence, l’itération suivante nécessitera un travail plus conséquent afin  de se remettre dans les temps. </w:t>
       </w:r>
     </w:p>
     <w:p>
@@ -30992,8 +32851,13 @@
         <w:pStyle w:val="Titre4"/>
       </w:pPr>
       <w:r>
-        <w:t>Bilan Guillaume Bruge</w:t>
-      </w:r>
+        <w:t xml:space="preserve">Bilan Guillaume </w:t>
+      </w:r>
+      <w:proofErr w:type="spellStart"/>
+      <w:r>
+        <w:t>Bruge</w:t>
+      </w:r>
+      <w:proofErr w:type="spellEnd"/>
     </w:p>
     <w:p>
       <w:pPr>
@@ -31039,8 +32903,13 @@
         <w:pStyle w:val="Titre4"/>
       </w:pPr>
       <w:r>
-        <w:t>Bilan Yassin Kammoun</w:t>
-      </w:r>
+        <w:t xml:space="preserve">Bilan Yassin </w:t>
+      </w:r>
+      <w:proofErr w:type="spellStart"/>
+      <w:r>
+        <w:t>Kammoun</w:t>
+      </w:r>
+      <w:proofErr w:type="spellEnd"/>
     </w:p>
     <w:p>
       <w:pPr>
@@ -31121,8 +32990,13 @@
       </w:pPr>
       <w:r>
         <w:lastRenderedPageBreak/>
-        <w:t>Bilan Michelle Meguep</w:t>
-      </w:r>
+        <w:t xml:space="preserve">Bilan Michelle </w:t>
+      </w:r>
+      <w:proofErr w:type="spellStart"/>
+      <w:r>
+        <w:t>Meguep</w:t>
+      </w:r>
+      <w:proofErr w:type="spellEnd"/>
     </w:p>
     <w:p>
       <w:pPr>
@@ -31248,36 +33122,52 @@
           <w:rFonts w:ascii="Calibri" w:hAnsi="Calibri" w:cs="Calibri"/>
           <w:szCs w:val="20"/>
         </w:rPr>
-        <w:t>Adaptation de l'interface graphique de Monsieur Yassin Kammoun sur les différents opérations et événements interagissant avec la base de données (recherche d'utilisateur, liste, ajout, édition etc.)</w:t>
-      </w:r>
-    </w:p>
-    <w:p>
-      <w:pPr>
-        <w:pStyle w:val="Titre5"/>
-      </w:pPr>
-      <w:r>
-        <w:t xml:space="preserve">Effort consacré </w:t>
-      </w:r>
-    </w:p>
-    <w:p>
-      <w:r>
-        <w:t>2-3 heures.</w:t>
-      </w:r>
-    </w:p>
-    <w:p>
-      <w:pPr>
-        <w:pStyle w:val="Titre5"/>
-      </w:pPr>
-      <w:r>
-        <w:t xml:space="preserve">Difficultés rencontrées </w:t>
-      </w:r>
-    </w:p>
-    <w:p>
+        <w:t xml:space="preserve">Adaptation de l'interface graphique de Monsieur Yassin </w:t>
+      </w:r>
+      <w:proofErr w:type="spellStart"/>
       <w:r>
         <w:rPr>
           <w:rFonts w:ascii="Calibri" w:hAnsi="Calibri" w:cs="Calibri"/>
           <w:szCs w:val="20"/>
         </w:rPr>
+        <w:t>Kammoun</w:t>
+      </w:r>
+      <w:proofErr w:type="spellEnd"/>
+      <w:r>
+        <w:rPr>
+          <w:rFonts w:ascii="Calibri" w:hAnsi="Calibri" w:cs="Calibri"/>
+          <w:szCs w:val="20"/>
+        </w:rPr>
+        <w:t xml:space="preserve"> sur les différents opérations et événements interagissant avec la base de données (recherche d'utilisateur, liste, ajout, édition etc.)</w:t>
+      </w:r>
+    </w:p>
+    <w:p>
+      <w:pPr>
+        <w:pStyle w:val="Titre5"/>
+      </w:pPr>
+      <w:r>
+        <w:t xml:space="preserve">Effort consacré </w:t>
+      </w:r>
+    </w:p>
+    <w:p>
+      <w:r>
+        <w:t>2-3 heures.</w:t>
+      </w:r>
+    </w:p>
+    <w:p>
+      <w:pPr>
+        <w:pStyle w:val="Titre5"/>
+      </w:pPr>
+      <w:r>
+        <w:t xml:space="preserve">Difficultés rencontrées </w:t>
+      </w:r>
+    </w:p>
+    <w:p>
+      <w:r>
+        <w:rPr>
+          <w:rFonts w:ascii="Calibri" w:hAnsi="Calibri" w:cs="Calibri"/>
+          <w:szCs w:val="20"/>
+        </w:rPr>
         <w:t>Aucune difficulté n'a été rencontrée.</w:t>
       </w:r>
     </w:p>
@@ -31358,8 +33248,13 @@
         <w:pStyle w:val="Titre4"/>
       </w:pPr>
       <w:r>
-        <w:t>Bilan Guillaume Bruge</w:t>
-      </w:r>
+        <w:t xml:space="preserve">Bilan Guillaume </w:t>
+      </w:r>
+      <w:proofErr w:type="spellStart"/>
+      <w:r>
+        <w:t>Bruge</w:t>
+      </w:r>
+      <w:proofErr w:type="spellEnd"/>
     </w:p>
     <w:p>
       <w:pPr>
@@ -31406,8 +33301,13 @@
       </w:pPr>
       <w:r>
         <w:lastRenderedPageBreak/>
-        <w:t>Bilan Yassin Kammoun</w:t>
-      </w:r>
+        <w:t xml:space="preserve">Bilan Yassin </w:t>
+      </w:r>
+      <w:proofErr w:type="spellStart"/>
+      <w:r>
+        <w:t>Kammoun</w:t>
+      </w:r>
+      <w:proofErr w:type="spellEnd"/>
     </w:p>
     <w:p>
       <w:pPr>
@@ -31508,8 +33408,13 @@
         <w:pStyle w:val="Titre4"/>
       </w:pPr>
       <w:r>
-        <w:t>Bilan Michelle Meguep</w:t>
-      </w:r>
+        <w:t xml:space="preserve">Bilan Michelle </w:t>
+      </w:r>
+      <w:proofErr w:type="spellStart"/>
+      <w:r>
+        <w:t>Meguep</w:t>
+      </w:r>
+      <w:proofErr w:type="spellEnd"/>
     </w:p>
     <w:p>
       <w:pPr>
@@ -31550,7 +33455,15 @@
     </w:p>
     <w:p>
       <w:r>
-        <w:t>Choisir le layout adéquat</w:t>
+        <w:t xml:space="preserve">Choisir le </w:t>
+      </w:r>
+      <w:proofErr w:type="spellStart"/>
+      <w:r>
+        <w:t>layout</w:t>
+      </w:r>
+      <w:proofErr w:type="spellEnd"/>
+      <w:r>
+        <w:t xml:space="preserve"> adéquat</w:t>
       </w:r>
       <w:r>
         <w:t>.</w:t>
@@ -31751,8 +33664,13 @@
         <w:pStyle w:val="Titre4"/>
       </w:pPr>
       <w:r>
-        <w:t>Bilan Guillaume Bruge</w:t>
-      </w:r>
+        <w:t xml:space="preserve">Bilan Guillaume </w:t>
+      </w:r>
+      <w:proofErr w:type="spellStart"/>
+      <w:r>
+        <w:t>Bruge</w:t>
+      </w:r>
+      <w:proofErr w:type="spellEnd"/>
     </w:p>
     <w:p>
       <w:pPr>
@@ -31798,8 +33716,13 @@
         <w:pStyle w:val="Titre4"/>
       </w:pPr>
       <w:r>
-        <w:t>Bilan Yassin Kammoun</w:t>
-      </w:r>
+        <w:t xml:space="preserve">Bilan Yassin </w:t>
+      </w:r>
+      <w:proofErr w:type="spellStart"/>
+      <w:r>
+        <w:t>Kammoun</w:t>
+      </w:r>
+      <w:proofErr w:type="spellEnd"/>
     </w:p>
     <w:p>
       <w:pPr>
@@ -32030,8 +33953,21 @@
           <w:i/>
         </w:rPr>
       </w:pPr>
-      <w:r>
-        <w:t>Parsing du message Json correspondant à la liste des parties.</w:t>
+      <w:proofErr w:type="spellStart"/>
+      <w:r>
+        <w:t>Parsing</w:t>
+      </w:r>
+      <w:proofErr w:type="spellEnd"/>
+      <w:r>
+        <w:t xml:space="preserve"> du message </w:t>
+      </w:r>
+      <w:proofErr w:type="spellStart"/>
+      <w:r>
+        <w:t>Json</w:t>
+      </w:r>
+      <w:proofErr w:type="spellEnd"/>
+      <w:r>
+        <w:t xml:space="preserve"> correspondant à la liste des parties.</w:t>
       </w:r>
     </w:p>
     <w:p>
@@ -32081,8 +34017,13 @@
       </w:pPr>
       <w:r>
         <w:lastRenderedPageBreak/>
-        <w:t>Bilan Michelle Meguep</w:t>
-      </w:r>
+        <w:t xml:space="preserve">Bilan Michelle </w:t>
+      </w:r>
+      <w:proofErr w:type="spellStart"/>
+      <w:r>
+        <w:t>Meguep</w:t>
+      </w:r>
+      <w:proofErr w:type="spellEnd"/>
     </w:p>
     <w:p>
       <w:pPr>
@@ -32271,7 +34212,15 @@
         </w:numPr>
       </w:pPr>
       <w:r>
-        <w:t>Le serveur est capable de sérialiser la liste des parties en JSon (afin que les clients puissent voir la liste des parties</w:t>
+        <w:t xml:space="preserve">Le serveur est capable de sérialiser la liste des parties en </w:t>
+      </w:r>
+      <w:proofErr w:type="spellStart"/>
+      <w:r>
+        <w:t>JSon</w:t>
+      </w:r>
+      <w:proofErr w:type="spellEnd"/>
+      <w:r>
+        <w:t xml:space="preserve"> (afin que les clients puissent voir la liste des parties</w:t>
       </w:r>
     </w:p>
     <w:p>
@@ -32286,8 +34235,13 @@
         </w:rPr>
       </w:pPr>
       <w:r>
-        <w:t>Le serveur est capable de sérialiser la liste des cartes, également en JSon</w:t>
-      </w:r>
+        <w:t xml:space="preserve">Le serveur est capable de sérialiser la liste des cartes, également en </w:t>
+      </w:r>
+      <w:proofErr w:type="spellStart"/>
+      <w:r>
+        <w:t>JSon</w:t>
+      </w:r>
+      <w:proofErr w:type="spellEnd"/>
     </w:p>
     <w:p>
       <w:pPr>
@@ -32296,7 +34250,23 @@
         </w:rPr>
       </w:pPr>
       <w:r>
-        <w:t>Concernant la partie client, tout a été réalisé par Mme Meguep et Monsieur Kammoun.</w:t>
+        <w:t xml:space="preserve">Concernant la partie client, tout a été réalisé par Mme </w:t>
+      </w:r>
+      <w:proofErr w:type="spellStart"/>
+      <w:r>
+        <w:t>Meguep</w:t>
+      </w:r>
+      <w:proofErr w:type="spellEnd"/>
+      <w:r>
+        <w:t xml:space="preserve"> et Monsieur </w:t>
+      </w:r>
+      <w:proofErr w:type="spellStart"/>
+      <w:r>
+        <w:t>Kammoun</w:t>
+      </w:r>
+      <w:proofErr w:type="spellEnd"/>
+      <w:r>
+        <w:t>.</w:t>
       </w:r>
     </w:p>
     <w:p>
@@ -32424,8 +34394,13 @@
         <w:pStyle w:val="Titre4"/>
       </w:pPr>
       <w:r>
-        <w:t>Bilan Guillaume Bruge</w:t>
-      </w:r>
+        <w:t xml:space="preserve">Bilan Guillaume </w:t>
+      </w:r>
+      <w:proofErr w:type="spellStart"/>
+      <w:r>
+        <w:t>Bruge</w:t>
+      </w:r>
+      <w:proofErr w:type="spellEnd"/>
     </w:p>
     <w:p>
       <w:pPr>
@@ -32471,8 +34446,13 @@
         <w:pStyle w:val="Titre4"/>
       </w:pPr>
       <w:r>
-        <w:t>Bilan Yassin Kammoun</w:t>
-      </w:r>
+        <w:t xml:space="preserve">Bilan Yassin </w:t>
+      </w:r>
+      <w:proofErr w:type="spellStart"/>
+      <w:r>
+        <w:t>Kammoun</w:t>
+      </w:r>
+      <w:proofErr w:type="spellEnd"/>
     </w:p>
     <w:p>
       <w:pPr>
@@ -32560,8 +34540,13 @@
         <w:pStyle w:val="Titre4"/>
       </w:pPr>
       <w:r>
-        <w:t>Bilan Michelle Meguep</w:t>
-      </w:r>
+        <w:t xml:space="preserve">Bilan Michelle </w:t>
+      </w:r>
+      <w:proofErr w:type="spellStart"/>
+      <w:r>
+        <w:t>Meguep</w:t>
+      </w:r>
+      <w:proofErr w:type="spellEnd"/>
     </w:p>
     <w:p>
       <w:pPr>
@@ -32587,12 +34572,14 @@
       <w:r>
         <w:t xml:space="preserve">Il a été question entre autre de créer un espace pour l’affichage des cartes selon que le joueur soit un détective ou </w:t>
       </w:r>
+      <w:proofErr w:type="spellStart"/>
       <w:r>
         <w:t>M</w:t>
       </w:r>
       <w:r>
         <w:t>ister</w:t>
       </w:r>
+      <w:proofErr w:type="spellEnd"/>
       <w:r>
         <w:t xml:space="preserve"> X</w:t>
       </w:r>
@@ -32611,11 +34598,16 @@
       <w:r>
         <w:t xml:space="preserve">cessaire à </w:t>
       </w:r>
+      <w:proofErr w:type="spellStart"/>
       <w:r>
         <w:t>M</w:t>
       </w:r>
       <w:r>
-        <w:t xml:space="preserve">ister </w:t>
+        <w:t>ister</w:t>
+      </w:r>
+      <w:proofErr w:type="spellEnd"/>
+      <w:r>
+        <w:t xml:space="preserve"> </w:t>
       </w:r>
       <w:r>
         <w:t>X</w:t>
@@ -32716,7 +34708,15 @@
         <w:jc w:val="both"/>
       </w:pPr>
       <w:r>
-        <w:t>En collaboration avec Monsieur Kammoun, j’ai participé au développement de l’affichage des stations sur la carte de jeu ainsi qu’une partie de l’interface graphique des joueurs</w:t>
+        <w:t xml:space="preserve">En collaboration avec Monsieur </w:t>
+      </w:r>
+      <w:proofErr w:type="spellStart"/>
+      <w:r>
+        <w:t>Kammoun</w:t>
+      </w:r>
+      <w:proofErr w:type="spellEnd"/>
+      <w:r>
+        <w:t>, j’ai participé au développement de l’affichage des stations sur la carte de jeu ainsi qu’une partie de l’interface graphique des joueurs</w:t>
       </w:r>
     </w:p>
     <w:p>
@@ -32801,7 +34801,15 @@
         <w:jc w:val="both"/>
       </w:pPr>
       <w:r>
-        <w:t>Le travail consistait dans un second temps à développer la dispute d’une partie côté client. Il s’agissait entre autres d’implémenter en partie les cas d’utilisation « Disputer une partie », « Choisir un moyen de déplacement », « Jouer en tant que détective » et « Jouer en tant que Mister X ». Cela consistait concrètement à rendre possible le déplacement d’un pion d’une station à une autre, de choisir un moyen de déplacement et des tester les contraintes relatives au déplacement d’un pion.</w:t>
+        <w:t xml:space="preserve">Le travail consistait dans un second temps à développer la dispute d’une partie côté client. Il s’agissait entre autres d’implémenter en partie les cas d’utilisation « Disputer une partie », « Choisir un moyen de déplacement », « Jouer en tant que détective » et « Jouer en tant que </w:t>
+      </w:r>
+      <w:proofErr w:type="spellStart"/>
+      <w:r>
+        <w:t>Mister</w:t>
+      </w:r>
+      <w:proofErr w:type="spellEnd"/>
+      <w:r>
+        <w:t xml:space="preserve"> X ». Cela consistait concrètement à rendre possible le déplacement d’un pion d’une station à une autre, de choisir un moyen de déplacement et des tester les contraintes relatives au déplacement d’un pion.</w:t>
       </w:r>
     </w:p>
     <w:p>
@@ -32833,7 +34841,15 @@
         <w:jc w:val="both"/>
       </w:pPr>
       <w:r>
-        <w:t>Suite à la remarque de Monsieur Christophe Greppin lors de la présentation du travail effectué durant l’itération, il a été décidé d’ajouter un nouveau cas d’utilisation permettant à un joueur de passer son tour durant une partie.</w:t>
+        <w:t xml:space="preserve">Suite à la remarque de Monsieur Christophe </w:t>
+      </w:r>
+      <w:proofErr w:type="spellStart"/>
+      <w:r>
+        <w:t>Greppin</w:t>
+      </w:r>
+      <w:proofErr w:type="spellEnd"/>
+      <w:r>
+        <w:t xml:space="preserve"> lors de la présentation du travail effectué durant l’itération, il a été décidé d’ajouter un nouveau cas d’utilisation permettant à un joueur de passer son tour durant une partie.</w:t>
       </w:r>
     </w:p>
     <w:p>
@@ -32849,7 +34865,15 @@
         <w:jc w:val="both"/>
       </w:pPr>
       <w:r>
-        <w:t>La difficulté majeure de l’itération a été de dessiner les types de lien entre les stations. Il avait en effet été prévu initialement d’afficher un trait par type de lien. Il a été constaté que le carte n’en devenait que plus illisible, particulièrement lorsque celle-ci s’avérait relativement remplie. En conséquence, un code de couleur a été défini de manière à réduire le nombre de liens visibles sur une carte.</w:t>
+        <w:t xml:space="preserve">La difficulté majeure de l’itération a été de dessiner les types de lien entre les stations. Il avait en effet été prévu initialement d’afficher un trait par type de lien. Il a été constaté que </w:t>
+      </w:r>
+      <w:proofErr w:type="gramStart"/>
+      <w:r>
+        <w:t>le</w:t>
+      </w:r>
+      <w:proofErr w:type="gramEnd"/>
+      <w:r>
+        <w:t xml:space="preserve"> carte n’en devenait que plus illisible, particulièrement lorsque celle-ci s’avérait relativement remplie. En conséquence, un code de couleur a été défini de manière à réduire le nombre de liens visibles sur une carte.</w:t>
       </w:r>
     </w:p>
     <w:p>
@@ -32857,8 +34881,13 @@
         <w:pStyle w:val="Titre4"/>
       </w:pPr>
       <w:r>
-        <w:t>Bilan Guillaume Bruge</w:t>
-      </w:r>
+        <w:t xml:space="preserve">Bilan Guillaume </w:t>
+      </w:r>
+      <w:proofErr w:type="spellStart"/>
+      <w:r>
+        <w:t>Bruge</w:t>
+      </w:r>
+      <w:proofErr w:type="spellEnd"/>
     </w:p>
     <w:p>
       <w:pPr>
@@ -32905,8 +34934,13 @@
       </w:pPr>
       <w:r>
         <w:lastRenderedPageBreak/>
-        <w:t>Bilan Yassin Kammoun</w:t>
-      </w:r>
+        <w:t xml:space="preserve">Bilan Yassin </w:t>
+      </w:r>
+      <w:proofErr w:type="spellStart"/>
+      <w:r>
+        <w:t>Kammoun</w:t>
+      </w:r>
+      <w:proofErr w:type="spellEnd"/>
     </w:p>
     <w:p>
       <w:pPr>
@@ -32939,7 +34973,15 @@
         <w:jc w:val="both"/>
       </w:pPr>
       <w:r>
-        <w:t>Développement partiel de la boîte de dialogue permettant à Mister X de se déplacer.</w:t>
+        <w:t xml:space="preserve">Développement partiel de la boîte de dialogue permettant à </w:t>
+      </w:r>
+      <w:proofErr w:type="spellStart"/>
+      <w:r>
+        <w:t>Mister</w:t>
+      </w:r>
+      <w:proofErr w:type="spellEnd"/>
+      <w:r>
+        <w:t xml:space="preserve"> X de se déplacer.</w:t>
       </w:r>
     </w:p>
     <w:p>
@@ -32999,8 +35041,13 @@
         <w:pStyle w:val="Titre4"/>
       </w:pPr>
       <w:r>
-        <w:t>Bilan Michelle Meguep</w:t>
-      </w:r>
+        <w:t xml:space="preserve">Bilan Michelle </w:t>
+      </w:r>
+      <w:proofErr w:type="spellStart"/>
+      <w:r>
+        <w:t>Meguep</w:t>
+      </w:r>
+      <w:proofErr w:type="spellEnd"/>
     </w:p>
     <w:p>
       <w:pPr>
@@ -33033,7 +35080,15 @@
         <w:jc w:val="both"/>
       </w:pPr>
       <w:r>
-        <w:t>Développement partiel de la boîte de dialogue permettant à Mister X de se déplacer.</w:t>
+        <w:t xml:space="preserve">Développement partiel de la boîte de dialogue permettant à </w:t>
+      </w:r>
+      <w:proofErr w:type="spellStart"/>
+      <w:r>
+        <w:t>Mister</w:t>
+      </w:r>
+      <w:proofErr w:type="spellEnd"/>
+      <w:r>
+        <w:t xml:space="preserve"> X de se déplacer.</w:t>
       </w:r>
     </w:p>
     <w:p>
@@ -33110,7 +35165,23 @@
         <w:jc w:val="both"/>
       </w:pPr>
       <w:r>
-        <w:t>Définition de la stratégie d’affichage des types de lien (en collaboration avec Yassin Kammoun et Vanessa Michelle Meguep)</w:t>
+        <w:t xml:space="preserve">Définition de la stratégie d’affichage des types de lien (en collaboration avec Yassin </w:t>
+      </w:r>
+      <w:proofErr w:type="spellStart"/>
+      <w:r>
+        <w:t>Kammoun</w:t>
+      </w:r>
+      <w:proofErr w:type="spellEnd"/>
+      <w:r>
+        <w:t xml:space="preserve"> et Vanessa Michelle </w:t>
+      </w:r>
+      <w:proofErr w:type="spellStart"/>
+      <w:r>
+        <w:t>Meguep</w:t>
+      </w:r>
+      <w:proofErr w:type="spellEnd"/>
+      <w:r>
+        <w:t>)</w:t>
       </w:r>
     </w:p>
     <w:p>
@@ -33162,7 +35233,15 @@
         <w:jc w:val="both"/>
       </w:pPr>
       <w:r>
-        <w:t>En collaboration avec Vanessa Michelle Meguep, mise au point de l’algorithme permettant à un joueur de se déplacer d’un point à l’autre lorsqu’il doit jouer</w:t>
+        <w:t xml:space="preserve">En collaboration avec Vanessa Michelle </w:t>
+      </w:r>
+      <w:proofErr w:type="spellStart"/>
+      <w:r>
+        <w:t>Meguep</w:t>
+      </w:r>
+      <w:proofErr w:type="spellEnd"/>
+      <w:r>
+        <w:t>, mise au point de l’algorithme permettant à un joueur de se déplacer d’un point à l’autre lorsqu’il doit jouer</w:t>
       </w:r>
     </w:p>
     <w:p>
@@ -33245,7 +35324,23 @@
         <w:jc w:val="both"/>
       </w:pPr>
       <w:r>
-        <w:t>Le travail non-fait est reporté à l’itération suivant qui consiste en la dernière étape du projet. Compte tenu du retard engendré par le non-avancement du projet, il a été décidé d’abandonner la partie relative à la notification des événements susceptibles de se produire durant une partie. De plus, si le temps venait à manquer pour la dernière itération, les fonctionnalités caractérisant Mister X à savoir les coups et les tickets spéciaux de Mister X seraient également abandonnées.</w:t>
+        <w:t xml:space="preserve">Le travail non-fait est reporté à l’itération suivant qui consiste en la dernière étape du projet. Compte tenu du retard engendré par le non-avancement du projet, il a été décidé d’abandonner la partie relative à la notification des événements susceptibles de se produire durant une partie. De plus, si le temps venait à manquer pour la dernière itération, les fonctionnalités caractérisant </w:t>
+      </w:r>
+      <w:proofErr w:type="spellStart"/>
+      <w:r>
+        <w:t>Mister</w:t>
+      </w:r>
+      <w:proofErr w:type="spellEnd"/>
+      <w:r>
+        <w:t xml:space="preserve"> X à savoir les coups et les tickets spéciaux de </w:t>
+      </w:r>
+      <w:proofErr w:type="spellStart"/>
+      <w:r>
+        <w:t>Mister</w:t>
+      </w:r>
+      <w:proofErr w:type="spellEnd"/>
+      <w:r>
+        <w:t xml:space="preserve"> X seraient également abandonnées.</w:t>
       </w:r>
     </w:p>
     <w:p>
@@ -33269,8 +35364,13 @@
         <w:pStyle w:val="Titre4"/>
       </w:pPr>
       <w:r>
-        <w:t>Bilan Guillaume Bruge</w:t>
-      </w:r>
+        <w:t xml:space="preserve">Bilan Guillaume </w:t>
+      </w:r>
+      <w:proofErr w:type="spellStart"/>
+      <w:r>
+        <w:t>Bruge</w:t>
+      </w:r>
+      <w:proofErr w:type="spellEnd"/>
     </w:p>
     <w:p>
       <w:pPr>
@@ -33316,8 +35416,13 @@
         <w:pStyle w:val="Titre4"/>
       </w:pPr>
       <w:r>
-        <w:t>Bilan Yassin Kammoun</w:t>
-      </w:r>
+        <w:t xml:space="preserve">Bilan Yassin </w:t>
+      </w:r>
+      <w:proofErr w:type="spellStart"/>
+      <w:r>
+        <w:t>Kammoun</w:t>
+      </w:r>
+      <w:proofErr w:type="spellEnd"/>
     </w:p>
     <w:p>
       <w:pPr>
@@ -33369,8 +35474,13 @@
         <w:pStyle w:val="Titre4"/>
       </w:pPr>
       <w:r>
-        <w:t>Bilan Michelle Meguep</w:t>
-      </w:r>
+        <w:t xml:space="preserve">Bilan Michelle </w:t>
+      </w:r>
+      <w:proofErr w:type="spellStart"/>
+      <w:r>
+        <w:t>Meguep</w:t>
+      </w:r>
+      <w:proofErr w:type="spellEnd"/>
     </w:p>
     <w:p>
       <w:pPr>
@@ -33582,8 +35692,16 @@
         <w:rPr>
           <w:color w:val="FF0000"/>
         </w:rPr>
-        <w:t>Bilan Guillaume Bruge</w:t>
-      </w:r>
+        <w:t xml:space="preserve">Bilan Guillaume </w:t>
+      </w:r>
+      <w:proofErr w:type="spellStart"/>
+      <w:r>
+        <w:rPr>
+          <w:color w:val="FF0000"/>
+        </w:rPr>
+        <w:t>Bruge</w:t>
+      </w:r>
+      <w:proofErr w:type="spellEnd"/>
     </w:p>
     <w:p>
       <w:pPr>
@@ -33659,8 +35777,16 @@
         <w:rPr>
           <w:color w:val="FF0000"/>
         </w:rPr>
-        <w:t>Bilan Yassin Kammoun</w:t>
-      </w:r>
+        <w:t xml:space="preserve">Bilan Yassin </w:t>
+      </w:r>
+      <w:proofErr w:type="spellStart"/>
+      <w:r>
+        <w:rPr>
+          <w:color w:val="FF0000"/>
+        </w:rPr>
+        <w:t>Kammoun</w:t>
+      </w:r>
+      <w:proofErr w:type="spellEnd"/>
     </w:p>
     <w:p>
       <w:pPr>
@@ -33736,8 +35862,16 @@
         <w:rPr>
           <w:color w:val="FF0000"/>
         </w:rPr>
-        <w:t>Bilan Michelle Meguep</w:t>
-      </w:r>
+        <w:t xml:space="preserve">Bilan Michelle </w:t>
+      </w:r>
+      <w:proofErr w:type="spellStart"/>
+      <w:r>
+        <w:rPr>
+          <w:color w:val="FF0000"/>
+        </w:rPr>
+        <w:t>Meguep</w:t>
+      </w:r>
+      <w:proofErr w:type="spellEnd"/>
     </w:p>
     <w:p>
       <w:pPr>
@@ -34084,221 +36218,11 @@
     </w:p>
     <w:p>
       <w:pPr>
-        <w:pStyle w:val="Titre3"/>
-      </w:pPr>
-      <w:r>
-        <w:t>Tests</w:t>
-      </w:r>
-    </w:p>
-    <w:p>
-      <w:r>
-        <w:t>Nous avons décidé de tester les fonctionnalités les plus importantes du programme à savoir :</w:t>
-      </w:r>
-    </w:p>
-    <w:p>
-      <w:pPr>
-        <w:pStyle w:val="Paragraphedeliste"/>
-        <w:numPr>
-          <w:ilvl w:val="0"/>
-          <w:numId w:val="148"/>
-        </w:numPr>
-      </w:pPr>
-      <w:r>
-        <w:t>Se connecter avec un client sur un compte utilisateur</w:t>
-      </w:r>
-    </w:p>
-    <w:p>
-      <w:pPr>
-        <w:pStyle w:val="Paragraphedeliste"/>
-        <w:numPr>
-          <w:ilvl w:val="0"/>
-          <w:numId w:val="148"/>
-        </w:numPr>
-      </w:pPr>
-      <w:r>
-        <w:t>Créer et rejoindre une partie</w:t>
-      </w:r>
-    </w:p>
-    <w:p>
-      <w:pPr>
-        <w:pStyle w:val="Paragraphedeliste"/>
-        <w:numPr>
-          <w:ilvl w:val="0"/>
-          <w:numId w:val="148"/>
-        </w:numPr>
-      </w:pPr>
-      <w:r>
-        <w:t>Ajouter, éditer, supprimer ou bloquer un utilisateur depuis le serveur</w:t>
-      </w:r>
-    </w:p>
-    <w:p>
-      <w:r>
-        <w:t>Nous n’avons pas testé l’édition d’une carte, car il s’agit d’une fonctionnalité minime du projet.</w:t>
-      </w:r>
-    </w:p>
-    <w:p>
-      <w:r>
-        <w:t>Il est à noter que la liste des tests, par manque de temps principalement, n’est pas exhaustive mais les tests « principaux » ont été effectués.</w:t>
-      </w:r>
-    </w:p>
-    <w:p>
-      <w:r>
-        <w:t>Voici donc une description de ces tests et les résultats, et ce qu’il faudrait corriger lorsque ceux-ci n’ont pas fonctionné.</w:t>
-      </w:r>
-    </w:p>
-    <w:p>
-      <w:pPr>
-        <w:pStyle w:val="Titre4"/>
-      </w:pPr>
-      <w:r>
-        <w:lastRenderedPageBreak/>
-        <w:t>Test 1 – Se connecter avec un client</w:t>
-      </w:r>
-    </w:p>
-    <w:p>
-      <w:pPr>
-        <w:pStyle w:val="Titre5"/>
-        <w:rPr>
-          <w:color w:val="FF0000"/>
-        </w:rPr>
-      </w:pPr>
-      <w:r>
-        <w:rPr>
-          <w:color w:val="FF0000"/>
-        </w:rPr>
-        <w:t>Objectif et résultat attendu</w:t>
-      </w:r>
-    </w:p>
-    <w:p>
-      <w:pPr>
-        <w:pStyle w:val="Titre5"/>
-        <w:rPr>
-          <w:color w:val="FF0000"/>
-        </w:rPr>
-      </w:pPr>
-      <w:r>
-        <w:rPr>
-          <w:color w:val="FF0000"/>
-        </w:rPr>
-        <w:t>Déroulement du test</w:t>
-      </w:r>
-    </w:p>
-    <w:p>
-      <w:pPr>
-        <w:pStyle w:val="Titre5"/>
-        <w:rPr>
-          <w:color w:val="FF0000"/>
-        </w:rPr>
-      </w:pPr>
-      <w:r>
-        <w:rPr>
-          <w:color w:val="FF0000"/>
-        </w:rPr>
-        <w:t>Résultat</w:t>
-      </w:r>
-    </w:p>
-    <w:p>
-      <w:pPr>
-        <w:pStyle w:val="Titre4"/>
-      </w:pPr>
-      <w:r>
-        <w:t>Test 2 – Créer et rejoindre une partie</w:t>
-      </w:r>
-    </w:p>
-    <w:p>
-      <w:pPr>
-        <w:pStyle w:val="Titre5"/>
-        <w:rPr>
-          <w:color w:val="FF0000"/>
-        </w:rPr>
-      </w:pPr>
-      <w:r>
-        <w:rPr>
-          <w:color w:val="FF0000"/>
-        </w:rPr>
-        <w:t>Objectif et résultat attendu</w:t>
-      </w:r>
-    </w:p>
-    <w:p>
-      <w:pPr>
-        <w:pStyle w:val="Titre5"/>
-        <w:rPr>
-          <w:color w:val="FF0000"/>
-        </w:rPr>
-      </w:pPr>
-      <w:r>
-        <w:rPr>
-          <w:color w:val="FF0000"/>
-        </w:rPr>
-        <w:t>Déroulement du test</w:t>
-      </w:r>
-    </w:p>
-    <w:p>
-      <w:pPr>
-        <w:pStyle w:val="Titre5"/>
-      </w:pPr>
-      <w:r>
-        <w:rPr>
-          <w:color w:val="FF0000"/>
-        </w:rPr>
-        <w:t>Résultat</w:t>
-      </w:r>
-    </w:p>
-    <w:p>
-      <w:pPr>
-        <w:pStyle w:val="Titre4"/>
-      </w:pPr>
-      <w:r>
-        <w:t>Test 3 – Ajouter, éditer, supprimer, bloquer un utilisateur depuis le serveur</w:t>
-      </w:r>
-    </w:p>
-    <w:p>
-      <w:pPr>
-        <w:pStyle w:val="Titre5"/>
-        <w:rPr>
-          <w:color w:val="FF0000"/>
-        </w:rPr>
-      </w:pPr>
-      <w:r>
-        <w:rPr>
-          <w:color w:val="FF0000"/>
-        </w:rPr>
-        <w:t>Objectif et résultat attendu</w:t>
-      </w:r>
-    </w:p>
-    <w:p>
-      <w:pPr>
-        <w:pStyle w:val="Titre5"/>
-        <w:rPr>
-          <w:color w:val="FF0000"/>
-        </w:rPr>
-      </w:pPr>
-      <w:r>
-        <w:rPr>
-          <w:color w:val="FF0000"/>
-        </w:rPr>
-        <w:t>Déroulement du test</w:t>
-      </w:r>
-    </w:p>
-    <w:p>
-      <w:pPr>
-        <w:pStyle w:val="Titre5"/>
-        <w:rPr>
-          <w:color w:val="FF0000"/>
-        </w:rPr>
-      </w:pPr>
-      <w:r>
-        <w:rPr>
-          <w:color w:val="FF0000"/>
-        </w:rPr>
-        <w:t>Résultat</w:t>
-      </w:r>
-    </w:p>
-    <w:p>
-      <w:pPr>
         <w:pStyle w:val="Titre2"/>
       </w:pPr>
       <w:bookmarkStart w:id="152" w:name="_Toc421960204"/>
+      <w:bookmarkStart w:id="153" w:name="_GoBack"/>
+      <w:bookmarkEnd w:id="153"/>
       <w:r>
         <w:t>Ce qu’il resterait à développer</w:t>
       </w:r>
@@ -34389,10 +36313,16 @@
         </w:numPr>
       </w:pPr>
       <w:r>
-        <w:t>Affichage des événements de la partie dans la fenêtre du jeu (par exemple l’apparition de Mister X…)</w:t>
-      </w:r>
-      <w:bookmarkStart w:id="153" w:name="_GoBack"/>
-      <w:bookmarkEnd w:id="153"/>
+        <w:t xml:space="preserve">Affichage des événements de la partie dans la fenêtre du jeu (par exemple l’apparition de </w:t>
+      </w:r>
+      <w:proofErr w:type="spellStart"/>
+      <w:r>
+        <w:t>Mister</w:t>
+      </w:r>
+      <w:proofErr w:type="spellEnd"/>
+      <w:r>
+        <w:t xml:space="preserve"> X…)</w:t>
+      </w:r>
     </w:p>
     <w:p>
       <w:r>
@@ -34425,6 +36355,7 @@
         </w:rPr>
       </w:pPr>
       <w:bookmarkStart w:id="154" w:name="_Toc421960205"/>
+      <w:proofErr w:type="spellStart"/>
       <w:r>
         <w:rPr>
           <w:color w:val="FF0000"/>
@@ -34433,6 +36364,7 @@
         <w:t>Auto-critique</w:t>
       </w:r>
       <w:bookmarkEnd w:id="154"/>
+      <w:proofErr w:type="spellEnd"/>
     </w:p>
     <w:p>
       <w:pPr>
@@ -34564,12 +36496,19 @@
         <w:rPr>
           <w:color w:val="FF0000"/>
         </w:rPr>
-        <w:t>Critiques personnel</w:t>
-      </w:r>
+        <w:t xml:space="preserve">Critiques </w:t>
+      </w:r>
+      <w:proofErr w:type="gramStart"/>
       <w:r>
         <w:rPr>
           <w:color w:val="FF0000"/>
         </w:rPr>
+        <w:t>personnel</w:t>
+      </w:r>
+      <w:r>
+        <w:rPr>
+          <w:color w:val="FF0000"/>
+        </w:rPr>
         <w:t>le</w:t>
       </w:r>
       <w:r>
@@ -34582,7 +36521,14 @@
         <w:rPr>
           <w:color w:val="FF0000"/>
         </w:rPr>
-        <w:t>(TOUT LE MONDE)</w:t>
+        <w:t>(</w:t>
+      </w:r>
+      <w:proofErr w:type="gramEnd"/>
+      <w:r>
+        <w:rPr>
+          <w:color w:val="FF0000"/>
+        </w:rPr>
+        <w:t>TOUT LE MONDE)</w:t>
       </w:r>
       <w:bookmarkEnd w:id="159"/>
     </w:p>
@@ -34598,9 +36544,17 @@
         <w:rPr>
           <w:color w:val="FF0000"/>
         </w:rPr>
-        <w:t>Guillaume Bruge</w:t>
+        <w:t xml:space="preserve">Guillaume </w:t>
+      </w:r>
+      <w:proofErr w:type="spellStart"/>
+      <w:r>
+        <w:rPr>
+          <w:color w:val="FF0000"/>
+        </w:rPr>
+        <w:t>Bruge</w:t>
       </w:r>
       <w:bookmarkEnd w:id="160"/>
+      <w:proofErr w:type="spellEnd"/>
     </w:p>
     <w:p>
       <w:pPr>
@@ -34614,12 +36568,20 @@
         <w:rPr>
           <w:color w:val="FF0000"/>
         </w:rPr>
-        <w:t>Yassin Kammoun</w:t>
-      </w:r>
+        <w:t xml:space="preserve">Yassin </w:t>
+      </w:r>
+      <w:proofErr w:type="spellStart"/>
       <w:r>
         <w:rPr>
           <w:color w:val="FF0000"/>
         </w:rPr>
+        <w:t>Kammoun</w:t>
+      </w:r>
+      <w:proofErr w:type="spellEnd"/>
+      <w:r>
+        <w:rPr>
+          <w:color w:val="FF0000"/>
+        </w:rPr>
         <w:t>(YASSIN)</w:t>
       </w:r>
       <w:bookmarkEnd w:id="161"/>
@@ -34636,8 +36598,16 @@
         <w:rPr>
           <w:color w:val="FF0000"/>
         </w:rPr>
-        <w:t>Michelle Meguep</w:t>
-      </w:r>
+        <w:t xml:space="preserve">Michelle </w:t>
+      </w:r>
+      <w:proofErr w:type="spellStart"/>
+      <w:r>
+        <w:rPr>
+          <w:color w:val="FF0000"/>
+        </w:rPr>
+        <w:t>Meguep</w:t>
+      </w:r>
+      <w:proofErr w:type="spellEnd"/>
       <w:r>
         <w:rPr>
           <w:color w:val="FF0000"/>
@@ -34890,7 +36860,7 @@
             <w:szCs w:val="16"/>
             <w:lang w:val="fr-FR"/>
           </w:rPr>
-          <w:t>62</w:t>
+          <w:t>61</w:t>
         </w:r>
         <w:r>
           <w:rPr>
@@ -34974,13 +36944,59 @@
       </w:rPr>
       <w:ptab w:relativeTo="margin" w:alignment="right" w:leader="none"/>
     </w:r>
+    <w:proofErr w:type="spellStart"/>
     <w:r>
       <w:rPr>
         <w:color w:val="808080" w:themeColor="background1" w:themeShade="80"/>
         <w:sz w:val="16"/>
         <w:szCs w:val="16"/>
       </w:rPr>
-      <w:t>Bruge, Kammoun, Meguep, Racine</w:t>
+      <w:t>Bruge</w:t>
+    </w:r>
+    <w:proofErr w:type="spellEnd"/>
+    <w:r>
+      <w:rPr>
+        <w:color w:val="808080" w:themeColor="background1" w:themeShade="80"/>
+        <w:sz w:val="16"/>
+        <w:szCs w:val="16"/>
+      </w:rPr>
+      <w:t xml:space="preserve">, </w:t>
+    </w:r>
+    <w:proofErr w:type="spellStart"/>
+    <w:r>
+      <w:rPr>
+        <w:color w:val="808080" w:themeColor="background1" w:themeShade="80"/>
+        <w:sz w:val="16"/>
+        <w:szCs w:val="16"/>
+      </w:rPr>
+      <w:t>Kammoun</w:t>
+    </w:r>
+    <w:proofErr w:type="spellEnd"/>
+    <w:r>
+      <w:rPr>
+        <w:color w:val="808080" w:themeColor="background1" w:themeShade="80"/>
+        <w:sz w:val="16"/>
+        <w:szCs w:val="16"/>
+      </w:rPr>
+      <w:t xml:space="preserve">, </w:t>
+    </w:r>
+    <w:proofErr w:type="spellStart"/>
+    <w:r>
+      <w:rPr>
+        <w:color w:val="808080" w:themeColor="background1" w:themeShade="80"/>
+        <w:sz w:val="16"/>
+        <w:szCs w:val="16"/>
+      </w:rPr>
+      <w:t>Meguep</w:t>
+    </w:r>
+    <w:proofErr w:type="spellEnd"/>
+    <w:r>
+      <w:rPr>
+        <w:color w:val="808080" w:themeColor="background1" w:themeShade="80"/>
+        <w:sz w:val="16"/>
+        <w:szCs w:val="16"/>
+      </w:rPr>
+      <w:t>, Racine</w:t>
     </w:r>
   </w:p>
 </w:hdr>
@@ -53213,7 +55229,7 @@
 </file>
 
 <file path=customXml/itemProps1.xml><?xml version="1.0" encoding="utf-8"?>
-<ds:datastoreItem xmlns:ds="http://schemas.openxmlformats.org/officeDocument/2006/customXml" ds:itemID="{3138A5EF-2AF0-4BDF-9858-6206BE860F93}">
+<ds:datastoreItem xmlns:ds="http://schemas.openxmlformats.org/officeDocument/2006/customXml" ds:itemID="{05DA623A-5556-4A7C-B26A-F06FA27C7526}">
   <ds:schemaRefs>
     <ds:schemaRef ds:uri="http://schemas.openxmlformats.org/officeDocument/2006/bibliography"/>
   </ds:schemaRefs>

</xml_diff>

<commit_message>
Ma version de rapport : reste diagramme activite, role projet et commentaires finaux du code côté serveur
</commit_message>
<xml_diff>
--- a/Rapport final/Partie_Raphael.docx
+++ b/Rapport final/Partie_Raphael.docx
@@ -18,7 +18,6 @@
           <w:docPartUnique/>
         </w:docPartObj>
       </w:sdtPr>
-      <w:sdtEndPr/>
       <w:sdtContent>
         <w:p>
           <w:pPr>
@@ -14873,11 +14872,11 @@
       <w:pPr>
         <w:pStyle w:val="Titre3"/>
       </w:pPr>
-      <w:bookmarkStart w:id="51" w:name="_Toc421960142"/>
+      <w:bookmarkStart w:id="52" w:name="_Toc421960142"/>
       <w:r>
         <w:t>Modèle de domaine côté client</w:t>
       </w:r>
-      <w:bookmarkEnd w:id="51"/>
+      <w:bookmarkEnd w:id="52"/>
     </w:p>
     <w:p>
       <w:pPr>
@@ -14955,7 +14954,7 @@
                                 <w:sz w:val="20"/>
                               </w:rPr>
                             </w:pPr>
-                            <w:bookmarkStart w:id="52" w:name="_Toc421958145"/>
+                            <w:bookmarkStart w:id="53" w:name="_Toc421958145"/>
                             <w:r>
                               <w:t xml:space="preserve">Figure </w:t>
                             </w:r>
@@ -14970,7 +14969,7 @@
                             <w:r>
                               <w:t xml:space="preserve"> : Modèle de domaine côté client</w:t>
                             </w:r>
-                            <w:bookmarkEnd w:id="52"/>
+                            <w:bookmarkEnd w:id="53"/>
                           </w:p>
                         </w:txbxContent>
                       </wps:txbx>
@@ -15243,28 +15242,28 @@
       <w:pPr>
         <w:pStyle w:val="Titre1"/>
       </w:pPr>
-      <w:bookmarkStart w:id="53" w:name="_Toc421960143"/>
+      <w:bookmarkStart w:id="55" w:name="_Toc421960143"/>
       <w:r>
         <w:lastRenderedPageBreak/>
         <w:t>Conception</w:t>
       </w:r>
-      <w:bookmarkEnd w:id="53"/>
+      <w:bookmarkEnd w:id="55"/>
     </w:p>
     <w:p>
       <w:pPr>
         <w:pStyle w:val="Titre2"/>
       </w:pPr>
-      <w:bookmarkStart w:id="54" w:name="_Toc421960144"/>
+      <w:bookmarkStart w:id="56" w:name="_Toc421960144"/>
       <w:r>
         <w:t>Protocole d’échange entre le client et le serveur</w:t>
       </w:r>
       <w:r>
         <w:t xml:space="preserve"> (RAPHAEL)</w:t>
       </w:r>
-      <w:bookmarkEnd w:id="54"/>
-    </w:p>
-    <w:p>
-      <w:bookmarkStart w:id="55" w:name="_Toc421960145"/>
+      <w:bookmarkEnd w:id="56"/>
+    </w:p>
+    <w:p>
+      <w:bookmarkStart w:id="57" w:name="_Toc421960145"/>
       <w:r>
         <w:t>Voici le protocole d’échange qui sera utilisé pour la communication entre le client et le serveur.</w:t>
       </w:r>
@@ -16827,7 +16826,7 @@
         <w:t>Pour le reste des informations utiles à transmettre (cartes, stations, etc…) ceci se fait par sérialisation JSon (voir le chapitre concerné).</w:t>
       </w:r>
     </w:p>
-    <w:bookmarkEnd w:id="55"/>
+    <w:bookmarkEnd w:id="57"/>
     <w:p>
       <w:pPr>
         <w:pStyle w:val="Titre2"/>
@@ -16845,11 +16844,11 @@
       <w:pPr>
         <w:pStyle w:val="Titre3"/>
       </w:pPr>
-      <w:bookmarkStart w:id="56" w:name="_Toc421960146"/>
+      <w:bookmarkStart w:id="58" w:name="_Toc421960146"/>
       <w:r>
         <w:t>Architecture</w:t>
       </w:r>
-      <w:bookmarkEnd w:id="56"/>
+      <w:bookmarkEnd w:id="58"/>
     </w:p>
     <w:p>
       <w:r>
@@ -16995,13 +16994,19 @@
       <w:pPr>
         <w:pStyle w:val="Titre3"/>
       </w:pPr>
-      <w:bookmarkStart w:id="57" w:name="_Toc421960147"/>
+      <w:bookmarkStart w:id="59" w:name="_Toc421960147"/>
       <w:r>
         <w:t>Diagramme de classes</w:t>
       </w:r>
-      <w:bookmarkEnd w:id="57"/>
-    </w:p>
-    <w:p>
+      <w:bookmarkEnd w:id="59"/>
+    </w:p>
+    <w:p>
+      <w:pPr>
+        <w:rPr>
+          <w:noProof/>
+          <w:lang w:eastAsia="fr-CH"/>
+        </w:rPr>
+      </w:pPr>
       <w:r>
         <w:t>Voici le d</w:t>
       </w:r>
@@ -17022,8 +17027,66 @@
       </w:r>
     </w:p>
     <w:p>
-      <w:bookmarkStart w:id="58" w:name="_GoBack"/>
-      <w:bookmarkEnd w:id="58"/>
+      <w:pPr>
+        <w:jc w:val="center"/>
+      </w:pPr>
+      <w:r>
+        <w:rPr>
+          <w:noProof/>
+          <w:lang w:eastAsia="fr-CH"/>
+        </w:rPr>
+        <w:drawing>
+          <wp:inline distT="0" distB="0" distL="0" distR="0">
+            <wp:extent cx="6283756" cy="5688797"/>
+            <wp:effectExtent l="0" t="0" r="3175" b="7620"/>
+            <wp:docPr id="4" name="Image 4" descr="C:\Users\Raphaël Racine\Desktop\diagrammeServeur.png"/>
+            <wp:cNvGraphicFramePr>
+              <a:graphicFrameLocks xmlns:a="http://schemas.openxmlformats.org/drawingml/2006/main" noChangeAspect="1"/>
+            </wp:cNvGraphicFramePr>
+            <a:graphic xmlns:a="http://schemas.openxmlformats.org/drawingml/2006/main">
+              <a:graphicData uri="http://schemas.openxmlformats.org/drawingml/2006/picture">
+                <pic:pic xmlns:pic="http://schemas.openxmlformats.org/drawingml/2006/picture">
+                  <pic:nvPicPr>
+                    <pic:cNvPr id="0" name="Picture 2" descr="C:\Users\Raphaël Racine\Desktop\diagrammeServeur.png"/>
+                    <pic:cNvPicPr>
+                      <a:picLocks noChangeAspect="1" noChangeArrowheads="1"/>
+                    </pic:cNvPicPr>
+                  </pic:nvPicPr>
+                  <pic:blipFill rotWithShape="1">
+                    <a:blip r:embed="rId16">
+                      <a:extLst>
+                        <a:ext uri="{28A0092B-C50C-407E-A947-70E740481C1C}">
+                          <a14:useLocalDpi xmlns:a14="http://schemas.microsoft.com/office/drawing/2010/main" val="0"/>
+                        </a:ext>
+                      </a:extLst>
+                    </a:blip>
+                    <a:srcRect l="1018" t="2888" r="975" b="1100"/>
+                    <a:stretch/>
+                  </pic:blipFill>
+                  <pic:spPr bwMode="auto">
+                    <a:xfrm>
+                      <a:off x="0" y="0"/>
+                      <a:ext cx="6283756" cy="5688797"/>
+                    </a:xfrm>
+                    <a:prstGeom prst="rect">
+                      <a:avLst/>
+                    </a:prstGeom>
+                    <a:noFill/>
+                    <a:ln>
+                      <a:noFill/>
+                    </a:ln>
+                    <a:extLst>
+                      <a:ext uri="{53640926-AAD7-44D8-BBD7-CCE9431645EC}">
+                        <a14:shadowObscured xmlns:a14="http://schemas.microsoft.com/office/drawing/2010/main"/>
+                      </a:ext>
+                    </a:extLst>
+                  </pic:spPr>
+                </pic:pic>
+              </a:graphicData>
+            </a:graphic>
+          </wp:inline>
+        </w:drawing>
+      </w:r>
     </w:p>
     <w:p/>
     <w:p>
@@ -17031,67 +17094,917 @@
         <w:jc w:val="both"/>
       </w:pPr>
       <w:r>
-        <w:br w:type="page"/>
+        <w:lastRenderedPageBreak/>
+        <w:t>Concernant la description des classes,</w:t>
+      </w:r>
+      <w:r>
+        <w:t xml:space="preserve"> consulter les fichiers sources</w:t>
+      </w:r>
+      <w:r>
+        <w:t xml:space="preserve"> (commentaires)</w:t>
+      </w:r>
+      <w:r>
+        <w:t>.</w:t>
       </w:r>
     </w:p>
     <w:p>
       <w:pPr>
         <w:pStyle w:val="Titre3"/>
+      </w:pPr>
+      <w:r>
+        <w:t>Packages</w:t>
+      </w:r>
+    </w:p>
+    <w:p>
+      <w:pPr>
+        <w:pStyle w:val="Paragraphedeliste"/>
+        <w:numPr>
+          <w:ilvl w:val="0"/>
+          <w:numId w:val="146"/>
+        </w:numPr>
+      </w:pPr>
+      <w:r>
         <w:rPr>
-          <w:color w:val="FF0000"/>
+          <w:b/>
         </w:rPr>
-      </w:pPr>
-      <w:bookmarkStart w:id="59" w:name="_Toc421960148"/>
+        <w:t>scotlandyardserver</w:t>
+      </w:r>
+      <w:r>
+        <w:t xml:space="preserve">  </w:t>
+      </w:r>
+      <w:r>
+        <w:sym w:font="Wingdings" w:char="F0E0"/>
+      </w:r>
+      <w:r>
+        <w:t xml:space="preserve"> Contient les fichiers principaux du projet</w:t>
+      </w:r>
+    </w:p>
+    <w:p>
+      <w:pPr>
+        <w:pStyle w:val="Paragraphedeliste"/>
+        <w:numPr>
+          <w:ilvl w:val="1"/>
+          <w:numId w:val="146"/>
+        </w:numPr>
+      </w:pPr>
+      <w:r>
+        <w:t>Server.java</w:t>
+      </w:r>
+    </w:p>
+    <w:p>
+      <w:pPr>
+        <w:pStyle w:val="Paragraphedeliste"/>
+        <w:numPr>
+          <w:ilvl w:val="1"/>
+          <w:numId w:val="146"/>
+        </w:numPr>
+      </w:pPr>
+      <w:r>
+        <w:t>Serveur_Scotland_Yard.java</w:t>
+      </w:r>
+    </w:p>
+    <w:p>
+      <w:pPr>
+        <w:pStyle w:val="Paragraphedeliste"/>
+        <w:numPr>
+          <w:ilvl w:val="1"/>
+          <w:numId w:val="146"/>
+        </w:numPr>
+      </w:pPr>
+      <w:r>
+        <w:t>Utils.java</w:t>
+      </w:r>
+    </w:p>
+    <w:p>
+      <w:pPr>
+        <w:pStyle w:val="Paragraphedeliste"/>
+        <w:numPr>
+          <w:ilvl w:val="0"/>
+          <w:numId w:val="146"/>
+        </w:numPr>
+      </w:pPr>
       <w:r>
         <w:rPr>
-          <w:color w:val="FF0000"/>
+          <w:b/>
         </w:rPr>
+        <w:t>s</w:t>
+      </w:r>
+      <w:r>
+        <w:rPr>
+          <w:b/>
+        </w:rPr>
+        <w:t>cotlandyardserver</w:t>
+      </w:r>
+      <w:r>
+        <w:rPr>
+          <w:b/>
+        </w:rPr>
+        <w:t>.admin.map</w:t>
+      </w:r>
+      <w:r>
+        <w:t xml:space="preserve">  </w:t>
+      </w:r>
+      <w:r>
+        <w:sym w:font="Wingdings" w:char="F0E0"/>
+      </w:r>
+      <w:r>
+        <w:t xml:space="preserve"> Contient les classes permettant de créer, éditer une carte</w:t>
+      </w:r>
+    </w:p>
+    <w:p>
+      <w:pPr>
+        <w:pStyle w:val="Paragraphedeliste"/>
+        <w:numPr>
+          <w:ilvl w:val="1"/>
+          <w:numId w:val="146"/>
+        </w:numPr>
+      </w:pPr>
+      <w:r>
+        <w:t>GUIAddMap.java</w:t>
+      </w:r>
+    </w:p>
+    <w:p>
+      <w:pPr>
+        <w:pStyle w:val="Paragraphedeliste"/>
+        <w:numPr>
+          <w:ilvl w:val="1"/>
+          <w:numId w:val="146"/>
+        </w:numPr>
+      </w:pPr>
+      <w:r>
+        <w:t>GUIAddStation.java</w:t>
+      </w:r>
+    </w:p>
+    <w:p>
+      <w:pPr>
+        <w:pStyle w:val="Paragraphedeliste"/>
+        <w:numPr>
+          <w:ilvl w:val="1"/>
+          <w:numId w:val="146"/>
+        </w:numPr>
+      </w:pPr>
+      <w:r>
+        <w:t>GUIAddStationLink.java</w:t>
+      </w:r>
+    </w:p>
+    <w:p>
+      <w:pPr>
+        <w:pStyle w:val="Paragraphedeliste"/>
+        <w:numPr>
+          <w:ilvl w:val="1"/>
+          <w:numId w:val="146"/>
+        </w:numPr>
+      </w:pPr>
+      <w:r>
+        <w:t>GUIEditMap.java</w:t>
+      </w:r>
+    </w:p>
+    <w:p>
+      <w:pPr>
+        <w:pStyle w:val="Paragraphedeliste"/>
+        <w:numPr>
+          <w:ilvl w:val="1"/>
+          <w:numId w:val="146"/>
+        </w:numPr>
+      </w:pPr>
+      <w:r>
+        <w:t>GUIMap.java</w:t>
+      </w:r>
+    </w:p>
+    <w:p>
+      <w:pPr>
+        <w:pStyle w:val="Paragraphedeliste"/>
+        <w:numPr>
+          <w:ilvl w:val="0"/>
+          <w:numId w:val="146"/>
+        </w:numPr>
+      </w:pPr>
+      <w:r>
+        <w:rPr>
+          <w:b/>
+        </w:rPr>
+        <w:t>S</w:t>
+      </w:r>
+      <w:r>
+        <w:rPr>
+          <w:b/>
+        </w:rPr>
+        <w:t>cotlandyardserver</w:t>
+      </w:r>
+      <w:r>
+        <w:rPr>
+          <w:b/>
+        </w:rPr>
+        <w:t>.admin.user</w:t>
+      </w:r>
+      <w:r>
+        <w:t xml:space="preserve">  </w:t>
+      </w:r>
+      <w:r>
+        <w:sym w:font="Wingdings" w:char="F0E0"/>
+      </w:r>
+      <w:r>
+        <w:t xml:space="preserve"> </w:t>
+      </w:r>
+      <w:r>
+        <w:t>Contient les classes permettant de créer, éditer un utilisateur</w:t>
+      </w:r>
+    </w:p>
+    <w:p>
+      <w:pPr>
+        <w:pStyle w:val="Paragraphedeliste"/>
+        <w:numPr>
+          <w:ilvl w:val="1"/>
+          <w:numId w:val="146"/>
+        </w:numPr>
+      </w:pPr>
+      <w:r>
+        <w:t>GUIAddUser.java</w:t>
+      </w:r>
+    </w:p>
+    <w:p>
+      <w:pPr>
+        <w:pStyle w:val="Paragraphedeliste"/>
+        <w:numPr>
+          <w:ilvl w:val="1"/>
+          <w:numId w:val="146"/>
+        </w:numPr>
+      </w:pPr>
+      <w:r>
+        <w:t>GUIEditUser.java</w:t>
+      </w:r>
+    </w:p>
+    <w:p>
+      <w:pPr>
+        <w:pStyle w:val="Paragraphedeliste"/>
+        <w:numPr>
+          <w:ilvl w:val="1"/>
+          <w:numId w:val="146"/>
+        </w:numPr>
+      </w:pPr>
+      <w:r>
+        <w:t>GUIUser.java</w:t>
+      </w:r>
+    </w:p>
+    <w:p>
+      <w:pPr>
+        <w:pStyle w:val="Paragraphedeliste"/>
+        <w:numPr>
+          <w:ilvl w:val="0"/>
+          <w:numId w:val="146"/>
+        </w:numPr>
+      </w:pPr>
+      <w:r>
+        <w:rPr>
+          <w:b/>
+        </w:rPr>
+        <w:t>Scotlandyardserver</w:t>
+      </w:r>
+      <w:r>
+        <w:rPr>
+          <w:b/>
+        </w:rPr>
+        <w:t>.client</w:t>
+      </w:r>
+      <w:r>
+        <w:t xml:space="preserve"> </w:t>
+      </w:r>
+      <w:r>
+        <w:sym w:font="Wingdings" w:char="F0E0"/>
+      </w:r>
+      <w:r>
+        <w:t xml:space="preserve"> Contient les classes permettant </w:t>
+      </w:r>
+      <w:r>
+        <w:t>de gérer les clients qui se connectent au serveur</w:t>
+      </w:r>
+    </w:p>
+    <w:p>
+      <w:pPr>
+        <w:pStyle w:val="Paragraphedeliste"/>
+        <w:numPr>
+          <w:ilvl w:val="1"/>
+          <w:numId w:val="146"/>
+        </w:numPr>
+      </w:pPr>
+      <w:r>
+        <w:t>Client.java</w:t>
+      </w:r>
+    </w:p>
+    <w:p>
+      <w:pPr>
+        <w:pStyle w:val="Paragraphedeliste"/>
+        <w:numPr>
+          <w:ilvl w:val="1"/>
+          <w:numId w:val="146"/>
+        </w:numPr>
+      </w:pPr>
+      <w:r>
+        <w:t>ClientsManager.java</w:t>
+      </w:r>
+    </w:p>
+    <w:p>
+      <w:pPr>
+        <w:pStyle w:val="Paragraphedeliste"/>
+        <w:numPr>
+          <w:ilvl w:val="0"/>
+          <w:numId w:val="146"/>
+        </w:numPr>
+      </w:pPr>
+      <w:r>
+        <w:rPr>
+          <w:b/>
+        </w:rPr>
+        <w:t>Scotlandyardserver</w:t>
+      </w:r>
+      <w:r>
+        <w:rPr>
+          <w:b/>
+        </w:rPr>
+        <w:t>.</w:t>
+      </w:r>
+      <w:r>
+        <w:rPr>
+          <w:b/>
+        </w:rPr>
+        <w:t>client</w:t>
+      </w:r>
+      <w:r>
+        <w:rPr>
+          <w:b/>
+        </w:rPr>
+        <w:t>.</w:t>
+      </w:r>
+      <w:r>
+        <w:rPr>
+          <w:b/>
+        </w:rPr>
+        <w:t>state</w:t>
+      </w:r>
+      <w:r>
+        <w:t xml:space="preserve">  </w:t>
+      </w:r>
+      <w:r>
+        <w:sym w:font="Wingdings" w:char="F0E0"/>
+      </w:r>
+      <w:r>
+        <w:t xml:space="preserve"> Contient les </w:t>
+      </w:r>
+      <w:r>
+        <w:t>classes permettant de gérer l’état d’un client</w:t>
+      </w:r>
+    </w:p>
+    <w:p>
+      <w:pPr>
+        <w:pStyle w:val="Paragraphedeliste"/>
+        <w:numPr>
+          <w:ilvl w:val="1"/>
+          <w:numId w:val="146"/>
+        </w:numPr>
+      </w:pPr>
+      <w:r>
+        <w:t>ClientLoggedIn.java</w:t>
+      </w:r>
+    </w:p>
+    <w:p>
+      <w:pPr>
+        <w:pStyle w:val="Paragraphedeliste"/>
+        <w:numPr>
+          <w:ilvl w:val="1"/>
+          <w:numId w:val="146"/>
+        </w:numPr>
+      </w:pPr>
+      <w:r>
+        <w:t>ClientLoggedInGame.java</w:t>
+      </w:r>
+    </w:p>
+    <w:p>
+      <w:pPr>
+        <w:pStyle w:val="Paragraphedeliste"/>
+        <w:numPr>
+          <w:ilvl w:val="1"/>
+          <w:numId w:val="146"/>
+        </w:numPr>
+      </w:pPr>
+      <w:r>
+        <w:t>ClientLoggedOut.java</w:t>
+      </w:r>
+    </w:p>
+    <w:p>
+      <w:pPr>
+        <w:pStyle w:val="Paragraphedeliste"/>
+        <w:numPr>
+          <w:ilvl w:val="1"/>
+          <w:numId w:val="146"/>
+        </w:numPr>
+      </w:pPr>
+      <w:r>
+        <w:t>ClientState.java</w:t>
+      </w:r>
+    </w:p>
+    <w:p>
+      <w:pPr>
+        <w:pStyle w:val="Paragraphedeliste"/>
+        <w:numPr>
+          <w:ilvl w:val="0"/>
+          <w:numId w:val="146"/>
+        </w:numPr>
+      </w:pPr>
+      <w:r>
+        <w:rPr>
+          <w:b/>
+        </w:rPr>
+        <w:t>Scotlandyardserver</w:t>
+      </w:r>
+      <w:r>
+        <w:rPr>
+          <w:b/>
+        </w:rPr>
+        <w:t>.</w:t>
+      </w:r>
+      <w:r>
+        <w:rPr>
+          <w:b/>
+        </w:rPr>
+        <w:t>commands</w:t>
+      </w:r>
+      <w:r>
+        <w:t xml:space="preserve"> </w:t>
+      </w:r>
+      <w:r>
+        <w:sym w:font="Wingdings" w:char="F0E0"/>
+      </w:r>
+      <w:r>
+        <w:t xml:space="preserve"> Contient </w:t>
+      </w:r>
+      <w:r>
+        <w:t>la classe permettant de traiter la réception des commandes depuis un client</w:t>
+      </w:r>
+    </w:p>
+    <w:p>
+      <w:pPr>
+        <w:pStyle w:val="Paragraphedeliste"/>
+        <w:numPr>
+          <w:ilvl w:val="1"/>
+          <w:numId w:val="146"/>
+        </w:numPr>
+      </w:pPr>
+      <w:r>
+        <w:t>CommandManager.java</w:t>
+      </w:r>
+    </w:p>
+    <w:p>
+      <w:pPr>
+        <w:pStyle w:val="Paragraphedeliste"/>
+        <w:numPr>
+          <w:ilvl w:val="0"/>
+          <w:numId w:val="146"/>
+        </w:numPr>
+      </w:pPr>
+      <w:r>
+        <w:rPr>
+          <w:b/>
+        </w:rPr>
+        <w:t>Scotlandyardserver</w:t>
+      </w:r>
+      <w:r>
+        <w:rPr>
+          <w:b/>
+        </w:rPr>
+        <w:t>.</w:t>
+      </w:r>
+      <w:r>
+        <w:rPr>
+          <w:b/>
+        </w:rPr>
+        <w:t>database</w:t>
+      </w:r>
+      <w:r>
+        <w:t xml:space="preserve"> </w:t>
+      </w:r>
+      <w:r>
+        <w:sym w:font="Wingdings" w:char="F0E0"/>
+      </w:r>
+      <w:r>
+        <w:t xml:space="preserve"> Contient </w:t>
+      </w:r>
+      <w:r>
+        <w:t>la classe permettant la connexion à la base de données</w:t>
+      </w:r>
+    </w:p>
+    <w:p>
+      <w:pPr>
+        <w:pStyle w:val="Paragraphedeliste"/>
+        <w:numPr>
+          <w:ilvl w:val="1"/>
+          <w:numId w:val="146"/>
+        </w:numPr>
+      </w:pPr>
+      <w:r>
+        <w:t>DatabaseConnection.java</w:t>
+      </w:r>
+    </w:p>
+    <w:p>
+      <w:pPr>
+        <w:pStyle w:val="Paragraphedeliste"/>
+        <w:numPr>
+          <w:ilvl w:val="0"/>
+          <w:numId w:val="146"/>
+        </w:numPr>
+      </w:pPr>
+      <w:r>
+        <w:rPr>
+          <w:b/>
+        </w:rPr>
+        <w:t>Scotlandyardserver</w:t>
+      </w:r>
+      <w:r>
+        <w:rPr>
+          <w:b/>
+        </w:rPr>
+        <w:t>.</w:t>
+      </w:r>
+      <w:r>
+        <w:rPr>
+          <w:b/>
+        </w:rPr>
+        <w:t>games</w:t>
+      </w:r>
+      <w:r>
+        <w:t xml:space="preserve"> </w:t>
+      </w:r>
+      <w:r>
+        <w:sym w:font="Wingdings" w:char="F0E0"/>
+      </w:r>
+      <w:r>
+        <w:t xml:space="preserve"> Contient </w:t>
+      </w:r>
+      <w:r>
+        <w:t>les classes qui concernent une partie</w:t>
+      </w:r>
+    </w:p>
+    <w:p>
+      <w:pPr>
+        <w:pStyle w:val="Paragraphedeliste"/>
+        <w:numPr>
+          <w:ilvl w:val="1"/>
+          <w:numId w:val="146"/>
+        </w:numPr>
+      </w:pPr>
+      <w:r>
+        <w:t>DetectivePone.java</w:t>
+      </w:r>
+    </w:p>
+    <w:p>
+      <w:pPr>
+        <w:pStyle w:val="Paragraphedeliste"/>
+        <w:numPr>
+          <w:ilvl w:val="1"/>
+          <w:numId w:val="146"/>
+        </w:numPr>
+      </w:pPr>
+      <w:r>
+        <w:t>Game.java</w:t>
+      </w:r>
+    </w:p>
+    <w:p>
+      <w:pPr>
+        <w:pStyle w:val="Paragraphedeliste"/>
+        <w:numPr>
+          <w:ilvl w:val="1"/>
+          <w:numId w:val="146"/>
+        </w:numPr>
+      </w:pPr>
+      <w:r>
+        <w:t>GamesManager.java</w:t>
+      </w:r>
+    </w:p>
+    <w:p>
+      <w:pPr>
+        <w:pStyle w:val="Paragraphedeliste"/>
+        <w:numPr>
+          <w:ilvl w:val="1"/>
+          <w:numId w:val="146"/>
+        </w:numPr>
+      </w:pPr>
+      <w:r>
+        <w:t>MisterXPone.java</w:t>
+      </w:r>
+    </w:p>
+    <w:p>
+      <w:pPr>
+        <w:pStyle w:val="Paragraphedeliste"/>
+        <w:numPr>
+          <w:ilvl w:val="1"/>
+          <w:numId w:val="146"/>
+        </w:numPr>
+      </w:pPr>
+      <w:r>
+        <w:t>Pone.java</w:t>
+      </w:r>
+    </w:p>
+    <w:p>
+      <w:pPr>
+        <w:pStyle w:val="Paragraphedeliste"/>
+        <w:numPr>
+          <w:ilvl w:val="0"/>
+          <w:numId w:val="146"/>
+        </w:numPr>
+      </w:pPr>
+      <w:r>
+        <w:rPr>
+          <w:b/>
+        </w:rPr>
+        <w:t>Scotlandyardserver</w:t>
+      </w:r>
+      <w:r>
+        <w:rPr>
+          <w:b/>
+        </w:rPr>
+        <w:t>.games</w:t>
+      </w:r>
+      <w:r>
+        <w:rPr>
+          <w:b/>
+        </w:rPr>
+        <w:t>.state</w:t>
+      </w:r>
+      <w:r>
+        <w:t xml:space="preserve"> </w:t>
+      </w:r>
+      <w:r>
+        <w:sym w:font="Wingdings" w:char="F0E0"/>
+      </w:r>
+      <w:r>
+        <w:t xml:space="preserve"> Contient les classes qui concernent </w:t>
+      </w:r>
+      <w:r>
+        <w:t>la gestion de l’état d’une partie</w:t>
+      </w:r>
+    </w:p>
+    <w:p>
+      <w:pPr>
+        <w:pStyle w:val="Paragraphedeliste"/>
+        <w:numPr>
+          <w:ilvl w:val="1"/>
+          <w:numId w:val="146"/>
+        </w:numPr>
+      </w:pPr>
+      <w:r>
+        <w:t>GameState</w:t>
+      </w:r>
+      <w:r>
+        <w:t>.java</w:t>
+      </w:r>
+    </w:p>
+    <w:p>
+      <w:pPr>
+        <w:pStyle w:val="Paragraphedeliste"/>
+        <w:numPr>
+          <w:ilvl w:val="1"/>
+          <w:numId w:val="146"/>
+        </w:numPr>
+      </w:pPr>
+      <w:r>
+        <w:t>InitializingGameState</w:t>
+      </w:r>
+      <w:r>
+        <w:t>.java</w:t>
+      </w:r>
+    </w:p>
+    <w:p>
+      <w:pPr>
+        <w:pStyle w:val="Paragraphedeliste"/>
+        <w:numPr>
+          <w:ilvl w:val="1"/>
+          <w:numId w:val="146"/>
+        </w:numPr>
+      </w:pPr>
+      <w:r>
+        <w:t>PlayingGameState</w:t>
+      </w:r>
+      <w:r>
+        <w:t>.java</w:t>
+      </w:r>
+    </w:p>
+    <w:p>
+      <w:pPr>
+        <w:pStyle w:val="Paragraphedeliste"/>
+        <w:numPr>
+          <w:ilvl w:val="1"/>
+          <w:numId w:val="146"/>
+        </w:numPr>
+      </w:pPr>
+      <w:r>
+        <w:t>WaitingPlayerState</w:t>
+      </w:r>
+      <w:r>
+        <w:t>.java</w:t>
+      </w:r>
+    </w:p>
+    <w:p>
+      <w:pPr>
+        <w:pStyle w:val="Paragraphedeliste"/>
+        <w:numPr>
+          <w:ilvl w:val="0"/>
+          <w:numId w:val="146"/>
+        </w:numPr>
+      </w:pPr>
+      <w:r>
+        <w:rPr>
+          <w:b/>
+        </w:rPr>
+        <w:t>Scotlandyardserver</w:t>
+      </w:r>
+      <w:r>
+        <w:rPr>
+          <w:b/>
+        </w:rPr>
+        <w:t>.</w:t>
+      </w:r>
+      <w:r>
+        <w:rPr>
+          <w:b/>
+        </w:rPr>
+        <w:t>json</w:t>
+      </w:r>
+      <w:r>
+        <w:t xml:space="preserve"> </w:t>
+      </w:r>
+      <w:r>
+        <w:sym w:font="Wingdings" w:char="F0E0"/>
+      </w:r>
+      <w:r>
+        <w:t xml:space="preserve"> Contient </w:t>
+      </w:r>
+      <w:r>
+        <w:t>les classes permettant la sérialisation JSon</w:t>
+      </w:r>
+    </w:p>
+    <w:p>
+      <w:pPr>
+        <w:pStyle w:val="Paragraphedeliste"/>
+        <w:numPr>
+          <w:ilvl w:val="1"/>
+          <w:numId w:val="146"/>
+        </w:numPr>
+      </w:pPr>
+      <w:r>
+        <w:t>Game</w:t>
+      </w:r>
+      <w:r>
+        <w:t>.java</w:t>
+      </w:r>
+    </w:p>
+    <w:p>
+      <w:pPr>
+        <w:pStyle w:val="Paragraphedeliste"/>
+        <w:numPr>
+          <w:ilvl w:val="1"/>
+          <w:numId w:val="146"/>
+        </w:numPr>
+      </w:pPr>
+      <w:r>
+        <w:t>GameData</w:t>
+      </w:r>
+      <w:r>
+        <w:t>.java</w:t>
+      </w:r>
+    </w:p>
+    <w:p>
+      <w:pPr>
+        <w:pStyle w:val="Paragraphedeliste"/>
+        <w:numPr>
+          <w:ilvl w:val="1"/>
+          <w:numId w:val="146"/>
+        </w:numPr>
+      </w:pPr>
+      <w:r>
+        <w:t>GameList</w:t>
+      </w:r>
+      <w:r>
+        <w:t>.java</w:t>
+      </w:r>
+    </w:p>
+    <w:p>
+      <w:pPr>
+        <w:pStyle w:val="Paragraphedeliste"/>
+        <w:numPr>
+          <w:ilvl w:val="1"/>
+          <w:numId w:val="146"/>
+        </w:numPr>
+      </w:pPr>
+      <w:r>
+        <w:t>GameMap</w:t>
+      </w:r>
+      <w:r>
+        <w:t>.java</w:t>
+      </w:r>
+    </w:p>
+    <w:p>
+      <w:pPr>
+        <w:pStyle w:val="Paragraphedeliste"/>
+        <w:numPr>
+          <w:ilvl w:val="1"/>
+          <w:numId w:val="146"/>
+        </w:numPr>
+      </w:pPr>
+      <w:r>
+        <w:t>Link</w:t>
+      </w:r>
+      <w:r>
+        <w:t>.java</w:t>
+      </w:r>
+    </w:p>
+    <w:p>
+      <w:pPr>
+        <w:pStyle w:val="Paragraphedeliste"/>
+        <w:numPr>
+          <w:ilvl w:val="1"/>
+          <w:numId w:val="146"/>
+        </w:numPr>
+      </w:pPr>
+      <w:r>
+        <w:t>MapNames.java</w:t>
+      </w:r>
+    </w:p>
+    <w:p>
+      <w:pPr>
+        <w:pStyle w:val="Paragraphedeliste"/>
+        <w:numPr>
+          <w:ilvl w:val="1"/>
+          <w:numId w:val="146"/>
+        </w:numPr>
+      </w:pPr>
+      <w:r>
+        <w:t>MisterXData</w:t>
+      </w:r>
+      <w:r>
+        <w:t>.java</w:t>
+      </w:r>
+    </w:p>
+    <w:p>
+      <w:pPr>
+        <w:pStyle w:val="Paragraphedeliste"/>
+        <w:numPr>
+          <w:ilvl w:val="1"/>
+          <w:numId w:val="146"/>
+        </w:numPr>
+      </w:pPr>
+      <w:r>
+        <w:t>PlayerData</w:t>
+      </w:r>
+      <w:r>
+        <w:t>.java</w:t>
+      </w:r>
+    </w:p>
+    <w:p>
+      <w:pPr>
+        <w:pStyle w:val="Paragraphedeliste"/>
+        <w:numPr>
+          <w:ilvl w:val="1"/>
+          <w:numId w:val="146"/>
+        </w:numPr>
+      </w:pPr>
+      <w:r>
         <w:lastRenderedPageBreak/>
-        <w:t>Package XYZ</w:t>
-      </w:r>
-      <w:bookmarkEnd w:id="59"/>
-    </w:p>
-    <w:p>
-      <w:pPr>
-        <w:pStyle w:val="Titre4"/>
-        <w:rPr>
-          <w:color w:val="FF0000"/>
-        </w:rPr>
-      </w:pPr>
-      <w:r>
-        <w:rPr>
-          <w:color w:val="FF0000"/>
-        </w:rPr>
-        <w:t>Classe XYZ</w:t>
-      </w:r>
-    </w:p>
-    <w:p>
-      <w:pPr>
-        <w:pStyle w:val="Titre5"/>
-        <w:rPr>
-          <w:color w:val="FF0000"/>
-        </w:rPr>
-      </w:pPr>
-      <w:r>
-        <w:rPr>
-          <w:color w:val="FF0000"/>
-        </w:rPr>
-        <w:t>Interface</w:t>
-      </w:r>
-    </w:p>
-    <w:p>
-      <w:pPr>
-        <w:pStyle w:val="Titre5"/>
-        <w:rPr>
-          <w:color w:val="FF0000"/>
-        </w:rPr>
-      </w:pPr>
-      <w:r>
-        <w:rPr>
-          <w:color w:val="FF0000"/>
-        </w:rPr>
-        <w:t>Description</w:t>
-      </w:r>
+        <w:t>PlayerDataList.java</w:t>
+      </w:r>
+    </w:p>
+    <w:p>
+      <w:pPr>
+        <w:pStyle w:val="Paragraphedeliste"/>
+        <w:numPr>
+          <w:ilvl w:val="1"/>
+          <w:numId w:val="146"/>
+        </w:numPr>
+      </w:pPr>
+      <w:r>
+        <w:t>PlayerList.java</w:t>
+      </w:r>
+    </w:p>
+    <w:p>
+      <w:pPr>
+        <w:pStyle w:val="Paragraphedeliste"/>
+        <w:numPr>
+          <w:ilvl w:val="1"/>
+          <w:numId w:val="146"/>
+        </w:numPr>
+      </w:pPr>
+      <w:r>
+        <w:t>Station.java</w:t>
+      </w:r>
+    </w:p>
+    <w:p>
+      <w:pPr>
+        <w:pStyle w:val="Paragraphedeliste"/>
+        <w:ind w:left="1440"/>
+      </w:pPr>
+    </w:p>
+    <w:p>
+      <w:pPr>
+        <w:ind w:left="1080"/>
+      </w:pPr>
     </w:p>
     <w:p>
       <w:pPr>
@@ -18109,7 +19022,6 @@
                 <w:szCs w:val="16"/>
                 <w:lang w:eastAsia="fr-CH"/>
               </w:rPr>
-              <w:lastRenderedPageBreak/>
               <w:t>16</w:t>
             </w:r>
           </w:p>
@@ -18152,6 +19064,7 @@
                 <w:szCs w:val="16"/>
                 <w:lang w:eastAsia="fr-CH"/>
               </w:rPr>
+              <w:lastRenderedPageBreak/>
               <w:t>17</w:t>
             </w:r>
           </w:p>
@@ -21034,6 +21947,7 @@
                 <w:szCs w:val="16"/>
                 <w:lang w:val="en-GB" w:eastAsia="fr-CH"/>
               </w:rPr>
+              <w:lastRenderedPageBreak/>
               <w:t>CREATE</w:t>
             </w:r>
             <w:r>
@@ -25299,24 +26213,32 @@
     <w:p>
       <w:pPr>
         <w:pStyle w:val="Titre3"/>
+      </w:pPr>
+      <w:bookmarkStart w:id="86" w:name="_Toc421960172"/>
+      <w:r>
+        <w:t>Raphäel Racine</w:t>
+      </w:r>
+      <w:r>
+        <w:t xml:space="preserve"> (RAPHAEL)</w:t>
+      </w:r>
+      <w:bookmarkEnd w:id="86"/>
+    </w:p>
+    <w:p>
+      <w:pPr>
         <w:rPr>
           <w:color w:val="FF0000"/>
+          <w:sz w:val="96"/>
+          <w:szCs w:val="96"/>
         </w:rPr>
       </w:pPr>
-      <w:bookmarkStart w:id="86" w:name="_Toc421960172"/>
       <w:r>
         <w:rPr>
           <w:color w:val="FF0000"/>
+          <w:sz w:val="96"/>
+          <w:szCs w:val="96"/>
         </w:rPr>
-        <w:t>Raphäel Racine</w:t>
-      </w:r>
-      <w:r>
-        <w:rPr>
-          <w:color w:val="FF0000"/>
-        </w:rPr>
-        <w:t xml:space="preserve"> (RAPHAEL)</w:t>
-      </w:r>
-      <w:bookmarkEnd w:id="86"/>
+        <w:t>ECRIRE QUOI ?</w:t>
+      </w:r>
     </w:p>
     <w:p/>
     <w:p>
@@ -25457,6 +26379,7 @@
         <w:pStyle w:val="Titre4"/>
       </w:pPr>
       <w:r>
+        <w:lastRenderedPageBreak/>
         <w:t>Durée</w:t>
       </w:r>
     </w:p>
@@ -25470,7 +26393,6 @@
         <w:pStyle w:val="Titre4"/>
       </w:pPr>
       <w:r>
-        <w:lastRenderedPageBreak/>
         <w:t>Partage du travail</w:t>
       </w:r>
     </w:p>
@@ -25766,6 +26688,7 @@
         <w:jc w:val="both"/>
       </w:pPr>
       <w:r>
+        <w:lastRenderedPageBreak/>
         <w:t>La connexion et déconnexion d’un utilisateur par le biais d’un compte utilisateur devra être rendue possible. Celle-ci nécessitera le développement d’une interface graphique de connexion. Elle constituera l’interface d’accueil à l’utilisateur de l’application cliente.</w:t>
       </w:r>
     </w:p>
@@ -25788,7 +26711,6 @@
         <w:jc w:val="both"/>
       </w:pPr>
       <w:r>
-        <w:lastRenderedPageBreak/>
         <w:t>L’édition de compte utilisateur devra être possible. Il s’agira de permettre à un client de créer un compte ou d’éditer un compte i.e. de modifier son mot de passe. Deux interfaces graphiques devront être conçues et développées pour ce faire sous la forme de formulaires. Une politique de nom d’utilisateur et de mot de passe devra être établie. Celle-ci devra être appliquée lors d’une tentative de création de compte.</w:t>
       </w:r>
     </w:p>
@@ -25995,7 +26917,11 @@
         <w:jc w:val="both"/>
       </w:pPr>
       <w:r>
-        <w:t xml:space="preserve">Le lancement d’une partie consistera en la phase de pré-jeu, d’initialisation autrement dit. L’utilisateur hôte attendra un nombre d’utilisateurs suffisant pour jouer. Il procédera ensuite au déclenchement du début des votes devant « élire » Mister X. Une fois cette donnée du jeu </w:t>
+        <w:t xml:space="preserve">Le lancement d’une partie consistera en la phase de pré-jeu, d’initialisation autrement dit. L’utilisateur hôte attendra un nombre d’utilisateurs suffisant pour jouer. Il procédera ensuite au déclenchement du </w:t>
+      </w:r>
+      <w:r>
+        <w:lastRenderedPageBreak/>
+        <w:t xml:space="preserve">début des votes devant « élire » Mister X. Une fois cette donnée du jeu </w:t>
       </w:r>
       <w:r>
         <w:t>fixée</w:t>
@@ -26023,7 +26949,6 @@
         <w:jc w:val="both"/>
       </w:pPr>
       <w:r>
-        <w:lastRenderedPageBreak/>
         <w:t>Le serveur devra pour sa part être en mesure de manière totalement fonctionnelle chaque partie, de leur attribuer un thread faisant office de gestionnaire de partie et de veiller à la bonne création d’une partie.</w:t>
       </w:r>
     </w:p>
@@ -26335,6 +27260,7 @@
       </w:pPr>
       <w:bookmarkStart w:id="93" w:name="_Toc421960179"/>
       <w:r>
+        <w:lastRenderedPageBreak/>
         <w:t>Itération 6</w:t>
       </w:r>
       <w:r>
@@ -26360,7 +27286,6 @@
         <w:pStyle w:val="Titre4"/>
       </w:pPr>
       <w:r>
-        <w:lastRenderedPageBreak/>
         <w:t>Description</w:t>
       </w:r>
     </w:p>
@@ -26739,6 +27664,7 @@
         <w:pStyle w:val="Titre4"/>
       </w:pPr>
       <w:r>
+        <w:lastRenderedPageBreak/>
         <w:t>Durée</w:t>
       </w:r>
     </w:p>
@@ -26752,7 +27678,6 @@
         <w:pStyle w:val="Titre4"/>
       </w:pPr>
       <w:r>
-        <w:lastRenderedPageBreak/>
         <w:t>Partage du travail</w:t>
       </w:r>
     </w:p>
@@ -26947,6 +27872,7 @@
         <w:rPr>
           <w:i/>
         </w:rPr>
+        <w:lastRenderedPageBreak/>
         <w:t>À noter que ce qui sera fait ne correspond à aucun cas d’utilisation. Cette itération fait office de mise en place des bases du projet.</w:t>
       </w:r>
     </w:p>
@@ -26955,7 +27881,6 @@
         <w:pStyle w:val="Titre5"/>
       </w:pPr>
       <w:r>
-        <w:lastRenderedPageBreak/>
         <w:t>Ce qui sera testé</w:t>
       </w:r>
     </w:p>
@@ -35425,73 +36350,102 @@
     <w:p>
       <w:pPr>
         <w:pStyle w:val="Titre4"/>
-        <w:rPr>
-          <w:color w:val="FF0000"/>
-        </w:rPr>
-      </w:pPr>
-      <w:r>
-        <w:rPr>
-          <w:color w:val="FF0000"/>
-        </w:rPr>
+      </w:pPr>
+      <w:r>
         <w:t>Bilan Raphaël Racine</w:t>
       </w:r>
     </w:p>
     <w:p>
       <w:pPr>
         <w:pStyle w:val="Titre5"/>
-        <w:rPr>
-          <w:color w:val="FF0000"/>
-        </w:rPr>
-      </w:pPr>
-      <w:r>
-        <w:rPr>
-          <w:color w:val="FF0000"/>
-        </w:rPr>
+      </w:pPr>
+      <w:r>
         <w:t>Travail effectué</w:t>
       </w:r>
     </w:p>
     <w:p>
       <w:pPr>
-        <w:rPr>
-          <w:color w:val="FF0000"/>
-        </w:rPr>
-      </w:pPr>
-    </w:p>
+        <w:pStyle w:val="Paragraphedeliste"/>
+        <w:numPr>
+          <w:ilvl w:val="0"/>
+          <w:numId w:val="147"/>
+        </w:numPr>
+      </w:pPr>
+      <w:r>
+        <w:t>Rédaction du rapport concernant ma partie (environ 4h)</w:t>
+      </w:r>
+    </w:p>
+    <w:p>
+      <w:pPr>
+        <w:pStyle w:val="Paragraphedeliste"/>
+        <w:numPr>
+          <w:ilvl w:val="0"/>
+          <w:numId w:val="147"/>
+        </w:numPr>
+      </w:pPr>
+      <w:r>
+        <w:t>Commenter tout le code (environ 5h)</w:t>
+      </w:r>
+    </w:p>
+    <w:p>
+      <w:pPr>
+        <w:pStyle w:val="Paragraphedeliste"/>
+        <w:numPr>
+          <w:ilvl w:val="0"/>
+          <w:numId w:val="147"/>
+        </w:numPr>
+      </w:pPr>
+      <w:r>
+        <w:t>Essayer de résoudre le bug rencontré qui nous a empêcher de finir mais sans succès  (environ 4h)</w:t>
+      </w:r>
+    </w:p>
+    <w:p>
+      <w:pPr>
+        <w:pStyle w:val="Paragraphedeliste"/>
+        <w:numPr>
+          <w:ilvl w:val="0"/>
+          <w:numId w:val="147"/>
+        </w:numPr>
+      </w:pPr>
+      <w:r>
+        <w:t>Préparation de la présentation en collaboration avec Yassin Kammoun (environ 30 min)</w:t>
+      </w:r>
+    </w:p>
+    <w:p/>
     <w:p>
       <w:pPr>
         <w:pStyle w:val="Titre5"/>
-        <w:rPr>
-          <w:color w:val="FF0000"/>
-        </w:rPr>
-      </w:pPr>
-      <w:r>
-        <w:rPr>
-          <w:color w:val="FF0000"/>
-        </w:rPr>
+      </w:pPr>
+      <w:r>
+        <w:lastRenderedPageBreak/>
         <w:t>Effort consacré</w:t>
       </w:r>
     </w:p>
     <w:p>
-      <w:pPr>
-        <w:rPr>
-          <w:color w:val="FF0000"/>
-        </w:rPr>
-      </w:pPr>
-    </w:p>
+      <w:r>
+        <w:t>Environ 15 heures.</w:t>
+      </w:r>
+    </w:p>
+    <w:p/>
     <w:p>
       <w:pPr>
         <w:pStyle w:val="Titre5"/>
-        <w:rPr>
-          <w:color w:val="FF0000"/>
-        </w:rPr>
-      </w:pPr>
-      <w:r>
-        <w:rPr>
-          <w:color w:val="FF0000"/>
-        </w:rPr>
+      </w:pPr>
+      <w:r>
         <w:t>Difficultés rencontrées</w:t>
       </w:r>
     </w:p>
+    <w:p>
+      <w:r>
+        <w:t xml:space="preserve">Résolution du bug (découvert seulement dans </w:t>
+      </w:r>
+      <w:r>
+        <w:t>cette</w:t>
+      </w:r>
+      <w:r>
+        <w:t xml:space="preserve"> itération), le bug n’est pas résolu à ce jour.</w:t>
+      </w:r>
+    </w:p>
     <w:p/>
     <w:p>
       <w:pPr>
@@ -35499,14 +36453,21 @@
       </w:pPr>
       <w:bookmarkStart w:id="149" w:name="_Toc421960200"/>
       <w:r>
-        <w:lastRenderedPageBreak/>
         <w:t>Stratégie de tests</w:t>
       </w:r>
       <w:bookmarkEnd w:id="149"/>
     </w:p>
     <w:p>
       <w:r>
-        <w:t>Nous n’avons pas élaboré de stratégie de test à proprement parlé. Nous avons plutôt adopté une approche « je teste pendant que je code », nous avons donc testé au fur et à mesure de l’avancement du projet.</w:t>
+        <w:t>Nous n’avons pas élaboré de stratégie de test à proprement parlé. Nous avons plutôt adopté une approche « je teste pendant que je code », nous avons donc testé au fur et à mesure</w:t>
+      </w:r>
+      <w:r>
+        <w:t xml:space="preserve"> de l’avancement du projet, malheureusement, nous n’avons pas de rapport de tests à fournir.</w:t>
+      </w:r>
+    </w:p>
+    <w:p>
+      <w:r>
+        <w:t>Mais, au fil des itérations, on a pu à chaque fois montrer un résultat satisfaisant au client.</w:t>
       </w:r>
       <w:r>
         <w:br w:type="page"/>
@@ -36006,34 +36967,54 @@
       <w:r>
         <w:t>Raphaël Racine</w:t>
       </w:r>
-      <w:r>
-        <w:t>(RAPHAEL)</w:t>
-      </w:r>
       <w:bookmarkEnd w:id="162"/>
     </w:p>
     <w:p>
-      <w:pPr>
-        <w:rPr>
-          <w:b/>
-          <w:color w:val="FF0000"/>
-        </w:rPr>
-      </w:pPr>
-      <w:r>
-        <w:rPr>
-          <w:b/>
-          <w:color w:val="FF0000"/>
-        </w:rPr>
-        <w:t>A faire…</w:t>
-      </w:r>
-    </w:p>
-    <w:p>
-      <w:pPr>
-        <w:rPr>
-          <w:rFonts w:asciiTheme="majorHAnsi" w:eastAsiaTheme="majorEastAsia" w:hAnsiTheme="majorHAnsi" w:cstheme="majorBidi"/>
-          <w:sz w:val="26"/>
-          <w:szCs w:val="26"/>
-        </w:rPr>
-      </w:pPr>
+      <w:r>
+        <w:t>Ce projet m’a apporté pas mal de connaissances, notamment sur l’utilisation du design pattern Etat. J’ai pu le pratiquer sur un projet et pas seulement en exercice, et je me suis rendu compte qu’il n’est pas toujours facile à mettre en œuvre car quand un objet doit changer d’état, il ne faut pas oublier de le préciser dans le code. Ceci peut conduire à des erreurs inexplicables, car ce pattern est très utile mais difficile à comprendre dans le code.</w:t>
+      </w:r>
+    </w:p>
+    <w:p>
+      <w:r>
+        <w:t>Ensuite, j’ai pu découvrir l’utilisation des sockets dans un projet, et je me suis rendu compte que transmettre des informations n’est pas une tâche de tout repos, surtout lorsqu’il s’agit de dé-sérialiser des objets complexes, ou d’envoyer des images, le plus dur et de synchroniser le client et le serveur.</w:t>
+      </w:r>
+    </w:p>
+    <w:p>
+      <w:r>
+        <w:t>Pour les problèmes de synchronisation rencontrés dans l’itération 8, j’aurais dû commencer dès le départ du projet à m’inspirer de modèles déjà existant concernant la partie communication, plutôt que d’essayer un modèle que nous avons vu dans un autre cours, mais qui s’est avéré insuffisant dans ce projet. J’aurais dû donc faire un peu plus de recherche concernant ce côté-là, vu que je me suis principalement occupé de la partie serveur</w:t>
+      </w:r>
+      <w:r>
+        <w:t xml:space="preserve"> (et donc en partie des connexions avec les clients).</w:t>
+      </w:r>
+    </w:p>
+    <w:p>
+      <w:r>
+        <w:t xml:space="preserve">Au fil des itérations, j’ai rencontré plusieurs difficultés toujours en rapport avec ces problèmes de synchronisation, et à chaque fois c’était un nouveau défi à relever pour que </w:t>
+      </w:r>
+      <w:r>
+        <w:t>ça marche. Malheureusement, en empilant de plus en plus les problèmes de synchronisation, on arrive à un stade où on a des bugs incompréhensibles très difficiles à résoudre et malheureusement l’un d’entre eux ne nous a pas permis de terminer l’application à temps.</w:t>
+      </w:r>
+    </w:p>
+    <w:p>
+      <w:r>
+        <w:t>Pour ma part, je considère donc que le projet est un échec, mais il faut dire que ce n’est vraiment pas facile quand dans un premier temps on a perdu un membre du groupe, et dans un deuxième temps la communication entre les membres n’était pas toujours satisfaisante (voir insuffisante). En plus au vu de la charge de travail à la fin de ce semestre, je n’ai pas pu me concentrer correctement sur les dernières itérations et je trouve ça dommage.</w:t>
+      </w:r>
+    </w:p>
+    <w:p>
+      <w:r>
+        <w:t xml:space="preserve">Pour conclure, je suis quand même content d’avoir participé à ce projet car il m’a permis d’apprendre pas mal de choses et de rencontrer des difficultés quasiment réels de ce qui se passe en entreprise. J’aimerais souligner que même si le projet est un échec, </w:t>
+      </w:r>
+      <w:r>
+        <w:t>on aurait</w:t>
+      </w:r>
+      <w:r>
+        <w:t xml:space="preserve"> sûrement réussi à terminer le logiciel si on aurait eu au moins 1 semaine de plus pour finir l’</w:t>
+      </w:r>
+      <w:r>
+        <w:t>itération 8, mais quand on a un bug qu’on ne peut pas négliger et très difficile à résoudre et qu’on doit en plus écrire un rapport, on est vite pris par le temps malheureusement.</w:t>
+      </w:r>
+      <w:bookmarkStart w:id="163" w:name="_GoBack"/>
+      <w:bookmarkEnd w:id="163"/>
       <w:r>
         <w:br w:type="page"/>
       </w:r>
@@ -36045,7 +37026,7 @@
           <w:color w:val="FF0000"/>
         </w:rPr>
       </w:pPr>
-      <w:bookmarkStart w:id="163" w:name="_Toc421960215"/>
+      <w:bookmarkStart w:id="164" w:name="_Toc421960215"/>
       <w:r>
         <w:rPr>
           <w:color w:val="FF0000"/>
@@ -36071,7 +37052,7 @@
         </w:rPr>
         <w:t>)</w:t>
       </w:r>
-      <w:bookmarkEnd w:id="163"/>
+      <w:bookmarkEnd w:id="164"/>
     </w:p>
     <w:p>
       <w:pPr>
@@ -36092,7 +37073,7 @@
           <w:color w:val="FF0000"/>
         </w:rPr>
       </w:pPr>
-      <w:bookmarkStart w:id="164" w:name="_Toc421960216"/>
+      <w:bookmarkStart w:id="165" w:name="_Toc421960216"/>
       <w:r>
         <w:rPr>
           <w:color w:val="FF0000"/>
@@ -36100,7 +37081,7 @@
         <w:lastRenderedPageBreak/>
         <w:t>Annexes</w:t>
       </w:r>
-      <w:bookmarkEnd w:id="164"/>
+      <w:bookmarkEnd w:id="165"/>
     </w:p>
     <w:p>
       <w:pPr>
@@ -36109,7 +37090,7 @@
           <w:color w:val="FF0000"/>
         </w:rPr>
       </w:pPr>
-      <w:bookmarkStart w:id="165" w:name="_Toc421960217"/>
+      <w:bookmarkStart w:id="166" w:name="_Toc421960217"/>
       <w:r>
         <w:rPr>
           <w:color w:val="FF0000"/>
@@ -36134,7 +37115,7 @@
         </w:rPr>
         <w:t>)</w:t>
       </w:r>
-      <w:bookmarkEnd w:id="165"/>
+      <w:bookmarkEnd w:id="166"/>
     </w:p>
     <w:p>
       <w:pPr>
@@ -36143,7 +37124,7 @@
           <w:color w:val="FF0000"/>
         </w:rPr>
       </w:pPr>
-      <w:bookmarkStart w:id="166" w:name="_Toc421960218"/>
+      <w:bookmarkStart w:id="167" w:name="_Toc421960218"/>
       <w:r>
         <w:rPr>
           <w:color w:val="FF0000"/>
@@ -36156,15 +37137,15 @@
         </w:rPr>
         <w:t>(VANESSA)</w:t>
       </w:r>
-      <w:bookmarkEnd w:id="166"/>
+      <w:bookmarkEnd w:id="167"/>
     </w:p>
     <w:p/>
     <w:p/>
     <w:p/>
     <w:p/>
     <w:sectPr>
-      <w:headerReference w:type="default" r:id="rId16"/>
-      <w:footerReference w:type="default" r:id="rId17"/>
+      <w:headerReference w:type="default" r:id="rId17"/>
+      <w:footerReference w:type="default" r:id="rId18"/>
       <w:pgSz w:w="11906" w:h="16838"/>
       <w:pgMar w:top="1417" w:right="1417" w:bottom="1417" w:left="1417" w:header="708" w:footer="708" w:gutter="0"/>
       <w:cols w:space="708"/>
@@ -36209,7 +37190,6 @@
         <w:docPartUnique/>
       </w:docPartObj>
     </w:sdtPr>
-    <w:sdtEndPr/>
     <w:sdtContent>
       <w:p>
         <w:pPr>
@@ -36248,7 +37228,7 @@
             <w:szCs w:val="16"/>
             <w:lang w:val="fr-FR"/>
           </w:rPr>
-          <w:t>27</w:t>
+          <w:t>67</w:t>
         </w:r>
         <w:r>
           <w:rPr>
@@ -42460,6 +43440,119 @@
     </w:lvl>
   </w:abstractNum>
   <w:abstractNum w:abstractNumId="59">
+    <w:nsid w:val="301A0199"/>
+    <w:multiLevelType w:val="hybridMultilevel"/>
+    <w:tmpl w:val="0A26B362"/>
+    <w:lvl w:ilvl="0" w:tplc="100C0001">
+      <w:start w:val="1"/>
+      <w:numFmt w:val="bullet"/>
+      <w:lvlText w:val=""/>
+      <w:lvlJc w:val="left"/>
+      <w:pPr>
+        <w:ind w:left="720" w:hanging="360"/>
+      </w:pPr>
+      <w:rPr>
+        <w:rFonts w:ascii="Symbol" w:hAnsi="Symbol" w:hint="default"/>
+      </w:rPr>
+    </w:lvl>
+    <w:lvl w:ilvl="1" w:tplc="100C0003" w:tentative="1">
+      <w:start w:val="1"/>
+      <w:numFmt w:val="bullet"/>
+      <w:lvlText w:val="o"/>
+      <w:lvlJc w:val="left"/>
+      <w:pPr>
+        <w:ind w:left="1440" w:hanging="360"/>
+      </w:pPr>
+      <w:rPr>
+        <w:rFonts w:ascii="Courier New" w:hAnsi="Courier New" w:cs="Courier New" w:hint="default"/>
+      </w:rPr>
+    </w:lvl>
+    <w:lvl w:ilvl="2" w:tplc="100C0005" w:tentative="1">
+      <w:start w:val="1"/>
+      <w:numFmt w:val="bullet"/>
+      <w:lvlText w:val=""/>
+      <w:lvlJc w:val="left"/>
+      <w:pPr>
+        <w:ind w:left="2160" w:hanging="360"/>
+      </w:pPr>
+      <w:rPr>
+        <w:rFonts w:ascii="Wingdings" w:hAnsi="Wingdings" w:hint="default"/>
+      </w:rPr>
+    </w:lvl>
+    <w:lvl w:ilvl="3" w:tplc="100C0001" w:tentative="1">
+      <w:start w:val="1"/>
+      <w:numFmt w:val="bullet"/>
+      <w:lvlText w:val=""/>
+      <w:lvlJc w:val="left"/>
+      <w:pPr>
+        <w:ind w:left="2880" w:hanging="360"/>
+      </w:pPr>
+      <w:rPr>
+        <w:rFonts w:ascii="Symbol" w:hAnsi="Symbol" w:hint="default"/>
+      </w:rPr>
+    </w:lvl>
+    <w:lvl w:ilvl="4" w:tplc="100C0003" w:tentative="1">
+      <w:start w:val="1"/>
+      <w:numFmt w:val="bullet"/>
+      <w:lvlText w:val="o"/>
+      <w:lvlJc w:val="left"/>
+      <w:pPr>
+        <w:ind w:left="3600" w:hanging="360"/>
+      </w:pPr>
+      <w:rPr>
+        <w:rFonts w:ascii="Courier New" w:hAnsi="Courier New" w:cs="Courier New" w:hint="default"/>
+      </w:rPr>
+    </w:lvl>
+    <w:lvl w:ilvl="5" w:tplc="100C0005" w:tentative="1">
+      <w:start w:val="1"/>
+      <w:numFmt w:val="bullet"/>
+      <w:lvlText w:val=""/>
+      <w:lvlJc w:val="left"/>
+      <w:pPr>
+        <w:ind w:left="4320" w:hanging="360"/>
+      </w:pPr>
+      <w:rPr>
+        <w:rFonts w:ascii="Wingdings" w:hAnsi="Wingdings" w:hint="default"/>
+      </w:rPr>
+    </w:lvl>
+    <w:lvl w:ilvl="6" w:tplc="100C0001" w:tentative="1">
+      <w:start w:val="1"/>
+      <w:numFmt w:val="bullet"/>
+      <w:lvlText w:val=""/>
+      <w:lvlJc w:val="left"/>
+      <w:pPr>
+        <w:ind w:left="5040" w:hanging="360"/>
+      </w:pPr>
+      <w:rPr>
+        <w:rFonts w:ascii="Symbol" w:hAnsi="Symbol" w:hint="default"/>
+      </w:rPr>
+    </w:lvl>
+    <w:lvl w:ilvl="7" w:tplc="100C0003" w:tentative="1">
+      <w:start w:val="1"/>
+      <w:numFmt w:val="bullet"/>
+      <w:lvlText w:val="o"/>
+      <w:lvlJc w:val="left"/>
+      <w:pPr>
+        <w:ind w:left="5760" w:hanging="360"/>
+      </w:pPr>
+      <w:rPr>
+        <w:rFonts w:ascii="Courier New" w:hAnsi="Courier New" w:cs="Courier New" w:hint="default"/>
+      </w:rPr>
+    </w:lvl>
+    <w:lvl w:ilvl="8" w:tplc="100C0005" w:tentative="1">
+      <w:start w:val="1"/>
+      <w:numFmt w:val="bullet"/>
+      <w:lvlText w:val=""/>
+      <w:lvlJc w:val="left"/>
+      <w:pPr>
+        <w:ind w:left="6480" w:hanging="360"/>
+      </w:pPr>
+      <w:rPr>
+        <w:rFonts w:ascii="Wingdings" w:hAnsi="Wingdings" w:hint="default"/>
+      </w:rPr>
+    </w:lvl>
+  </w:abstractNum>
+  <w:abstractNum w:abstractNumId="60">
     <w:nsid w:val="30346556"/>
     <w:multiLevelType w:val="hybridMultilevel"/>
     <w:tmpl w:val="D22EB0C0"/>
@@ -42572,7 +43665,7 @@
       </w:rPr>
     </w:lvl>
   </w:abstractNum>
-  <w:abstractNum w:abstractNumId="60">
+  <w:abstractNum w:abstractNumId="61">
     <w:nsid w:val="30CD5A1F"/>
     <w:multiLevelType w:val="hybridMultilevel"/>
     <w:tmpl w:val="5BCAD162"/>
@@ -42685,7 +43778,7 @@
       </w:rPr>
     </w:lvl>
   </w:abstractNum>
-  <w:abstractNum w:abstractNumId="61">
+  <w:abstractNum w:abstractNumId="62">
     <w:nsid w:val="31607634"/>
     <w:multiLevelType w:val="hybridMultilevel"/>
     <w:tmpl w:val="01C8D422"/>
@@ -42798,7 +43891,7 @@
       </w:rPr>
     </w:lvl>
   </w:abstractNum>
-  <w:abstractNum w:abstractNumId="62">
+  <w:abstractNum w:abstractNumId="63">
     <w:nsid w:val="31652607"/>
     <w:multiLevelType w:val="hybridMultilevel"/>
     <w:tmpl w:val="A91C402A"/>
@@ -42911,7 +44004,7 @@
       </w:rPr>
     </w:lvl>
   </w:abstractNum>
-  <w:abstractNum w:abstractNumId="63">
+  <w:abstractNum w:abstractNumId="64">
     <w:nsid w:val="319A2BDD"/>
     <w:multiLevelType w:val="hybridMultilevel"/>
     <w:tmpl w:val="0EB22120"/>
@@ -42997,7 +44090,7 @@
       </w:pPr>
     </w:lvl>
   </w:abstractNum>
-  <w:abstractNum w:abstractNumId="64">
+  <w:abstractNum w:abstractNumId="65">
     <w:nsid w:val="31CF224E"/>
     <w:multiLevelType w:val="hybridMultilevel"/>
     <w:tmpl w:val="6FCA331E"/>
@@ -43083,7 +44176,7 @@
       </w:pPr>
     </w:lvl>
   </w:abstractNum>
-  <w:abstractNum w:abstractNumId="65">
+  <w:abstractNum w:abstractNumId="66">
     <w:nsid w:val="32371733"/>
     <w:multiLevelType w:val="hybridMultilevel"/>
     <w:tmpl w:val="8604DBE8"/>
@@ -43196,7 +44289,7 @@
       </w:rPr>
     </w:lvl>
   </w:abstractNum>
-  <w:abstractNum w:abstractNumId="66">
+  <w:abstractNum w:abstractNumId="67">
     <w:nsid w:val="35DE4D7A"/>
     <w:multiLevelType w:val="hybridMultilevel"/>
     <w:tmpl w:val="1E54F538"/>
@@ -43309,7 +44402,7 @@
       </w:rPr>
     </w:lvl>
   </w:abstractNum>
-  <w:abstractNum w:abstractNumId="67">
+  <w:abstractNum w:abstractNumId="68">
     <w:nsid w:val="36691F85"/>
     <w:multiLevelType w:val="hybridMultilevel"/>
     <w:tmpl w:val="2EA4A5E0"/>
@@ -43395,7 +44488,7 @@
       </w:pPr>
     </w:lvl>
   </w:abstractNum>
-  <w:abstractNum w:abstractNumId="68">
+  <w:abstractNum w:abstractNumId="69">
     <w:nsid w:val="369A0369"/>
     <w:multiLevelType w:val="hybridMultilevel"/>
     <w:tmpl w:val="ABB013D6"/>
@@ -43484,7 +44577,7 @@
       </w:pPr>
     </w:lvl>
   </w:abstractNum>
-  <w:abstractNum w:abstractNumId="69">
+  <w:abstractNum w:abstractNumId="70">
     <w:nsid w:val="36FC2308"/>
     <w:multiLevelType w:val="hybridMultilevel"/>
     <w:tmpl w:val="240C3986"/>
@@ -43597,7 +44690,7 @@
       </w:rPr>
     </w:lvl>
   </w:abstractNum>
-  <w:abstractNum w:abstractNumId="70">
+  <w:abstractNum w:abstractNumId="71">
     <w:nsid w:val="3B486FAD"/>
     <w:multiLevelType w:val="hybridMultilevel"/>
     <w:tmpl w:val="18A0378E"/>
@@ -43683,7 +44776,7 @@
       </w:pPr>
     </w:lvl>
   </w:abstractNum>
-  <w:abstractNum w:abstractNumId="71">
+  <w:abstractNum w:abstractNumId="72">
     <w:nsid w:val="3C0C6081"/>
     <w:multiLevelType w:val="hybridMultilevel"/>
     <w:tmpl w:val="50B0CE7A"/>
@@ -43796,7 +44889,7 @@
       </w:rPr>
     </w:lvl>
   </w:abstractNum>
-  <w:abstractNum w:abstractNumId="72">
+  <w:abstractNum w:abstractNumId="73">
     <w:nsid w:val="3D425CC0"/>
     <w:multiLevelType w:val="hybridMultilevel"/>
     <w:tmpl w:val="E4BA5626"/>
@@ -43909,7 +45002,7 @@
       </w:rPr>
     </w:lvl>
   </w:abstractNum>
-  <w:abstractNum w:abstractNumId="73">
+  <w:abstractNum w:abstractNumId="74">
     <w:nsid w:val="3F14336B"/>
     <w:multiLevelType w:val="hybridMultilevel"/>
     <w:tmpl w:val="8E9A43D8"/>
@@ -44022,7 +45115,7 @@
       </w:rPr>
     </w:lvl>
   </w:abstractNum>
-  <w:abstractNum w:abstractNumId="74">
+  <w:abstractNum w:abstractNumId="75">
     <w:nsid w:val="40013524"/>
     <w:multiLevelType w:val="hybridMultilevel"/>
     <w:tmpl w:val="DA8CB902"/>
@@ -44135,7 +45228,7 @@
       </w:rPr>
     </w:lvl>
   </w:abstractNum>
-  <w:abstractNum w:abstractNumId="75">
+  <w:abstractNum w:abstractNumId="76">
     <w:nsid w:val="40065B3B"/>
     <w:multiLevelType w:val="hybridMultilevel"/>
     <w:tmpl w:val="40B035E6"/>
@@ -44248,7 +45341,7 @@
       </w:rPr>
     </w:lvl>
   </w:abstractNum>
-  <w:abstractNum w:abstractNumId="76">
+  <w:abstractNum w:abstractNumId="77">
     <w:nsid w:val="40C62C00"/>
     <w:multiLevelType w:val="hybridMultilevel"/>
     <w:tmpl w:val="960CBD00"/>
@@ -44361,7 +45454,7 @@
       </w:rPr>
     </w:lvl>
   </w:abstractNum>
-  <w:abstractNum w:abstractNumId="77">
+  <w:abstractNum w:abstractNumId="78">
     <w:nsid w:val="417B3CAA"/>
     <w:multiLevelType w:val="hybridMultilevel"/>
     <w:tmpl w:val="18A0378E"/>
@@ -44447,7 +45540,7 @@
       </w:pPr>
     </w:lvl>
   </w:abstractNum>
-  <w:abstractNum w:abstractNumId="78">
+  <w:abstractNum w:abstractNumId="79">
     <w:nsid w:val="432F1495"/>
     <w:multiLevelType w:val="hybridMultilevel"/>
     <w:tmpl w:val="7C949714"/>
@@ -44560,7 +45653,7 @@
       </w:rPr>
     </w:lvl>
   </w:abstractNum>
-  <w:abstractNum w:abstractNumId="79">
+  <w:abstractNum w:abstractNumId="80">
     <w:nsid w:val="435C608D"/>
     <w:multiLevelType w:val="hybridMultilevel"/>
     <w:tmpl w:val="4DB6AEC4"/>
@@ -44673,7 +45766,7 @@
       </w:rPr>
     </w:lvl>
   </w:abstractNum>
-  <w:abstractNum w:abstractNumId="80">
+  <w:abstractNum w:abstractNumId="81">
     <w:nsid w:val="43EC7E73"/>
     <w:multiLevelType w:val="hybridMultilevel"/>
     <w:tmpl w:val="27D8F202"/>
@@ -44759,7 +45852,7 @@
       </w:pPr>
     </w:lvl>
   </w:abstractNum>
-  <w:abstractNum w:abstractNumId="81">
+  <w:abstractNum w:abstractNumId="82">
     <w:nsid w:val="43F83381"/>
     <w:multiLevelType w:val="hybridMultilevel"/>
     <w:tmpl w:val="202463C4"/>
@@ -44872,7 +45965,7 @@
       </w:rPr>
     </w:lvl>
   </w:abstractNum>
-  <w:abstractNum w:abstractNumId="82">
+  <w:abstractNum w:abstractNumId="83">
     <w:nsid w:val="450E7AD0"/>
     <w:multiLevelType w:val="hybridMultilevel"/>
     <w:tmpl w:val="AFC4A42A"/>
@@ -44985,7 +46078,7 @@
       </w:rPr>
     </w:lvl>
   </w:abstractNum>
-  <w:abstractNum w:abstractNumId="83">
+  <w:abstractNum w:abstractNumId="84">
     <w:nsid w:val="45C67F07"/>
     <w:multiLevelType w:val="hybridMultilevel"/>
     <w:tmpl w:val="E47637F4"/>
@@ -45098,7 +46191,7 @@
       </w:rPr>
     </w:lvl>
   </w:abstractNum>
-  <w:abstractNum w:abstractNumId="84">
+  <w:abstractNum w:abstractNumId="85">
     <w:nsid w:val="461314FC"/>
     <w:multiLevelType w:val="multilevel"/>
     <w:tmpl w:val="8F66ACCA"/>
@@ -45185,7 +46278,7 @@
       </w:pPr>
     </w:lvl>
   </w:abstractNum>
-  <w:abstractNum w:abstractNumId="85">
+  <w:abstractNum w:abstractNumId="86">
     <w:nsid w:val="4614343F"/>
     <w:multiLevelType w:val="hybridMultilevel"/>
     <w:tmpl w:val="27D8F202"/>
@@ -45271,7 +46364,7 @@
       </w:pPr>
     </w:lvl>
   </w:abstractNum>
-  <w:abstractNum w:abstractNumId="86">
+  <w:abstractNum w:abstractNumId="87">
     <w:nsid w:val="46451603"/>
     <w:multiLevelType w:val="hybridMultilevel"/>
     <w:tmpl w:val="3926B526"/>
@@ -45384,7 +46477,7 @@
       </w:rPr>
     </w:lvl>
   </w:abstractNum>
-  <w:abstractNum w:abstractNumId="87">
+  <w:abstractNum w:abstractNumId="88">
     <w:nsid w:val="47235A6C"/>
     <w:multiLevelType w:val="hybridMultilevel"/>
     <w:tmpl w:val="7C96023E"/>
@@ -45473,7 +46566,7 @@
       </w:pPr>
     </w:lvl>
   </w:abstractNum>
-  <w:abstractNum w:abstractNumId="88">
+  <w:abstractNum w:abstractNumId="89">
     <w:nsid w:val="490C14A4"/>
     <w:multiLevelType w:val="hybridMultilevel"/>
     <w:tmpl w:val="4E3CD55C"/>
@@ -45586,7 +46679,7 @@
       </w:rPr>
     </w:lvl>
   </w:abstractNum>
-  <w:abstractNum w:abstractNumId="89">
+  <w:abstractNum w:abstractNumId="90">
     <w:nsid w:val="4B3F65E9"/>
     <w:multiLevelType w:val="hybridMultilevel"/>
     <w:tmpl w:val="BDCE2224"/>
@@ -45699,7 +46792,7 @@
       </w:rPr>
     </w:lvl>
   </w:abstractNum>
-  <w:abstractNum w:abstractNumId="90">
+  <w:abstractNum w:abstractNumId="91">
     <w:nsid w:val="4C273E17"/>
     <w:multiLevelType w:val="hybridMultilevel"/>
     <w:tmpl w:val="7820D850"/>
@@ -45812,7 +46905,7 @@
       </w:rPr>
     </w:lvl>
   </w:abstractNum>
-  <w:abstractNum w:abstractNumId="91">
+  <w:abstractNum w:abstractNumId="92">
     <w:nsid w:val="4C3141BD"/>
     <w:multiLevelType w:val="hybridMultilevel"/>
     <w:tmpl w:val="889E96B6"/>
@@ -45925,7 +47018,7 @@
       </w:rPr>
     </w:lvl>
   </w:abstractNum>
-  <w:abstractNum w:abstractNumId="92">
+  <w:abstractNum w:abstractNumId="93">
     <w:nsid w:val="4D132869"/>
     <w:multiLevelType w:val="hybridMultilevel"/>
     <w:tmpl w:val="18A0378E"/>
@@ -46011,7 +47104,7 @@
       </w:pPr>
     </w:lvl>
   </w:abstractNum>
-  <w:abstractNum w:abstractNumId="93">
+  <w:abstractNum w:abstractNumId="94">
     <w:nsid w:val="4D6D065D"/>
     <w:multiLevelType w:val="hybridMultilevel"/>
     <w:tmpl w:val="8E4430D2"/>
@@ -46124,7 +47217,7 @@
       </w:rPr>
     </w:lvl>
   </w:abstractNum>
-  <w:abstractNum w:abstractNumId="94">
+  <w:abstractNum w:abstractNumId="95">
     <w:nsid w:val="4E16709D"/>
     <w:multiLevelType w:val="hybridMultilevel"/>
     <w:tmpl w:val="9086CA0E"/>
@@ -46237,7 +47330,120 @@
       </w:rPr>
     </w:lvl>
   </w:abstractNum>
-  <w:abstractNum w:abstractNumId="95">
+  <w:abstractNum w:abstractNumId="96">
+    <w:nsid w:val="50CC6946"/>
+    <w:multiLevelType w:val="hybridMultilevel"/>
+    <w:tmpl w:val="DFC895D8"/>
+    <w:lvl w:ilvl="0" w:tplc="100C0001">
+      <w:start w:val="1"/>
+      <w:numFmt w:val="bullet"/>
+      <w:lvlText w:val=""/>
+      <w:lvlJc w:val="left"/>
+      <w:pPr>
+        <w:ind w:left="720" w:hanging="360"/>
+      </w:pPr>
+      <w:rPr>
+        <w:rFonts w:ascii="Symbol" w:hAnsi="Symbol" w:hint="default"/>
+      </w:rPr>
+    </w:lvl>
+    <w:lvl w:ilvl="1" w:tplc="100C0003">
+      <w:start w:val="1"/>
+      <w:numFmt w:val="bullet"/>
+      <w:lvlText w:val="o"/>
+      <w:lvlJc w:val="left"/>
+      <w:pPr>
+        <w:ind w:left="1440" w:hanging="360"/>
+      </w:pPr>
+      <w:rPr>
+        <w:rFonts w:ascii="Courier New" w:hAnsi="Courier New" w:cs="Courier New" w:hint="default"/>
+      </w:rPr>
+    </w:lvl>
+    <w:lvl w:ilvl="2" w:tplc="100C0005" w:tentative="1">
+      <w:start w:val="1"/>
+      <w:numFmt w:val="bullet"/>
+      <w:lvlText w:val=""/>
+      <w:lvlJc w:val="left"/>
+      <w:pPr>
+        <w:ind w:left="2160" w:hanging="360"/>
+      </w:pPr>
+      <w:rPr>
+        <w:rFonts w:ascii="Wingdings" w:hAnsi="Wingdings" w:hint="default"/>
+      </w:rPr>
+    </w:lvl>
+    <w:lvl w:ilvl="3" w:tplc="100C0001" w:tentative="1">
+      <w:start w:val="1"/>
+      <w:numFmt w:val="bullet"/>
+      <w:lvlText w:val=""/>
+      <w:lvlJc w:val="left"/>
+      <w:pPr>
+        <w:ind w:left="2880" w:hanging="360"/>
+      </w:pPr>
+      <w:rPr>
+        <w:rFonts w:ascii="Symbol" w:hAnsi="Symbol" w:hint="default"/>
+      </w:rPr>
+    </w:lvl>
+    <w:lvl w:ilvl="4" w:tplc="100C0003" w:tentative="1">
+      <w:start w:val="1"/>
+      <w:numFmt w:val="bullet"/>
+      <w:lvlText w:val="o"/>
+      <w:lvlJc w:val="left"/>
+      <w:pPr>
+        <w:ind w:left="3600" w:hanging="360"/>
+      </w:pPr>
+      <w:rPr>
+        <w:rFonts w:ascii="Courier New" w:hAnsi="Courier New" w:cs="Courier New" w:hint="default"/>
+      </w:rPr>
+    </w:lvl>
+    <w:lvl w:ilvl="5" w:tplc="100C0005" w:tentative="1">
+      <w:start w:val="1"/>
+      <w:numFmt w:val="bullet"/>
+      <w:lvlText w:val=""/>
+      <w:lvlJc w:val="left"/>
+      <w:pPr>
+        <w:ind w:left="4320" w:hanging="360"/>
+      </w:pPr>
+      <w:rPr>
+        <w:rFonts w:ascii="Wingdings" w:hAnsi="Wingdings" w:hint="default"/>
+      </w:rPr>
+    </w:lvl>
+    <w:lvl w:ilvl="6" w:tplc="100C0001" w:tentative="1">
+      <w:start w:val="1"/>
+      <w:numFmt w:val="bullet"/>
+      <w:lvlText w:val=""/>
+      <w:lvlJc w:val="left"/>
+      <w:pPr>
+        <w:ind w:left="5040" w:hanging="360"/>
+      </w:pPr>
+      <w:rPr>
+        <w:rFonts w:ascii="Symbol" w:hAnsi="Symbol" w:hint="default"/>
+      </w:rPr>
+    </w:lvl>
+    <w:lvl w:ilvl="7" w:tplc="100C0003" w:tentative="1">
+      <w:start w:val="1"/>
+      <w:numFmt w:val="bullet"/>
+      <w:lvlText w:val="o"/>
+      <w:lvlJc w:val="left"/>
+      <w:pPr>
+        <w:ind w:left="5760" w:hanging="360"/>
+      </w:pPr>
+      <w:rPr>
+        <w:rFonts w:ascii="Courier New" w:hAnsi="Courier New" w:cs="Courier New" w:hint="default"/>
+      </w:rPr>
+    </w:lvl>
+    <w:lvl w:ilvl="8" w:tplc="100C0005" w:tentative="1">
+      <w:start w:val="1"/>
+      <w:numFmt w:val="bullet"/>
+      <w:lvlText w:val=""/>
+      <w:lvlJc w:val="left"/>
+      <w:pPr>
+        <w:ind w:left="6480" w:hanging="360"/>
+      </w:pPr>
+      <w:rPr>
+        <w:rFonts w:ascii="Wingdings" w:hAnsi="Wingdings" w:hint="default"/>
+      </w:rPr>
+    </w:lvl>
+  </w:abstractNum>
+  <w:abstractNum w:abstractNumId="97">
     <w:nsid w:val="51003560"/>
     <w:multiLevelType w:val="hybridMultilevel"/>
     <w:tmpl w:val="D0FE5E12"/>
@@ -46350,7 +47556,7 @@
       </w:rPr>
     </w:lvl>
   </w:abstractNum>
-  <w:abstractNum w:abstractNumId="96">
+  <w:abstractNum w:abstractNumId="98">
     <w:nsid w:val="51974514"/>
     <w:multiLevelType w:val="hybridMultilevel"/>
     <w:tmpl w:val="86FA90A6"/>
@@ -46463,7 +47669,7 @@
       </w:rPr>
     </w:lvl>
   </w:abstractNum>
-  <w:abstractNum w:abstractNumId="97">
+  <w:abstractNum w:abstractNumId="99">
     <w:nsid w:val="51CB0EC7"/>
     <w:multiLevelType w:val="hybridMultilevel"/>
     <w:tmpl w:val="5A84E21A"/>
@@ -46576,7 +47782,7 @@
       </w:rPr>
     </w:lvl>
   </w:abstractNum>
-  <w:abstractNum w:abstractNumId="98">
+  <w:abstractNum w:abstractNumId="100">
     <w:nsid w:val="54ED47CB"/>
     <w:multiLevelType w:val="hybridMultilevel"/>
     <w:tmpl w:val="18E6A206"/>
@@ -46689,7 +47895,7 @@
       </w:rPr>
     </w:lvl>
   </w:abstractNum>
-  <w:abstractNum w:abstractNumId="99">
+  <w:abstractNum w:abstractNumId="101">
     <w:nsid w:val="555C6320"/>
     <w:multiLevelType w:val="hybridMultilevel"/>
     <w:tmpl w:val="2EA4A5E0"/>
@@ -46775,7 +47981,7 @@
       </w:pPr>
     </w:lvl>
   </w:abstractNum>
-  <w:abstractNum w:abstractNumId="100">
+  <w:abstractNum w:abstractNumId="102">
     <w:nsid w:val="5662413C"/>
     <w:multiLevelType w:val="hybridMultilevel"/>
     <w:tmpl w:val="9D0A1206"/>
@@ -46888,7 +48094,7 @@
       </w:rPr>
     </w:lvl>
   </w:abstractNum>
-  <w:abstractNum w:abstractNumId="101">
+  <w:abstractNum w:abstractNumId="103">
     <w:nsid w:val="5894711B"/>
     <w:multiLevelType w:val="hybridMultilevel"/>
     <w:tmpl w:val="E9C84B46"/>
@@ -47001,7 +48207,7 @@
       </w:rPr>
     </w:lvl>
   </w:abstractNum>
-  <w:abstractNum w:abstractNumId="102">
+  <w:abstractNum w:abstractNumId="104">
     <w:nsid w:val="58DC323B"/>
     <w:multiLevelType w:val="hybridMultilevel"/>
     <w:tmpl w:val="6AB623E2"/>
@@ -47087,7 +48293,7 @@
       </w:pPr>
     </w:lvl>
   </w:abstractNum>
-  <w:abstractNum w:abstractNumId="103">
+  <w:abstractNum w:abstractNumId="105">
     <w:nsid w:val="59B13092"/>
     <w:multiLevelType w:val="hybridMultilevel"/>
     <w:tmpl w:val="32A2DE18"/>
@@ -47200,7 +48406,7 @@
       </w:rPr>
     </w:lvl>
   </w:abstractNum>
-  <w:abstractNum w:abstractNumId="104">
+  <w:abstractNum w:abstractNumId="106">
     <w:nsid w:val="5ADA1803"/>
     <w:multiLevelType w:val="hybridMultilevel"/>
     <w:tmpl w:val="ACA6DC7E"/>
@@ -47313,7 +48519,7 @@
       </w:rPr>
     </w:lvl>
   </w:abstractNum>
-  <w:abstractNum w:abstractNumId="105">
+  <w:abstractNum w:abstractNumId="107">
     <w:nsid w:val="5C7009AA"/>
     <w:multiLevelType w:val="hybridMultilevel"/>
     <w:tmpl w:val="BED0EA2E"/>
@@ -47426,7 +48632,7 @@
       </w:rPr>
     </w:lvl>
   </w:abstractNum>
-  <w:abstractNum w:abstractNumId="106">
+  <w:abstractNum w:abstractNumId="108">
     <w:nsid w:val="5E7D1B93"/>
     <w:multiLevelType w:val="hybridMultilevel"/>
     <w:tmpl w:val="F9AA9208"/>
@@ -47539,7 +48745,7 @@
       </w:rPr>
     </w:lvl>
   </w:abstractNum>
-  <w:abstractNum w:abstractNumId="107">
+  <w:abstractNum w:abstractNumId="109">
     <w:nsid w:val="5E825EBC"/>
     <w:multiLevelType w:val="hybridMultilevel"/>
     <w:tmpl w:val="0EB22120"/>
@@ -47625,7 +48831,7 @@
       </w:pPr>
     </w:lvl>
   </w:abstractNum>
-  <w:abstractNum w:abstractNumId="108">
+  <w:abstractNum w:abstractNumId="110">
     <w:nsid w:val="5F202709"/>
     <w:multiLevelType w:val="hybridMultilevel"/>
     <w:tmpl w:val="DDB273A6"/>
@@ -47738,7 +48944,7 @@
       </w:rPr>
     </w:lvl>
   </w:abstractNum>
-  <w:abstractNum w:abstractNumId="109">
+  <w:abstractNum w:abstractNumId="111">
     <w:nsid w:val="62B20C83"/>
     <w:multiLevelType w:val="hybridMultilevel"/>
     <w:tmpl w:val="090C52C8"/>
@@ -47851,7 +49057,7 @@
       </w:rPr>
     </w:lvl>
   </w:abstractNum>
-  <w:abstractNum w:abstractNumId="110">
+  <w:abstractNum w:abstractNumId="112">
     <w:nsid w:val="62CB4CC1"/>
     <w:multiLevelType w:val="hybridMultilevel"/>
     <w:tmpl w:val="A2D2CDF4"/>
@@ -47964,7 +49170,7 @@
       </w:rPr>
     </w:lvl>
   </w:abstractNum>
-  <w:abstractNum w:abstractNumId="111">
+  <w:abstractNum w:abstractNumId="113">
     <w:nsid w:val="64054F36"/>
     <w:multiLevelType w:val="hybridMultilevel"/>
     <w:tmpl w:val="32A6872C"/>
@@ -48077,7 +49283,7 @@
       </w:rPr>
     </w:lvl>
   </w:abstractNum>
-  <w:abstractNum w:abstractNumId="112">
+  <w:abstractNum w:abstractNumId="114">
     <w:nsid w:val="6603598E"/>
     <w:multiLevelType w:val="hybridMultilevel"/>
     <w:tmpl w:val="A906DE82"/>
@@ -48190,7 +49396,7 @@
       </w:rPr>
     </w:lvl>
   </w:abstractNum>
-  <w:abstractNum w:abstractNumId="113">
+  <w:abstractNum w:abstractNumId="115">
     <w:nsid w:val="67125FD2"/>
     <w:multiLevelType w:val="hybridMultilevel"/>
     <w:tmpl w:val="ACB046C2"/>
@@ -48303,7 +49509,7 @@
       </w:rPr>
     </w:lvl>
   </w:abstractNum>
-  <w:abstractNum w:abstractNumId="114">
+  <w:abstractNum w:abstractNumId="116">
     <w:nsid w:val="68443754"/>
     <w:multiLevelType w:val="hybridMultilevel"/>
     <w:tmpl w:val="BF9A2394"/>
@@ -48392,7 +49598,7 @@
       </w:pPr>
     </w:lvl>
   </w:abstractNum>
-  <w:abstractNum w:abstractNumId="115">
+  <w:abstractNum w:abstractNumId="117">
     <w:nsid w:val="691C3674"/>
     <w:multiLevelType w:val="hybridMultilevel"/>
     <w:tmpl w:val="0A84C130"/>
@@ -48478,7 +49684,7 @@
       </w:pPr>
     </w:lvl>
   </w:abstractNum>
-  <w:abstractNum w:abstractNumId="116">
+  <w:abstractNum w:abstractNumId="118">
     <w:nsid w:val="69B508D1"/>
     <w:multiLevelType w:val="hybridMultilevel"/>
     <w:tmpl w:val="D780DE9A"/>
@@ -48591,7 +49797,7 @@
       </w:rPr>
     </w:lvl>
   </w:abstractNum>
-  <w:abstractNum w:abstractNumId="117">
+  <w:abstractNum w:abstractNumId="119">
     <w:nsid w:val="6A0F0F1B"/>
     <w:multiLevelType w:val="hybridMultilevel"/>
     <w:tmpl w:val="5978AC9C"/>
@@ -48704,7 +49910,7 @@
       </w:rPr>
     </w:lvl>
   </w:abstractNum>
-  <w:abstractNum w:abstractNumId="118">
+  <w:abstractNum w:abstractNumId="120">
     <w:nsid w:val="6A6200AA"/>
     <w:multiLevelType w:val="hybridMultilevel"/>
     <w:tmpl w:val="4F90CAA0"/>
@@ -48817,7 +50023,7 @@
       </w:rPr>
     </w:lvl>
   </w:abstractNum>
-  <w:abstractNum w:abstractNumId="119">
+  <w:abstractNum w:abstractNumId="121">
     <w:nsid w:val="6ABD2878"/>
     <w:multiLevelType w:val="hybridMultilevel"/>
     <w:tmpl w:val="18A0378E"/>
@@ -48903,7 +50109,7 @@
       </w:pPr>
     </w:lvl>
   </w:abstractNum>
-  <w:abstractNum w:abstractNumId="120">
+  <w:abstractNum w:abstractNumId="122">
     <w:nsid w:val="6B7B1FB8"/>
     <w:multiLevelType w:val="hybridMultilevel"/>
     <w:tmpl w:val="09F6A330"/>
@@ -49016,7 +50222,7 @@
       </w:rPr>
     </w:lvl>
   </w:abstractNum>
-  <w:abstractNum w:abstractNumId="121">
+  <w:abstractNum w:abstractNumId="123">
     <w:nsid w:val="6C9F5DCE"/>
     <w:multiLevelType w:val="hybridMultilevel"/>
     <w:tmpl w:val="E868A3DA"/>
@@ -49129,7 +50335,7 @@
       </w:rPr>
     </w:lvl>
   </w:abstractNum>
-  <w:abstractNum w:abstractNumId="122">
+  <w:abstractNum w:abstractNumId="124">
     <w:nsid w:val="6D2A2FD5"/>
     <w:multiLevelType w:val="hybridMultilevel"/>
     <w:tmpl w:val="2EA4A5E0"/>
@@ -49215,7 +50421,7 @@
       </w:pPr>
     </w:lvl>
   </w:abstractNum>
-  <w:abstractNum w:abstractNumId="123">
+  <w:abstractNum w:abstractNumId="125">
     <w:nsid w:val="6E906296"/>
     <w:multiLevelType w:val="hybridMultilevel"/>
     <w:tmpl w:val="2EA4A5E0"/>
@@ -49301,7 +50507,7 @@
       </w:pPr>
     </w:lvl>
   </w:abstractNum>
-  <w:abstractNum w:abstractNumId="124">
+  <w:abstractNum w:abstractNumId="126">
     <w:nsid w:val="6FF430B3"/>
     <w:multiLevelType w:val="hybridMultilevel"/>
     <w:tmpl w:val="03B8099E"/>
@@ -49390,7 +50596,7 @@
       </w:pPr>
     </w:lvl>
   </w:abstractNum>
-  <w:abstractNum w:abstractNumId="125">
+  <w:abstractNum w:abstractNumId="127">
     <w:nsid w:val="7072106E"/>
     <w:multiLevelType w:val="hybridMultilevel"/>
     <w:tmpl w:val="DAB4B472"/>
@@ -49476,7 +50682,7 @@
       </w:pPr>
     </w:lvl>
   </w:abstractNum>
-  <w:abstractNum w:abstractNumId="126">
+  <w:abstractNum w:abstractNumId="128">
     <w:nsid w:val="72504259"/>
     <w:multiLevelType w:val="hybridMultilevel"/>
     <w:tmpl w:val="0A84C130"/>
@@ -49562,7 +50768,7 @@
       </w:pPr>
     </w:lvl>
   </w:abstractNum>
-  <w:abstractNum w:abstractNumId="127">
+  <w:abstractNum w:abstractNumId="129">
     <w:nsid w:val="725D1BBF"/>
     <w:multiLevelType w:val="hybridMultilevel"/>
     <w:tmpl w:val="67E8906A"/>
@@ -49675,7 +50881,7 @@
       </w:rPr>
     </w:lvl>
   </w:abstractNum>
-  <w:abstractNum w:abstractNumId="128">
+  <w:abstractNum w:abstractNumId="130">
     <w:nsid w:val="72767B91"/>
     <w:multiLevelType w:val="hybridMultilevel"/>
     <w:tmpl w:val="207EF9F2"/>
@@ -49761,7 +50967,7 @@
       </w:pPr>
     </w:lvl>
   </w:abstractNum>
-  <w:abstractNum w:abstractNumId="129">
+  <w:abstractNum w:abstractNumId="131">
     <w:nsid w:val="72EA548F"/>
     <w:multiLevelType w:val="hybridMultilevel"/>
     <w:tmpl w:val="0DE8C27A"/>
@@ -49850,7 +51056,7 @@
       </w:pPr>
     </w:lvl>
   </w:abstractNum>
-  <w:abstractNum w:abstractNumId="130">
+  <w:abstractNum w:abstractNumId="132">
     <w:nsid w:val="737A58B4"/>
     <w:multiLevelType w:val="hybridMultilevel"/>
     <w:tmpl w:val="6AB623E2"/>
@@ -49936,7 +51142,7 @@
       </w:pPr>
     </w:lvl>
   </w:abstractNum>
-  <w:abstractNum w:abstractNumId="131">
+  <w:abstractNum w:abstractNumId="133">
     <w:nsid w:val="73D806E6"/>
     <w:multiLevelType w:val="hybridMultilevel"/>
     <w:tmpl w:val="C09A6E18"/>
@@ -50049,7 +51255,7 @@
       </w:rPr>
     </w:lvl>
   </w:abstractNum>
-  <w:abstractNum w:abstractNumId="132">
+  <w:abstractNum w:abstractNumId="134">
     <w:nsid w:val="74C91886"/>
     <w:multiLevelType w:val="hybridMultilevel"/>
     <w:tmpl w:val="0EB22120"/>
@@ -50135,7 +51341,7 @@
       </w:pPr>
     </w:lvl>
   </w:abstractNum>
-  <w:abstractNum w:abstractNumId="133">
+  <w:abstractNum w:abstractNumId="135">
     <w:nsid w:val="74FD50C1"/>
     <w:multiLevelType w:val="hybridMultilevel"/>
     <w:tmpl w:val="6AB623E2"/>
@@ -50221,7 +51427,7 @@
       </w:pPr>
     </w:lvl>
   </w:abstractNum>
-  <w:abstractNum w:abstractNumId="134">
+  <w:abstractNum w:abstractNumId="136">
     <w:nsid w:val="75187C69"/>
     <w:multiLevelType w:val="hybridMultilevel"/>
     <w:tmpl w:val="3C8ADC6A"/>
@@ -50307,7 +51513,7 @@
       </w:pPr>
     </w:lvl>
   </w:abstractNum>
-  <w:abstractNum w:abstractNumId="135">
+  <w:abstractNum w:abstractNumId="137">
     <w:nsid w:val="762C4F40"/>
     <w:multiLevelType w:val="hybridMultilevel"/>
     <w:tmpl w:val="146A71BA"/>
@@ -50420,7 +51626,7 @@
       </w:rPr>
     </w:lvl>
   </w:abstractNum>
-  <w:abstractNum w:abstractNumId="136">
+  <w:abstractNum w:abstractNumId="138">
     <w:nsid w:val="7678384F"/>
     <w:multiLevelType w:val="hybridMultilevel"/>
     <w:tmpl w:val="18A0378E"/>
@@ -50506,7 +51712,7 @@
       </w:pPr>
     </w:lvl>
   </w:abstractNum>
-  <w:abstractNum w:abstractNumId="137">
+  <w:abstractNum w:abstractNumId="139">
     <w:nsid w:val="77293E54"/>
     <w:multiLevelType w:val="hybridMultilevel"/>
     <w:tmpl w:val="2EA4A5E0"/>
@@ -50592,7 +51798,7 @@
       </w:pPr>
     </w:lvl>
   </w:abstractNum>
-  <w:abstractNum w:abstractNumId="138">
+  <w:abstractNum w:abstractNumId="140">
     <w:nsid w:val="79B60A6C"/>
     <w:multiLevelType w:val="hybridMultilevel"/>
     <w:tmpl w:val="14CA0228"/>
@@ -50705,7 +51911,7 @@
       </w:rPr>
     </w:lvl>
   </w:abstractNum>
-  <w:abstractNum w:abstractNumId="139">
+  <w:abstractNum w:abstractNumId="141">
     <w:nsid w:val="7A335ADD"/>
     <w:multiLevelType w:val="hybridMultilevel"/>
     <w:tmpl w:val="40403A9C"/>
@@ -50791,7 +51997,7 @@
       </w:pPr>
     </w:lvl>
   </w:abstractNum>
-  <w:abstractNum w:abstractNumId="140">
+  <w:abstractNum w:abstractNumId="142">
     <w:nsid w:val="7B972001"/>
     <w:multiLevelType w:val="hybridMultilevel"/>
     <w:tmpl w:val="07022A9A"/>
@@ -50904,7 +52110,7 @@
       </w:rPr>
     </w:lvl>
   </w:abstractNum>
-  <w:abstractNum w:abstractNumId="141">
+  <w:abstractNum w:abstractNumId="143">
     <w:nsid w:val="7C3F4732"/>
     <w:multiLevelType w:val="hybridMultilevel"/>
     <w:tmpl w:val="05C0E160"/>
@@ -51017,7 +52223,7 @@
       </w:rPr>
     </w:lvl>
   </w:abstractNum>
-  <w:abstractNum w:abstractNumId="142">
+  <w:abstractNum w:abstractNumId="144">
     <w:nsid w:val="7E2A66D5"/>
     <w:multiLevelType w:val="hybridMultilevel"/>
     <w:tmpl w:val="783E6C4E"/>
@@ -51130,7 +52336,7 @@
       </w:rPr>
     </w:lvl>
   </w:abstractNum>
-  <w:abstractNum w:abstractNumId="143">
+  <w:abstractNum w:abstractNumId="145">
     <w:nsid w:val="7E752E03"/>
     <w:multiLevelType w:val="hybridMultilevel"/>
     <w:tmpl w:val="6AB623E2"/>
@@ -51216,7 +52422,7 @@
       </w:pPr>
     </w:lvl>
   </w:abstractNum>
-  <w:abstractNum w:abstractNumId="144">
+  <w:abstractNum w:abstractNumId="146">
     <w:nsid w:val="7FD14DB1"/>
     <w:multiLevelType w:val="hybridMultilevel"/>
     <w:tmpl w:val="18A0378E"/>
@@ -51306,34 +52512,34 @@
     <w:abstractNumId w:val="0"/>
   </w:num>
   <w:num w:numId="2">
-    <w:abstractNumId w:val="81"/>
+    <w:abstractNumId w:val="82"/>
   </w:num>
   <w:num w:numId="3">
-    <w:abstractNumId w:val="82"/>
+    <w:abstractNumId w:val="83"/>
   </w:num>
   <w:num w:numId="4">
     <w:abstractNumId w:val="43"/>
   </w:num>
   <w:num w:numId="5">
-    <w:abstractNumId w:val="90"/>
+    <w:abstractNumId w:val="91"/>
   </w:num>
   <w:num w:numId="6">
     <w:abstractNumId w:val="19"/>
   </w:num>
   <w:num w:numId="7">
-    <w:abstractNumId w:val="84"/>
+    <w:abstractNumId w:val="85"/>
   </w:num>
   <w:num w:numId="8">
-    <w:abstractNumId w:val="102"/>
+    <w:abstractNumId w:val="104"/>
   </w:num>
   <w:num w:numId="9">
-    <w:abstractNumId w:val="130"/>
+    <w:abstractNumId w:val="132"/>
   </w:num>
   <w:num w:numId="10">
-    <w:abstractNumId w:val="133"/>
+    <w:abstractNumId w:val="135"/>
   </w:num>
   <w:num w:numId="11">
-    <w:abstractNumId w:val="128"/>
+    <w:abstractNumId w:val="130"/>
   </w:num>
   <w:num w:numId="12">
     <w:abstractNumId w:val="35"/>
@@ -51348,7 +52554,7 @@
     <w:abstractNumId w:val="11"/>
   </w:num>
   <w:num w:numId="16">
-    <w:abstractNumId w:val="124"/>
+    <w:abstractNumId w:val="126"/>
   </w:num>
   <w:num w:numId="17">
     <w:abstractNumId w:val="52"/>
@@ -51357,28 +52563,28 @@
     <w:abstractNumId w:val="5"/>
   </w:num>
   <w:num w:numId="19">
-    <w:abstractNumId w:val="139"/>
+    <w:abstractNumId w:val="141"/>
   </w:num>
   <w:num w:numId="20">
-    <w:abstractNumId w:val="64"/>
+    <w:abstractNumId w:val="65"/>
   </w:num>
   <w:num w:numId="21">
     <w:abstractNumId w:val="37"/>
   </w:num>
   <w:num w:numId="22">
-    <w:abstractNumId w:val="114"/>
+    <w:abstractNumId w:val="116"/>
   </w:num>
   <w:num w:numId="23">
-    <w:abstractNumId w:val="129"/>
+    <w:abstractNumId w:val="131"/>
   </w:num>
   <w:num w:numId="24">
     <w:abstractNumId w:val="18"/>
   </w:num>
   <w:num w:numId="25">
-    <w:abstractNumId w:val="144"/>
+    <w:abstractNumId w:val="146"/>
   </w:num>
   <w:num w:numId="26">
-    <w:abstractNumId w:val="87"/>
+    <w:abstractNumId w:val="88"/>
   </w:num>
   <w:num w:numId="27">
     <w:abstractNumId w:val="33"/>
@@ -51390,34 +52596,34 @@
     <w:abstractNumId w:val="44"/>
   </w:num>
   <w:num w:numId="30">
-    <w:abstractNumId w:val="134"/>
+    <w:abstractNumId w:val="136"/>
   </w:num>
   <w:num w:numId="31">
-    <w:abstractNumId w:val="80"/>
+    <w:abstractNumId w:val="81"/>
   </w:num>
   <w:num w:numId="32">
     <w:abstractNumId w:val="3"/>
   </w:num>
   <w:num w:numId="33">
-    <w:abstractNumId w:val="126"/>
+    <w:abstractNumId w:val="128"/>
   </w:num>
   <w:num w:numId="34">
-    <w:abstractNumId w:val="115"/>
+    <w:abstractNumId w:val="117"/>
   </w:num>
   <w:num w:numId="35">
     <w:abstractNumId w:val="56"/>
   </w:num>
   <w:num w:numId="36">
-    <w:abstractNumId w:val="125"/>
+    <w:abstractNumId w:val="127"/>
   </w:num>
   <w:num w:numId="37">
-    <w:abstractNumId w:val="68"/>
+    <w:abstractNumId w:val="69"/>
   </w:num>
   <w:num w:numId="38">
-    <w:abstractNumId w:val="83"/>
+    <w:abstractNumId w:val="84"/>
   </w:num>
   <w:num w:numId="39">
-    <w:abstractNumId w:val="85"/>
+    <w:abstractNumId w:val="86"/>
   </w:num>
   <w:num w:numId="40">
     <w:abstractNumId w:val="53"/>
@@ -51426,46 +52632,46 @@
     <w:abstractNumId w:val="45"/>
   </w:num>
   <w:num w:numId="42">
-    <w:abstractNumId w:val="63"/>
+    <w:abstractNumId w:val="64"/>
   </w:num>
   <w:num w:numId="43">
-    <w:abstractNumId w:val="107"/>
+    <w:abstractNumId w:val="109"/>
   </w:num>
   <w:num w:numId="44">
     <w:abstractNumId w:val="32"/>
   </w:num>
   <w:num w:numId="45">
-    <w:abstractNumId w:val="132"/>
+    <w:abstractNumId w:val="134"/>
   </w:num>
   <w:num w:numId="46">
-    <w:abstractNumId w:val="99"/>
+    <w:abstractNumId w:val="101"/>
   </w:num>
   <w:num w:numId="47">
-    <w:abstractNumId w:val="143"/>
+    <w:abstractNumId w:val="145"/>
   </w:num>
   <w:num w:numId="48">
-    <w:abstractNumId w:val="77"/>
+    <w:abstractNumId w:val="78"/>
   </w:num>
   <w:num w:numId="49">
-    <w:abstractNumId w:val="92"/>
+    <w:abstractNumId w:val="93"/>
   </w:num>
   <w:num w:numId="50">
-    <w:abstractNumId w:val="122"/>
+    <w:abstractNumId w:val="124"/>
   </w:num>
   <w:num w:numId="51">
-    <w:abstractNumId w:val="67"/>
+    <w:abstractNumId w:val="68"/>
   </w:num>
   <w:num w:numId="52">
     <w:abstractNumId w:val="9"/>
   </w:num>
   <w:num w:numId="53">
-    <w:abstractNumId w:val="70"/>
+    <w:abstractNumId w:val="71"/>
   </w:num>
   <w:num w:numId="54">
     <w:abstractNumId w:val="50"/>
   </w:num>
   <w:num w:numId="55">
-    <w:abstractNumId w:val="136"/>
+    <w:abstractNumId w:val="138"/>
   </w:num>
   <w:num w:numId="56">
     <w:abstractNumId w:val="6"/>
@@ -51474,7 +52680,7 @@
     <w:abstractNumId w:val="16"/>
   </w:num>
   <w:num w:numId="58">
-    <w:abstractNumId w:val="123"/>
+    <w:abstractNumId w:val="125"/>
   </w:num>
   <w:num w:numId="59">
     <w:abstractNumId w:val="30"/>
@@ -51483,31 +52689,31 @@
     <w:abstractNumId w:val="36"/>
   </w:num>
   <w:num w:numId="61">
+    <w:abstractNumId w:val="139"/>
+  </w:num>
+  <w:num w:numId="62">
+    <w:abstractNumId w:val="121"/>
+  </w:num>
+  <w:num w:numId="63">
     <w:abstractNumId w:val="137"/>
   </w:num>
-  <w:num w:numId="62">
-    <w:abstractNumId w:val="119"/>
-  </w:num>
-  <w:num w:numId="63">
-    <w:abstractNumId w:val="135"/>
-  </w:num>
   <w:num w:numId="64">
-    <w:abstractNumId w:val="59"/>
+    <w:abstractNumId w:val="60"/>
   </w:num>
   <w:num w:numId="65">
-    <w:abstractNumId w:val="71"/>
+    <w:abstractNumId w:val="72"/>
   </w:num>
   <w:num w:numId="66">
-    <w:abstractNumId w:val="62"/>
+    <w:abstractNumId w:val="63"/>
   </w:num>
   <w:num w:numId="67">
-    <w:abstractNumId w:val="76"/>
+    <w:abstractNumId w:val="77"/>
   </w:num>
   <w:num w:numId="68">
-    <w:abstractNumId w:val="94"/>
+    <w:abstractNumId w:val="95"/>
   </w:num>
   <w:num w:numId="69">
-    <w:abstractNumId w:val="91"/>
+    <w:abstractNumId w:val="92"/>
   </w:num>
   <w:num w:numId="70">
     <w:abstractNumId w:val="2"/>
@@ -51522,43 +52728,43 @@
     <w:abstractNumId w:val="20"/>
   </w:num>
   <w:num w:numId="74">
-    <w:abstractNumId w:val="105"/>
+    <w:abstractNumId w:val="107"/>
   </w:num>
   <w:num w:numId="75">
     <w:abstractNumId w:val="17"/>
   </w:num>
   <w:num w:numId="76">
-    <w:abstractNumId w:val="138"/>
+    <w:abstractNumId w:val="140"/>
   </w:num>
   <w:num w:numId="77">
-    <w:abstractNumId w:val="97"/>
+    <w:abstractNumId w:val="99"/>
   </w:num>
   <w:num w:numId="78">
     <w:abstractNumId w:val="22"/>
   </w:num>
   <w:num w:numId="79">
-    <w:abstractNumId w:val="103"/>
+    <w:abstractNumId w:val="105"/>
   </w:num>
   <w:num w:numId="80">
-    <w:abstractNumId w:val="88"/>
+    <w:abstractNumId w:val="89"/>
   </w:num>
   <w:num w:numId="81">
-    <w:abstractNumId w:val="78"/>
+    <w:abstractNumId w:val="79"/>
   </w:num>
   <w:num w:numId="82">
     <w:abstractNumId w:val="34"/>
   </w:num>
   <w:num w:numId="83">
-    <w:abstractNumId w:val="116"/>
+    <w:abstractNumId w:val="118"/>
   </w:num>
   <w:num w:numId="84">
-    <w:abstractNumId w:val="121"/>
+    <w:abstractNumId w:val="123"/>
   </w:num>
   <w:num w:numId="85">
     <w:abstractNumId w:val="1"/>
   </w:num>
   <w:num w:numId="86">
-    <w:abstractNumId w:val="65"/>
+    <w:abstractNumId w:val="66"/>
   </w:num>
   <w:num w:numId="87">
     <w:abstractNumId w:val="23"/>
@@ -51570,16 +52776,16 @@
     <w:abstractNumId w:val="38"/>
   </w:num>
   <w:num w:numId="90">
-    <w:abstractNumId w:val="112"/>
+    <w:abstractNumId w:val="114"/>
   </w:num>
   <w:num w:numId="91">
     <w:abstractNumId w:val="26"/>
   </w:num>
   <w:num w:numId="92">
-    <w:abstractNumId w:val="75"/>
+    <w:abstractNumId w:val="76"/>
   </w:num>
   <w:num w:numId="93">
-    <w:abstractNumId w:val="74"/>
+    <w:abstractNumId w:val="75"/>
   </w:num>
   <w:num w:numId="94">
     <w:abstractNumId w:val="51"/>
@@ -51594,22 +52800,22 @@
     <w:abstractNumId w:val="54"/>
   </w:num>
   <w:num w:numId="98">
-    <w:abstractNumId w:val="113"/>
+    <w:abstractNumId w:val="115"/>
   </w:num>
   <w:num w:numId="99">
-    <w:abstractNumId w:val="120"/>
+    <w:abstractNumId w:val="122"/>
   </w:num>
   <w:num w:numId="100">
-    <w:abstractNumId w:val="140"/>
+    <w:abstractNumId w:val="142"/>
   </w:num>
   <w:num w:numId="101">
-    <w:abstractNumId w:val="86"/>
+    <w:abstractNumId w:val="87"/>
   </w:num>
   <w:num w:numId="102">
     <w:abstractNumId w:val="55"/>
   </w:num>
   <w:num w:numId="103">
-    <w:abstractNumId w:val="93"/>
+    <w:abstractNumId w:val="94"/>
   </w:num>
   <w:num w:numId="104">
     <w:abstractNumId w:val="48"/>
@@ -51621,31 +52827,31 @@
     <w:abstractNumId w:val="25"/>
   </w:num>
   <w:num w:numId="107">
-    <w:abstractNumId w:val="110"/>
+    <w:abstractNumId w:val="112"/>
   </w:num>
   <w:num w:numId="108">
-    <w:abstractNumId w:val="100"/>
+    <w:abstractNumId w:val="102"/>
   </w:num>
   <w:num w:numId="109">
-    <w:abstractNumId w:val="69"/>
+    <w:abstractNumId w:val="70"/>
   </w:num>
   <w:num w:numId="110">
     <w:abstractNumId w:val="27"/>
   </w:num>
   <w:num w:numId="111">
-    <w:abstractNumId w:val="66"/>
+    <w:abstractNumId w:val="67"/>
   </w:num>
   <w:num w:numId="112">
-    <w:abstractNumId w:val="106"/>
+    <w:abstractNumId w:val="108"/>
   </w:num>
   <w:num w:numId="113">
     <w:abstractNumId w:val="28"/>
   </w:num>
   <w:num w:numId="114">
-    <w:abstractNumId w:val="142"/>
+    <w:abstractNumId w:val="144"/>
   </w:num>
   <w:num w:numId="115">
-    <w:abstractNumId w:val="60"/>
+    <w:abstractNumId w:val="61"/>
   </w:num>
   <w:num w:numId="116">
     <w:abstractNumId w:val="29"/>
@@ -51654,13 +52860,13 @@
     <w:abstractNumId w:val="31"/>
   </w:num>
   <w:num w:numId="118">
-    <w:abstractNumId w:val="98"/>
+    <w:abstractNumId w:val="100"/>
   </w:num>
   <w:num w:numId="119">
-    <w:abstractNumId w:val="127"/>
+    <w:abstractNumId w:val="129"/>
   </w:num>
   <w:num w:numId="120">
-    <w:abstractNumId w:val="89"/>
+    <w:abstractNumId w:val="90"/>
   </w:num>
   <w:num w:numId="121">
     <w:abstractNumId w:val="57"/>
@@ -51672,52 +52878,52 @@
     <w:abstractNumId w:val="7"/>
   </w:num>
   <w:num w:numId="124">
-    <w:abstractNumId w:val="108"/>
+    <w:abstractNumId w:val="110"/>
   </w:num>
   <w:num w:numId="125">
-    <w:abstractNumId w:val="73"/>
+    <w:abstractNumId w:val="74"/>
   </w:num>
   <w:num w:numId="126">
     <w:abstractNumId w:val="13"/>
   </w:num>
   <w:num w:numId="127">
-    <w:abstractNumId w:val="79"/>
+    <w:abstractNumId w:val="80"/>
   </w:num>
   <w:num w:numId="128">
     <w:abstractNumId w:val="40"/>
   </w:num>
   <w:num w:numId="129">
-    <w:abstractNumId w:val="72"/>
+    <w:abstractNumId w:val="73"/>
   </w:num>
   <w:num w:numId="130">
     <w:abstractNumId w:val="49"/>
   </w:num>
   <w:num w:numId="131">
-    <w:abstractNumId w:val="118"/>
+    <w:abstractNumId w:val="120"/>
   </w:num>
   <w:num w:numId="132">
-    <w:abstractNumId w:val="131"/>
+    <w:abstractNumId w:val="133"/>
   </w:num>
   <w:num w:numId="133">
+    <w:abstractNumId w:val="113"/>
+  </w:num>
+  <w:num w:numId="134">
     <w:abstractNumId w:val="111"/>
   </w:num>
-  <w:num w:numId="134">
-    <w:abstractNumId w:val="109"/>
-  </w:num>
   <w:num w:numId="135">
-    <w:abstractNumId w:val="61"/>
+    <w:abstractNumId w:val="62"/>
   </w:num>
   <w:num w:numId="136">
-    <w:abstractNumId w:val="117"/>
+    <w:abstractNumId w:val="119"/>
   </w:num>
   <w:num w:numId="137">
-    <w:abstractNumId w:val="95"/>
+    <w:abstractNumId w:val="97"/>
   </w:num>
   <w:num w:numId="138">
-    <w:abstractNumId w:val="141"/>
+    <w:abstractNumId w:val="143"/>
   </w:num>
   <w:num w:numId="139">
-    <w:abstractNumId w:val="104"/>
+    <w:abstractNumId w:val="106"/>
   </w:num>
   <w:num w:numId="140">
     <w:abstractNumId w:val="41"/>
@@ -51726,7 +52932,7 @@
     <w:abstractNumId w:val="8"/>
   </w:num>
   <w:num w:numId="142">
-    <w:abstractNumId w:val="101"/>
+    <w:abstractNumId w:val="103"/>
   </w:num>
   <w:num w:numId="143">
     <w:abstractNumId w:val="47"/>
@@ -51735,7 +52941,13 @@
     <w:abstractNumId w:val="39"/>
   </w:num>
   <w:num w:numId="145">
+    <w:abstractNumId w:val="98"/>
+  </w:num>
+  <w:num w:numId="146">
     <w:abstractNumId w:val="96"/>
+  </w:num>
+  <w:num w:numId="147">
+    <w:abstractNumId w:val="59"/>
   </w:num>
   <w:numIdMacAtCleanup w:val="145"/>
 </w:numbering>
@@ -54212,7 +55424,7 @@
   <a:extraClrSchemeLst/>
   <a:extLst>
     <a:ext uri="{05A4C25C-085E-4340-85A3-A5531E510DB2}">
-      <thm15:themeFamily xmlns="" xmlns:thm15="http://schemas.microsoft.com/office/thememl/2012/main" name="Office Theme" id="{62F939B6-93AF-4DB8-9C6B-D6C7DFDC589F}" vid="{4A3C46E8-61CC-4603-A589-7422A47A8E4A}"/>
+      <thm15:themeFamily xmlns:thm15="http://schemas.microsoft.com/office/thememl/2012/main" xmlns="" name="Office Theme" id="{62F939B6-93AF-4DB8-9C6B-D6C7DFDC589F}" vid="{4A3C46E8-61CC-4603-A589-7422A47A8E4A}"/>
     </a:ext>
   </a:extLst>
 </a:theme>
@@ -54223,7 +55435,7 @@
 </file>
 
 <file path=customXml/itemProps1.xml><?xml version="1.0" encoding="utf-8"?>
-<ds:datastoreItem xmlns:ds="http://schemas.openxmlformats.org/officeDocument/2006/customXml" ds:itemID="{9F34BBE6-658D-4ECE-88FF-6FC917FCBBFE}">
+<ds:datastoreItem xmlns:ds="http://schemas.openxmlformats.org/officeDocument/2006/customXml" ds:itemID="{05D2C6CF-A072-4B2C-8334-71E34FF671BD}">
   <ds:schemaRefs>
     <ds:schemaRef ds:uri="http://schemas.openxmlformats.org/officeDocument/2006/bibliography"/>
   </ds:schemaRefs>

</xml_diff>